<commit_message>
Worked on the PDD
I have successfully included the introduction, objectives and scope in my PDD.
</commit_message>
<xml_diff>
--- a/PDD/PDD_2025-26.docx
+++ b/PDD/PDD_2025-26.docx
@@ -525,7 +525,21 @@
                 <w:rStyle w:val="Hyperlink"/>
                 <w:noProof/>
               </w:rPr>
-              <w:t>Introduction</w:t>
+              <w:t>Introd</w:t>
+            </w:r>
+            <w:r>
+              <w:rPr>
+                <w:rStyle w:val="Hyperlink"/>
+                <w:noProof/>
+              </w:rPr>
+              <w:t>u</w:t>
+            </w:r>
+            <w:r>
+              <w:rPr>
+                <w:rStyle w:val="Hyperlink"/>
+                <w:noProof/>
+              </w:rPr>
+              <w:t>ction</w:t>
             </w:r>
             <w:r>
               <w:rPr>
@@ -2235,15 +2249,170 @@
     <w:p>
       <w:pPr>
         <w:pStyle w:val="Advice"/>
-      </w:pPr>
-      <w:r>
-        <w:t>Briefly summarise the project</w:t>
-      </w:r>
-      <w:r>
-        <w:t>, to introduce it to the reader</w:t>
-      </w:r>
-      <w:r>
-        <w:t xml:space="preserve"> before the more detailed sections later on.</w:t>
+        <w:rPr>
+          <w:color w:val="auto"/>
+        </w:rPr>
+      </w:pPr>
+      <w:r>
+        <w:rPr>
+          <w:color w:val="auto"/>
+        </w:rPr>
+        <w:t>Major and catastrophic events like natural disasters have lots of images and videos uploaded to social media by a lot of people such as civilians, tourists and media companies. For humanitarian and charity organisations including emergency responders, these images and videos can be very useful to spread awareness globally to people. However, when there is so much information and data in terms of velocity and volume, evaluation becomes unreliable and unsupportable which can make important decisions also unreliable. This project aims to use the techniques of Artificial Intelligence to possibly overcome the current techniques, which are very highly unreliable, to make visual data understandable and more reliable</w:t>
+      </w:r>
+      <w:r>
+        <w:rPr>
+          <w:color w:val="auto"/>
+        </w:rPr>
+        <w:t xml:space="preserve"> to effectively spread awareness.</w:t>
+      </w:r>
+    </w:p>
+    <w:p>
+      <w:pPr>
+        <w:pStyle w:val="Advice"/>
+        <w:rPr>
+          <w:color w:val="auto"/>
+        </w:rPr>
+      </w:pPr>
+    </w:p>
+    <w:p>
+      <w:pPr>
+        <w:pStyle w:val="Advice"/>
+        <w:rPr>
+          <w:color w:val="auto"/>
+          <w:vertAlign w:val="superscript"/>
+        </w:rPr>
+      </w:pPr>
+      <w:r>
+        <w:rPr>
+          <w:color w:val="auto"/>
+        </w:rPr>
+        <w:t>The title of this project is called “Visualising natural disaster image embeddings” and it will use AI techniques to process large image data from an incident. This work will use a pre-trained Neural Network to use high-dimensional features that are called embeddings. These embeddings will get transformed into two-dimensional space using reduction algorithms like Uniform Manifold Approximation (UMAP)</w:t>
+      </w:r>
+      <w:r>
+        <w:rPr>
+          <w:color w:val="auto"/>
+        </w:rPr>
+        <w:t xml:space="preserve">. </w:t>
+      </w:r>
+      <w:r>
+        <w:rPr>
+          <w:color w:val="auto"/>
+          <w:vertAlign w:val="superscript"/>
+        </w:rPr>
+        <w:t>[1]</w:t>
+      </w:r>
+    </w:p>
+    <w:p>
+      <w:pPr>
+        <w:pStyle w:val="Advice"/>
+        <w:rPr>
+          <w:color w:val="auto"/>
+          <w:vertAlign w:val="superscript"/>
+        </w:rPr>
+      </w:pPr>
+    </w:p>
+    <w:p>
+      <w:pPr>
+        <w:pStyle w:val="Advice"/>
+        <w:rPr>
+          <w:color w:val="auto"/>
+        </w:rPr>
+      </w:pPr>
+      <w:r>
+        <w:rPr>
+          <w:color w:val="auto"/>
+        </w:rPr>
+        <w:t xml:space="preserve">The results will be an interactive visualisation software with full imagery dataset visualised in a 2D map. This will help the user do </w:t>
+      </w:r>
+      <w:r>
+        <w:rPr>
+          <w:color w:val="auto"/>
+        </w:rPr>
+        <w:t>quick exploratory analysis, identifying thematic patterns and clusters (damaged infrastructure, major incident locations etc) that might be impossible to discover through human inspection and evaluation. This project definition document provides the background, motivation and rationale for this project and also includes objectives and aims with a detailed methodology and an intensive roadmap and plan for a successful result and evaluation.</w:t>
+      </w:r>
+    </w:p>
+    <w:p>
+      <w:pPr>
+        <w:pStyle w:val="Heading2"/>
+      </w:pPr>
+      <w:bookmarkStart w:id="2" w:name="_Toc144892523"/>
+      <w:r>
+        <w:t>Objectives</w:t>
+      </w:r>
+      <w:bookmarkEnd w:id="2"/>
+    </w:p>
+    <w:p>
+      <w:pPr>
+        <w:pStyle w:val="Advice"/>
+        <w:rPr>
+          <w:color w:val="auto"/>
+        </w:rPr>
+      </w:pPr>
+      <w:r>
+        <w:rPr>
+          <w:color w:val="auto"/>
+        </w:rPr>
+        <w:t>The main focus of this project is finding an efficient and better solution to not just the problem but also the current solution used right now. My solution will contain a visualisation using AI techniques to utilise large sets of high-quality images and plot them in a 2D map. This is also an exploration of how Artificial Intelligence could be used to help analyse and evaluate a crisis. Success will be decided on clear goals that have deadlines.</w:t>
+      </w:r>
+    </w:p>
+    <w:p>
+      <w:pPr>
+        <w:pStyle w:val="Advice"/>
+        <w:rPr>
+          <w:color w:val="auto"/>
+        </w:rPr>
+      </w:pPr>
+    </w:p>
+    <w:p>
+      <w:pPr>
+        <w:pStyle w:val="Advice"/>
+        <w:rPr>
+          <w:color w:val="auto"/>
+        </w:rPr>
+      </w:pPr>
+      <w:r>
+        <w:rPr>
+          <w:color w:val="auto"/>
+        </w:rPr>
+        <w:t xml:space="preserve">The project starts off with researching and finding suitable images for data. This goal of this part is to research and gather appropriate quality images through exploring the internet or finding open-source data to use as datasets. This will probably require a minimum of 5000 disaster-related images by the end of week 4 of trimester 1 but the number of images required might change depending on the strength of the current hardware. After successfully creating a dataset, we can now escalate this project more technically </w:t>
+      </w:r>
+      <w:r>
+        <w:rPr>
+          <w:color w:val="auto"/>
+        </w:rPr>
+        <w:t xml:space="preserve">by creating an effective data processing pipeline to use for the datasets. The next goal is to develop a facility to pre-process all the images in that dataset to produce a set of embeddings using a pre-trained neural network deep learning model by the end of week 7. The third goal consists of creating a functional, interactive prototype of a visualisation built using the Streamlit framework. The prototype will contain the core of project’s delivery that presents the 2D UMAP view of the image embeddings and showing useful insights for the user by the end of week 13. </w:t>
+      </w:r>
+      <w:r>
+        <w:rPr>
+          <w:color w:val="auto"/>
+        </w:rPr>
+        <w:t xml:space="preserve">To help the project go beyond the basic needs of the main requirements and achieve large technical depth, we need to implement a series of secondary goals. This is because if the main aims are achieved earlier than expected then we can take this a step further by exploring clustering algorithms like HDBSCAN to search and assign thematic groups to the data </w:t>
+      </w:r>
+      <w:r>
+        <w:rPr>
+          <w:color w:val="auto"/>
+          <w:vertAlign w:val="superscript"/>
+        </w:rPr>
+        <w:t>[2]</w:t>
+      </w:r>
+      <w:r>
+        <w:rPr>
+          <w:color w:val="auto"/>
+        </w:rPr>
+        <w:t>.</w:t>
+      </w:r>
+      <w:r>
+        <w:rPr>
+          <w:color w:val="auto"/>
+        </w:rPr>
+        <w:t xml:space="preserve"> Not only this, but we </w:t>
+      </w:r>
+      <w:r>
+        <w:rPr>
+          <w:color w:val="auto"/>
+        </w:rPr>
+        <w:lastRenderedPageBreak/>
+        <w:t>can compare 2 competing pre-trained deep learning models with the goal to analyse their suitability for this project to ensure that this project is supported with evidence-based analysis and conclusions.</w:t>
       </w:r>
     </w:p>
     <w:p>
@@ -2255,77 +2424,64 @@
       <w:pPr>
         <w:pStyle w:val="Heading2"/>
       </w:pPr>
-      <w:bookmarkStart w:id="2" w:name="_Toc144892523"/>
-      <w:r>
-        <w:t>Objectives</w:t>
-      </w:r>
-      <w:bookmarkEnd w:id="2"/>
+      <w:bookmarkStart w:id="3" w:name="_Toc144892524"/>
+      <w:r>
+        <w:t>Scope</w:t>
+      </w:r>
+      <w:bookmarkEnd w:id="3"/>
     </w:p>
     <w:p>
       <w:pPr>
         <w:pStyle w:val="Advice"/>
-      </w:pPr>
-      <w:r>
-        <w:t xml:space="preserve">Why </w:t>
-      </w:r>
-      <w:r>
-        <w:t xml:space="preserve">is </w:t>
-      </w:r>
-      <w:r>
-        <w:t xml:space="preserve">this </w:t>
-      </w:r>
-      <w:r>
-        <w:t xml:space="preserve">a useful </w:t>
-      </w:r>
-      <w:r>
-        <w:t>project?  What does it seek to achieve?  What is the motivation for it</w:t>
-      </w:r>
-      <w:r>
-        <w:t xml:space="preserve"> (not your motivation</w:t>
-      </w:r>
-      <w:r>
-        <w:t xml:space="preserve"> for doing the project</w:t>
-      </w:r>
-      <w:r>
-        <w:t>)</w:t>
-      </w:r>
-      <w:r>
-        <w:t>?</w:t>
-      </w:r>
-      <w:r>
-        <w:t xml:space="preserve">  What are the primary objectives, and what secondary objectives may be achieved if there is time?</w:t>
-      </w:r>
-      <w:r>
-        <w:t xml:space="preserve">  Make sure these are SMART objectives.</w:t>
-      </w:r>
-    </w:p>
-    <w:p>
-      <w:r>
-        <w:t>Delete the red paragraphs and replace this one with your content (use the “Normal” paragraph style).</w:t>
-      </w:r>
-    </w:p>
-    <w:p>
-      <w:pPr>
-        <w:pStyle w:val="Heading2"/>
-      </w:pPr>
-      <w:bookmarkStart w:id="3" w:name="_Toc144892524"/>
-      <w:r>
-        <w:t>Scope</w:t>
-      </w:r>
-      <w:bookmarkEnd w:id="3"/>
+        <w:rPr>
+          <w:color w:val="auto"/>
+        </w:rPr>
+      </w:pPr>
+      <w:r>
+        <w:rPr>
+          <w:color w:val="auto"/>
+        </w:rPr>
+        <w:t>The project is centred around the workflow of converting a set of disaster-related images into an interactive, functional visualisation. The scope of the project is acquiring a bunch of quality images that can be used to be implemented in a data pipeline to get embeddings and to apply dimension reduction to achieve a 2D interactive projection</w:t>
+      </w:r>
+      <w:r>
+        <w:rPr>
+          <w:color w:val="auto"/>
+        </w:rPr>
+        <w:t>. Not just that but also develop an operational prototype that is suitable for data exploration. The final aspect of this project includes an overall analysis and conclusion of the effectiveness of the prototype as well as the comprehensive report.</w:t>
+      </w:r>
     </w:p>
     <w:p>
       <w:pPr>
         <w:pStyle w:val="Advice"/>
-      </w:pPr>
-      <w:r>
-        <w:t>Remember that a project is a well-defined piece of work.  In this section, explain w</w:t>
-      </w:r>
-      <w:r>
-        <w:t>hat is included in the project, and just as importantly, what is not?</w:t>
-      </w:r>
-      <w:r>
-        <w:t xml:space="preserve">  Think about what someone reading the description might expect, and if there are elements which might seem obvious, but you're not going to do, make sure you say so.</w:t>
+        <w:rPr>
+          <w:color w:val="auto"/>
+        </w:rPr>
+      </w:pPr>
+    </w:p>
+    <w:p>
+      <w:pPr>
+        <w:pStyle w:val="Advice"/>
+        <w:rPr>
+          <w:color w:val="auto"/>
+        </w:rPr>
+      </w:pPr>
+      <w:r>
+        <w:rPr>
+          <w:color w:val="auto"/>
+        </w:rPr>
+        <w:t xml:space="preserve">In order to keep the project clean and reliable that is within the time constraints, a number of closely related areas are excluded from the scope. The project doesn’t entail the processing of streaming or real time data from the internet but actually uses existing open sourced datasets of images only. The report does not include the information from the internet like social media posts that have images but is restricted to the visual information in the images. Furthermore, the visualisation does retain the abstract 2D similarity of the images. It also does not contain the locations </w:t>
+      </w:r>
+      <w:r>
+        <w:rPr>
+          <w:color w:val="auto"/>
+        </w:rPr>
+        <w:t>in the world. At the end, the output is a prototype to be tested and proved and should not be assumed that it is industry-ready global scalable software package.</w:t>
+      </w:r>
+      <w:r>
+        <w:rPr>
+          <w:color w:val="auto"/>
+        </w:rPr>
+        <w:t xml:space="preserve"> </w:t>
       </w:r>
     </w:p>
     <w:p>
@@ -2949,10 +3105,113 @@
     <w:p>
       <w:pPr>
         <w:pStyle w:val="Advice"/>
-      </w:pPr>
-      <w:r>
-        <w:t xml:space="preserve">List any sources you have used for your background and introduction here.  Make sure you use the proper referencing format.  </w:t>
-      </w:r>
+        <w:rPr>
+          <w:color w:val="auto"/>
+        </w:rPr>
+      </w:pPr>
+      <w:r>
+        <w:rPr>
+          <w:color w:val="auto"/>
+        </w:rPr>
+        <w:t xml:space="preserve">1. </w:t>
+      </w:r>
+      <w:r>
+        <w:rPr>
+          <w:color w:val="auto"/>
+        </w:rPr>
+        <w:t>GeeksforGeeks (2024). </w:t>
+      </w:r>
+      <w:r>
+        <w:rPr>
+          <w:i/>
+          <w:iCs/>
+          <w:color w:val="auto"/>
+        </w:rPr>
+        <w:t>UMAP: Uniform Manifold Approximation and Projection</w:t>
+      </w:r>
+      <w:r>
+        <w:rPr>
+          <w:color w:val="auto"/>
+        </w:rPr>
+        <w:t xml:space="preserve">. [online] GeeksforGeeks. Available at: </w:t>
+      </w:r>
+      <w:hyperlink r:id="rId7" w:history="1">
+        <w:r>
+          <w:rPr>
+            <w:rStyle w:val="Hyperlink"/>
+          </w:rPr>
+          <w:t>https://www.geeksforgeeks.org/machine-learning/umap-uniform-manifold-approximation-and-projection/</w:t>
+        </w:r>
+      </w:hyperlink>
+      <w:r>
+        <w:rPr>
+          <w:color w:val="auto"/>
+        </w:rPr>
+        <w:t>.</w:t>
+      </w:r>
+    </w:p>
+    <w:p>
+      <w:pPr>
+        <w:pStyle w:val="Advice"/>
+        <w:rPr>
+          <w:color w:val="auto"/>
+        </w:rPr>
+      </w:pPr>
+      <w:r>
+        <w:rPr>
+          <w:color w:val="auto"/>
+        </w:rPr>
+        <w:t xml:space="preserve">2. </w:t>
+      </w:r>
+      <w:r>
+        <w:rPr>
+          <w:color w:val="auto"/>
+        </w:rPr>
+        <w:t>GeeksforGeeks (2024). </w:t>
+      </w:r>
+      <w:r>
+        <w:rPr>
+          <w:i/>
+          <w:iCs/>
+          <w:color w:val="auto"/>
+        </w:rPr>
+        <w:t>Hierarchical DensityBased Spatial Clustering of Applications with Noise (HDBSCAN)</w:t>
+      </w:r>
+      <w:r>
+        <w:rPr>
+          <w:color w:val="auto"/>
+        </w:rPr>
+        <w:t>. [online] GeeksforGeeks. Available at: https://www.geeksforgeeks.org/machine-learning/hdbscan/.</w:t>
+      </w:r>
+    </w:p>
+    <w:p>
+      <w:pPr>
+        <w:pStyle w:val="Advice"/>
+      </w:pPr>
+      <w:r>
+        <w:t>‌</w:t>
+      </w:r>
+    </w:p>
+    <w:p>
+      <w:pPr>
+        <w:pStyle w:val="Advice"/>
+        <w:rPr>
+          <w:color w:val="auto"/>
+        </w:rPr>
+      </w:pPr>
+    </w:p>
+    <w:p>
+      <w:pPr>
+        <w:pStyle w:val="Advice"/>
+      </w:pPr>
+      <w:r>
+        <w:t>‌</w:t>
+      </w:r>
+    </w:p>
+    <w:p>
+      <w:pPr>
+        <w:pStyle w:val="Advice"/>
+      </w:pPr>
     </w:p>
     <w:p>
       <w:r>
@@ -3028,12 +3287,12 @@
     </w:p>
     <w:p/>
     <w:sectPr>
-      <w:headerReference w:type="even" r:id="rId7"/>
-      <w:headerReference w:type="default" r:id="rId8"/>
-      <w:footerReference w:type="even" r:id="rId9"/>
-      <w:footerReference w:type="default" r:id="rId10"/>
-      <w:headerReference w:type="first" r:id="rId11"/>
-      <w:footerReference w:type="first" r:id="rId12"/>
+      <w:headerReference w:type="even" r:id="rId8"/>
+      <w:headerReference w:type="default" r:id="rId9"/>
+      <w:footerReference w:type="even" r:id="rId10"/>
+      <w:footerReference w:type="default" r:id="rId11"/>
+      <w:headerReference w:type="first" r:id="rId12"/>
+      <w:footerReference w:type="first" r:id="rId13"/>
       <w:pgSz w:w="11906" w:h="16838"/>
       <w:pgMar w:top="1440" w:right="1440" w:bottom="1440" w:left="1440" w:header="708" w:footer="708" w:gutter="0"/>
       <w:cols w:space="708"/>
@@ -3397,6 +3656,95 @@
       </w:pPr>
     </w:lvl>
   </w:abstractNum>
+  <w:abstractNum w:abstractNumId="3" w15:restartNumberingAfterBreak="0">
+    <w:nsid w:val="5A694264"/>
+    <w:multiLevelType w:val="hybridMultilevel"/>
+    <w:tmpl w:val="458ED90A"/>
+    <w:lvl w:ilvl="0" w:tplc="0809000F">
+      <w:start w:val="1"/>
+      <w:numFmt w:val="decimal"/>
+      <w:lvlText w:val="%1."/>
+      <w:lvlJc w:val="left"/>
+      <w:pPr>
+        <w:ind w:left="720" w:hanging="360"/>
+      </w:pPr>
+      <w:rPr>
+        <w:rFonts w:hint="default"/>
+      </w:rPr>
+    </w:lvl>
+    <w:lvl w:ilvl="1" w:tplc="08090019" w:tentative="1">
+      <w:start w:val="1"/>
+      <w:numFmt w:val="lowerLetter"/>
+      <w:lvlText w:val="%2."/>
+      <w:lvlJc w:val="left"/>
+      <w:pPr>
+        <w:ind w:left="1440" w:hanging="360"/>
+      </w:pPr>
+    </w:lvl>
+    <w:lvl w:ilvl="2" w:tplc="0809001B" w:tentative="1">
+      <w:start w:val="1"/>
+      <w:numFmt w:val="lowerRoman"/>
+      <w:lvlText w:val="%3."/>
+      <w:lvlJc w:val="right"/>
+      <w:pPr>
+        <w:ind w:left="2160" w:hanging="180"/>
+      </w:pPr>
+    </w:lvl>
+    <w:lvl w:ilvl="3" w:tplc="0809000F" w:tentative="1">
+      <w:start w:val="1"/>
+      <w:numFmt w:val="decimal"/>
+      <w:lvlText w:val="%4."/>
+      <w:lvlJc w:val="left"/>
+      <w:pPr>
+        <w:ind w:left="2880" w:hanging="360"/>
+      </w:pPr>
+    </w:lvl>
+    <w:lvl w:ilvl="4" w:tplc="08090019" w:tentative="1">
+      <w:start w:val="1"/>
+      <w:numFmt w:val="lowerLetter"/>
+      <w:lvlText w:val="%5."/>
+      <w:lvlJc w:val="left"/>
+      <w:pPr>
+        <w:ind w:left="3600" w:hanging="360"/>
+      </w:pPr>
+    </w:lvl>
+    <w:lvl w:ilvl="5" w:tplc="0809001B" w:tentative="1">
+      <w:start w:val="1"/>
+      <w:numFmt w:val="lowerRoman"/>
+      <w:lvlText w:val="%6."/>
+      <w:lvlJc w:val="right"/>
+      <w:pPr>
+        <w:ind w:left="4320" w:hanging="180"/>
+      </w:pPr>
+    </w:lvl>
+    <w:lvl w:ilvl="6" w:tplc="0809000F" w:tentative="1">
+      <w:start w:val="1"/>
+      <w:numFmt w:val="decimal"/>
+      <w:lvlText w:val="%7."/>
+      <w:lvlJc w:val="left"/>
+      <w:pPr>
+        <w:ind w:left="5040" w:hanging="360"/>
+      </w:pPr>
+    </w:lvl>
+    <w:lvl w:ilvl="7" w:tplc="08090019" w:tentative="1">
+      <w:start w:val="1"/>
+      <w:numFmt w:val="lowerLetter"/>
+      <w:lvlText w:val="%8."/>
+      <w:lvlJc w:val="left"/>
+      <w:pPr>
+        <w:ind w:left="5760" w:hanging="360"/>
+      </w:pPr>
+    </w:lvl>
+    <w:lvl w:ilvl="8" w:tplc="0809001B" w:tentative="1">
+      <w:start w:val="1"/>
+      <w:numFmt w:val="lowerRoman"/>
+      <w:lvlText w:val="%9."/>
+      <w:lvlJc w:val="right"/>
+      <w:pPr>
+        <w:ind w:left="6480" w:hanging="180"/>
+      </w:pPr>
+    </w:lvl>
+  </w:abstractNum>
   <w:num w:numId="1" w16cid:durableId="256983069">
     <w:abstractNumId w:val="1"/>
   </w:num>
@@ -3405,6 +3753,9 @@
   </w:num>
   <w:num w:numId="3" w16cid:durableId="413429764">
     <w:abstractNumId w:val="0"/>
+  </w:num>
+  <w:num w:numId="4" w16cid:durableId="1673139054">
+    <w:abstractNumId w:val="3"/>
   </w:num>
 </w:numbering>
 </file>
@@ -3860,7 +4211,6 @@
   <w:style w:type="character" w:default="1" w:styleId="DefaultParagraphFont">
     <w:name w:val="Default Paragraph Font"/>
     <w:uiPriority w:val="1"/>
-    <w:semiHidden/>
     <w:unhideWhenUsed/>
   </w:style>
   <w:style w:type="table" w:default="1" w:styleId="TableNormal">
@@ -4098,6 +4448,31 @@
     <w:rsid w:val="00492A9D"/>
     <w:rPr>
       <w:color w:val="C00000"/>
+    </w:rPr>
+  </w:style>
+  <w:style w:type="paragraph" w:styleId="NormalWeb">
+    <w:name w:val="Normal (Web)"/>
+    <w:basedOn w:val="Normal"/>
+    <w:uiPriority w:val="99"/>
+    <w:semiHidden/>
+    <w:unhideWhenUsed/>
+    <w:rsid w:val="00294DBE"/>
+    <w:rPr>
+      <w:rFonts w:ascii="Times New Roman" w:hAnsi="Times New Roman" w:cs="Times New Roman"/>
+      <w:sz w:val="24"/>
+      <w:szCs w:val="24"/>
+    </w:rPr>
+  </w:style>
+  <w:style w:type="character" w:styleId="UnresolvedMention">
+    <w:name w:val="Unresolved Mention"/>
+    <w:basedOn w:val="DefaultParagraphFont"/>
+    <w:uiPriority w:val="99"/>
+    <w:semiHidden/>
+    <w:unhideWhenUsed/>
+    <w:rsid w:val="0003042C"/>
+    <w:rPr>
+      <w:color w:val="605E5C"/>
+      <w:shd w:val="clear" w:color="auto" w:fill="E1DFDD"/>
     </w:rPr>
   </w:style>
 </w:styles>

</xml_diff>

<commit_message>
I have completed the first section of the PDD
I have completed the deliverables, constraints and assumptions in my PDD, and will move on to section 2.
</commit_message>
<xml_diff>
--- a/PDD/PDD_2025-26.docx
+++ b/PDD/PDD_2025-26.docx
@@ -14,7 +14,15 @@
         <w:t>T</w:t>
       </w:r>
       <w:r>
-        <w:t xml:space="preserve">itle Of </w:t>
+        <w:t xml:space="preserve">itle </w:t>
+      </w:r>
+      <w:proofErr w:type="gramStart"/>
+      <w:r>
+        <w:t>Of</w:t>
+      </w:r>
+      <w:proofErr w:type="gramEnd"/>
+      <w:r>
+        <w:t xml:space="preserve"> </w:t>
       </w:r>
       <w:r>
         <w:t>Y</w:t>
@@ -193,7 +201,15 @@
         <w:t xml:space="preserve">suggested </w:t>
       </w:r>
       <w:r>
-        <w:t xml:space="preserve">template for your guidance.  You don’t have to stick to it precisely.  It may not suit your particular project.  Modify it if you need to – but please discuss with your supervisor before making </w:t>
+        <w:t xml:space="preserve">template for your guidance.  You don’t have to stick to it precisely.  It may not suit your </w:t>
+      </w:r>
+      <w:proofErr w:type="gramStart"/>
+      <w:r>
+        <w:t>particular project</w:t>
+      </w:r>
+      <w:proofErr w:type="gramEnd"/>
+      <w:r>
+        <w:t xml:space="preserve">.  Modify it if you need to – but please discuss with your supervisor before making </w:t>
       </w:r>
       <w:r>
         <w:t>substantial</w:t>
@@ -239,7 +255,15 @@
         <w:pStyle w:val="Advice"/>
       </w:pPr>
       <w:r>
-        <w:t>This template document has a number of paragraph styles predefined.  If you use them (‘Heading 1’, ‘Heading 2’ and ‘Heading 3’) and don’t alter them, then your report will automatically have properly numbered paragraphs and your table of contents will be automatically generated with the right page numbers.  Use ‘Normal’ as the style for general text paragraphs in your document.</w:t>
+        <w:t xml:space="preserve">This template document has </w:t>
+      </w:r>
+      <w:proofErr w:type="gramStart"/>
+      <w:r>
+        <w:t>a number of</w:t>
+      </w:r>
+      <w:proofErr w:type="gramEnd"/>
+      <w:r>
+        <w:t xml:space="preserve"> paragraph styles predefined.  If you use them (‘Heading 1’, ‘Heading 2’ and ‘Heading 3’) and don’t alter them, then your report will automatically have properly numbered paragraphs and your table of contents will be automatically generated with the right page numbers.  Use ‘Normal’ as the style for general text paragraphs in your document.</w:t>
       </w:r>
       <w:r>
         <w:t xml:space="preserve">  If you don’t know how to use paragraph styles in Word, now is a good time to learn.</w:t>
@@ -263,7 +287,15 @@
         <w:t xml:space="preserve"> </w:t>
       </w:r>
       <w:r>
-        <w:t>hope this is obvious) you must replace the words “The Title Of Your Project”,</w:t>
+        <w:t xml:space="preserve">hope this is obvious) you must replace the words “The Title </w:t>
+      </w:r>
+      <w:proofErr w:type="gramStart"/>
+      <w:r>
+        <w:t>Of</w:t>
+      </w:r>
+      <w:proofErr w:type="gramEnd"/>
+      <w:r>
+        <w:t xml:space="preserve"> Your Project”,</w:t>
       </w:r>
       <w:r>
         <w:t xml:space="preserve"> </w:t>
@@ -353,7 +385,15 @@
         <w:pStyle w:val="Advice"/>
       </w:pPr>
       <w:r>
-        <w:t>If you manually edit the table of contents, you may find that either your changes will get overwritten or it will no longer update automatically.  It’s a pain to keep a table of contents up to date manually, so you are advised not to edit it!</w:t>
+        <w:t xml:space="preserve">If you manually edit the table of contents, you may find that either your changes will get </w:t>
+      </w:r>
+      <w:proofErr w:type="gramStart"/>
+      <w:r>
+        <w:t>overwritten</w:t>
+      </w:r>
+      <w:proofErr w:type="gramEnd"/>
+      <w:r>
+        <w:t xml:space="preserve"> or it will no longer update automatically.  It’s a pain to keep a table of contents up to date manually, so you are advised not to edit it!</w:t>
       </w:r>
     </w:p>
     <w:p>
@@ -525,21 +565,7 @@
                 <w:rStyle w:val="Hyperlink"/>
                 <w:noProof/>
               </w:rPr>
-              <w:t>Introd</w:t>
-            </w:r>
-            <w:r>
-              <w:rPr>
-                <w:rStyle w:val="Hyperlink"/>
-                <w:noProof/>
-              </w:rPr>
-              <w:t>u</w:t>
-            </w:r>
-            <w:r>
-              <w:rPr>
-                <w:rStyle w:val="Hyperlink"/>
-                <w:noProof/>
-              </w:rPr>
-              <w:t>ction</w:t>
+              <w:t>Introduction</w:t>
             </w:r>
             <w:r>
               <w:rPr>
@@ -2328,7 +2354,21 @@
         <w:rPr>
           <w:color w:val="auto"/>
         </w:rPr>
-        <w:t>quick exploratory analysis, identifying thematic patterns and clusters (damaged infrastructure, major incident locations etc) that might be impossible to discover through human inspection and evaluation. This project definition document provides the background, motivation and rationale for this project and also includes objectives and aims with a detailed methodology and an intensive roadmap and plan for a successful result and evaluation.</w:t>
+        <w:t xml:space="preserve">quick exploratory analysis, identifying thematic patterns and clusters (damaged infrastructure, major incident locations etc) that might be impossible to discover through human inspection and evaluation. This project definition document provides the background, motivation and rationale for this project </w:t>
+      </w:r>
+      <w:proofErr w:type="gramStart"/>
+      <w:r>
+        <w:rPr>
+          <w:color w:val="auto"/>
+        </w:rPr>
+        <w:t>and also</w:t>
+      </w:r>
+      <w:proofErr w:type="gramEnd"/>
+      <w:r>
+        <w:rPr>
+          <w:color w:val="auto"/>
+        </w:rPr>
+        <w:t xml:space="preserve"> includes objectives and aims with a detailed methodology and an intensive roadmap and plan for a successful result and evaluation.</w:t>
       </w:r>
     </w:p>
     <w:p>
@@ -2352,7 +2392,21 @@
         <w:rPr>
           <w:color w:val="auto"/>
         </w:rPr>
-        <w:t>The main focus of this project is finding an efficient and better solution to not just the problem but also the current solution used right now. My solution will contain a visualisation using AI techniques to utilise large sets of high-quality images and plot them in a 2D map. This is also an exploration of how Artificial Intelligence could be used to help analyse and evaluate a crisis. Success will be decided on clear goals that have deadlines.</w:t>
+        <w:t xml:space="preserve">The </w:t>
+      </w:r>
+      <w:proofErr w:type="gramStart"/>
+      <w:r>
+        <w:rPr>
+          <w:color w:val="auto"/>
+        </w:rPr>
+        <w:t>main focus</w:t>
+      </w:r>
+      <w:proofErr w:type="gramEnd"/>
+      <w:r>
+        <w:rPr>
+          <w:color w:val="auto"/>
+        </w:rPr>
+        <w:t xml:space="preserve"> of this project is finding an efficient and better solution to not just the problem but also the current solution used right now. My solution will contain a visualisation using AI techniques to utilise large sets of high-quality images and plot them in a 2D map. This is also an exploration of how Artificial Intelligence could be used to help analyse and evaluate a crisis. Success will be decided on clear goals that have deadlines.</w:t>
       </w:r>
     </w:p>
     <w:p>
@@ -2380,7 +2434,45 @@
         <w:rPr>
           <w:color w:val="auto"/>
         </w:rPr>
-        <w:t xml:space="preserve">by creating an effective data processing pipeline to use for the datasets. The next goal is to develop a facility to pre-process all the images in that dataset to produce a set of embeddings using a pre-trained neural network deep learning model by the end of week 7. The third goal consists of creating a functional, interactive prototype of a visualisation built using the Streamlit framework. The prototype will contain the core of project’s delivery that presents the 2D UMAP view of the image embeddings and showing useful insights for the user by the end of week 13. </w:t>
+        <w:t xml:space="preserve">by creating an effective data processing pipeline to use for the datasets. The next goal is to develop a facility to pre-process all the images in that dataset to produce a set of embeddings using a pre-trained neural network deep learning model </w:t>
+      </w:r>
+      <w:r>
+        <w:rPr>
+          <w:color w:val="auto"/>
+        </w:rPr>
+        <w:t xml:space="preserve">using CLIP </w:t>
+      </w:r>
+      <w:r>
+        <w:rPr>
+          <w:color w:val="auto"/>
+        </w:rPr>
+        <w:t xml:space="preserve">by the end of week 7. </w:t>
+      </w:r>
+      <w:r>
+        <w:rPr>
+          <w:color w:val="auto"/>
+        </w:rPr>
+        <w:t xml:space="preserve">The </w:t>
+      </w:r>
+      <w:r>
+        <w:rPr>
+          <w:color w:val="auto"/>
+        </w:rPr>
+        <w:t xml:space="preserve">third goal consists of creating a functional, interactive prototype of a visualisation built using the </w:t>
+      </w:r>
+      <w:proofErr w:type="spellStart"/>
+      <w:r>
+        <w:rPr>
+          <w:color w:val="auto"/>
+        </w:rPr>
+        <w:t>Streamlit</w:t>
+      </w:r>
+      <w:proofErr w:type="spellEnd"/>
+      <w:r>
+        <w:rPr>
+          <w:color w:val="auto"/>
+        </w:rPr>
+        <w:t xml:space="preserve"> framework. The prototype will contain the core of project’s delivery that presents the 2D UMAP view of the image embeddings and showing useful insights for the user by the end of week 13. </w:t>
       </w:r>
       <w:r>
         <w:rPr>
@@ -2416,11 +2508,6 @@
       </w:r>
     </w:p>
     <w:p>
-      <w:r>
-        <w:t>Delete the red paragraphs and replace this one with your content (use the “Normal” paragraph style).</w:t>
-      </w:r>
-    </w:p>
-    <w:p>
       <w:pPr>
         <w:pStyle w:val="Heading2"/>
       </w:pPr>
@@ -2465,11 +2552,61 @@
           <w:color w:val="auto"/>
         </w:rPr>
       </w:pPr>
-      <w:r>
-        <w:rPr>
-          <w:color w:val="auto"/>
-        </w:rPr>
-        <w:t xml:space="preserve">In order to keep the project clean and reliable that is within the time constraints, a number of closely related areas are excluded from the scope. The project doesn’t entail the processing of streaming or real time data from the internet but actually uses existing open sourced datasets of images only. The report does not include the information from the internet like social media posts that have images but is restricted to the visual information in the images. Furthermore, the visualisation does retain the abstract 2D similarity of the images. It also does not contain the locations </w:t>
+      <w:proofErr w:type="gramStart"/>
+      <w:r>
+        <w:rPr>
+          <w:color w:val="auto"/>
+        </w:rPr>
+        <w:t>In order to</w:t>
+      </w:r>
+      <w:proofErr w:type="gramEnd"/>
+      <w:r>
+        <w:rPr>
+          <w:color w:val="auto"/>
+        </w:rPr>
+        <w:t xml:space="preserve"> keep the project clean and reliable that is within the time constraints, </w:t>
+      </w:r>
+      <w:proofErr w:type="gramStart"/>
+      <w:r>
+        <w:rPr>
+          <w:color w:val="auto"/>
+        </w:rPr>
+        <w:t>a number of</w:t>
+      </w:r>
+      <w:proofErr w:type="gramEnd"/>
+      <w:r>
+        <w:rPr>
+          <w:color w:val="auto"/>
+        </w:rPr>
+        <w:t xml:space="preserve"> closely related areas are excluded from the scope. The project doesn’t entail the processing of streaming or real time data from the internet but </w:t>
+      </w:r>
+      <w:proofErr w:type="gramStart"/>
+      <w:r>
+        <w:rPr>
+          <w:color w:val="auto"/>
+        </w:rPr>
+        <w:t>actually uses</w:t>
+      </w:r>
+      <w:proofErr w:type="gramEnd"/>
+      <w:r>
+        <w:rPr>
+          <w:color w:val="auto"/>
+        </w:rPr>
+        <w:t xml:space="preserve"> existing </w:t>
+      </w:r>
+      <w:proofErr w:type="gramStart"/>
+      <w:r>
+        <w:rPr>
+          <w:color w:val="auto"/>
+        </w:rPr>
+        <w:t>open sourced</w:t>
+      </w:r>
+      <w:proofErr w:type="gramEnd"/>
+      <w:r>
+        <w:rPr>
+          <w:color w:val="auto"/>
+        </w:rPr>
+        <w:t xml:space="preserve"> datasets of images only. The report does not include the information from the internet like social media posts that have images but is restricted to the visual information in the images. Furthermore, the visualisation does retain the abstract 2D similarity of the images. It also does not contain the locations </w:t>
       </w:r>
       <w:r>
         <w:rPr>
@@ -2485,131 +2622,314 @@
       </w:r>
     </w:p>
     <w:p>
+      <w:pPr>
+        <w:pStyle w:val="Heading2"/>
+      </w:pPr>
+      <w:bookmarkStart w:id="4" w:name="_Toc144892525"/>
+      <w:r>
+        <w:t>Deliverables</w:t>
+      </w:r>
+      <w:bookmarkEnd w:id="4"/>
+    </w:p>
+    <w:p>
+      <w:pPr>
+        <w:pStyle w:val="Advice"/>
+        <w:rPr>
+          <w:color w:val="auto"/>
+        </w:rPr>
+      </w:pPr>
+      <w:r>
+        <w:rPr>
+          <w:color w:val="auto"/>
+        </w:rPr>
+        <w:t xml:space="preserve">The deliverables of this project will also be evidenced by the presentation of the portfolio and its major results. They mark the quality of this research project not just the development phase but also the evaluation and understanding of the activity that were carried out in this project. The significant deliverables are an interactive visualisation program written in a Python based web prototype with </w:t>
+      </w:r>
+      <w:proofErr w:type="spellStart"/>
+      <w:r>
+        <w:rPr>
+          <w:color w:val="auto"/>
+        </w:rPr>
+        <w:t>streamlit</w:t>
+      </w:r>
+      <w:proofErr w:type="spellEnd"/>
+      <w:r>
+        <w:rPr>
+          <w:color w:val="auto"/>
+        </w:rPr>
+        <w:t xml:space="preserve"> and </w:t>
+      </w:r>
+      <w:proofErr w:type="spellStart"/>
+      <w:r>
+        <w:rPr>
+          <w:color w:val="auto"/>
+        </w:rPr>
+        <w:t>plotly</w:t>
+      </w:r>
+      <w:proofErr w:type="spellEnd"/>
+      <w:r>
+        <w:rPr>
+          <w:color w:val="auto"/>
+        </w:rPr>
+        <w:t xml:space="preserve"> libraries. The system will showcase a 2D projection of the image data set which allows the user to interact and explore with it. </w:t>
+      </w:r>
+    </w:p>
+    <w:p>
+      <w:pPr>
+        <w:pStyle w:val="Advice"/>
+        <w:rPr>
+          <w:color w:val="auto"/>
+        </w:rPr>
+      </w:pPr>
+      <w:r>
+        <w:rPr>
+          <w:color w:val="auto"/>
+        </w:rPr>
+        <w:t xml:space="preserve">Another </w:t>
+      </w:r>
+      <w:r>
+        <w:rPr>
+          <w:color w:val="auto"/>
+        </w:rPr>
+        <w:t>deliverable</w:t>
+      </w:r>
+      <w:r>
+        <w:rPr>
+          <w:color w:val="auto"/>
+        </w:rPr>
+        <w:t xml:space="preserve"> is a full repository containing the source code and</w:t>
+      </w:r>
+      <w:r>
+        <w:rPr>
+          <w:color w:val="auto"/>
+        </w:rPr>
+        <w:t xml:space="preserve"> heavy </w:t>
+      </w:r>
+      <w:r>
+        <w:rPr>
+          <w:color w:val="auto"/>
+        </w:rPr>
+        <w:t xml:space="preserve">documentation </w:t>
+      </w:r>
+      <w:r>
+        <w:rPr>
+          <w:color w:val="auto"/>
+        </w:rPr>
+        <w:t>in GitHub with all the core functionality like data preprocessing, embedding, dimensionality reduction and the visualisation software.</w:t>
+      </w:r>
+      <w:r>
+        <w:rPr>
+          <w:color w:val="auto"/>
+        </w:rPr>
+        <w:t xml:space="preserve"> </w:t>
+      </w:r>
+    </w:p>
+    <w:p>
+      <w:pPr>
+        <w:pStyle w:val="Advice"/>
+        <w:rPr>
+          <w:color w:val="auto"/>
+        </w:rPr>
+      </w:pPr>
+      <w:r>
+        <w:rPr>
+          <w:color w:val="auto"/>
+        </w:rPr>
+        <w:t>Data Sets are also important because transferring them into high dimensional embeddings and then extracting coordinates which are then stored in a compact HDF5 file format to aid downstream analysis.</w:t>
+      </w:r>
+    </w:p>
+    <w:p>
+      <w:pPr>
+        <w:pStyle w:val="Advice"/>
+        <w:rPr>
+          <w:color w:val="auto"/>
+        </w:rPr>
+      </w:pPr>
+      <w:r>
+        <w:rPr>
+          <w:color w:val="auto"/>
+        </w:rPr>
+        <w:t>The final report is another significant deliverable that contains a detailed and professional report that has the rationale, planning and delivery, methodology, analysis and evaluation as well as a reflective critique.</w:t>
+      </w:r>
+    </w:p>
+    <w:p>
+      <w:pPr>
+        <w:pStyle w:val="Advice"/>
+        <w:rPr>
+          <w:color w:val="auto"/>
+        </w:rPr>
+      </w:pPr>
+      <w:r>
+        <w:rPr>
+          <w:color w:val="auto"/>
+        </w:rPr>
+        <w:t>Finally,</w:t>
+      </w:r>
+      <w:r>
+        <w:rPr>
+          <w:color w:val="auto"/>
+        </w:rPr>
+        <w:t xml:space="preserve"> showcasing the evidence of everything in my GitHub repository by presenting them to my Supervisor </w:t>
+      </w:r>
+      <w:proofErr w:type="spellStart"/>
+      <w:r>
+        <w:rPr>
+          <w:color w:val="auto"/>
+        </w:rPr>
+        <w:t>Xinhui</w:t>
+      </w:r>
+      <w:proofErr w:type="spellEnd"/>
+      <w:r>
+        <w:rPr>
+          <w:color w:val="auto"/>
+        </w:rPr>
+        <w:t xml:space="preserve"> Ma of the software either with or without a video walkthrough recording that is outlined by the assessment criteria as well as answering any given question and follow ups.</w:t>
+      </w:r>
+    </w:p>
+    <w:p/>
+    <w:p>
+      <w:pPr>
+        <w:pStyle w:val="Heading2"/>
+      </w:pPr>
+      <w:bookmarkStart w:id="5" w:name="_Toc144892526"/>
+      <w:r>
+        <w:t>Constraints</w:t>
+      </w:r>
+      <w:bookmarkEnd w:id="5"/>
+    </w:p>
+    <w:p>
+      <w:pPr>
+        <w:pStyle w:val="Advice"/>
+        <w:rPr>
+          <w:color w:val="auto"/>
+        </w:rPr>
+      </w:pPr>
+      <w:r>
+        <w:rPr>
+          <w:color w:val="auto"/>
+        </w:rPr>
+        <w:t xml:space="preserve">This project gives lots of freedom of technical use but there are some significant externally imposed constraints. The strongest constraint here is the final project deadline which is in Trimester 2 which defines the project’s overall timescale and progression. The project will need to strictly stay within </w:t>
+      </w:r>
+      <w:r>
+        <w:rPr>
+          <w:color w:val="auto"/>
+        </w:rPr>
+        <w:lastRenderedPageBreak/>
+        <w:t xml:space="preserve">the academic rules of the honours Stage project module and guidelines as well as the Computer Science AI programme competency that necessitates the application of innovative AI techniques to address a real problem. </w:t>
+      </w:r>
+      <w:proofErr w:type="gramStart"/>
+      <w:r>
+        <w:rPr>
+          <w:color w:val="auto"/>
+        </w:rPr>
+        <w:t>All of</w:t>
+      </w:r>
+      <w:proofErr w:type="gramEnd"/>
+      <w:r>
+        <w:rPr>
+          <w:color w:val="auto"/>
+        </w:rPr>
+        <w:t xml:space="preserve"> the development will also need to be in the bounds of the computing resources that will be available and will need to observe the data protection (GDPR) and copyright law of any data sets that will be used here. Technology selection is not considered to be an external constraint but a personal choice.</w:t>
+      </w:r>
+    </w:p>
+    <w:p>
       <w:r>
         <w:t>D</w:t>
       </w:r>
-      <w:r>
-        <w:t>elete the red paragraphs and replace this one with your content (use the “Normal” paragraph style).</w:t>
-      </w:r>
     </w:p>
     <w:p>
       <w:pPr>
         <w:pStyle w:val="Heading2"/>
       </w:pPr>
-      <w:bookmarkStart w:id="4" w:name="_Toc144892525"/>
-      <w:r>
-        <w:t>Deliverables</w:t>
-      </w:r>
-      <w:bookmarkEnd w:id="4"/>
+      <w:bookmarkStart w:id="6" w:name="_Toc144892527"/>
+      <w:r>
+        <w:t>Assumptions</w:t>
+      </w:r>
+      <w:bookmarkEnd w:id="6"/>
     </w:p>
     <w:p>
       <w:pPr>
         <w:pStyle w:val="Advice"/>
-      </w:pPr>
-      <w:r>
-        <w:t xml:space="preserve">What </w:t>
-      </w:r>
-      <w:r>
-        <w:t>artefacts</w:t>
-      </w:r>
-      <w:r>
-        <w:t xml:space="preserve"> (hardware </w:t>
-      </w:r>
-      <w:r>
-        <w:t>and/</w:t>
-      </w:r>
-      <w:r>
-        <w:t>or software)</w:t>
-      </w:r>
-      <w:r>
-        <w:t xml:space="preserve"> or results </w:t>
-      </w:r>
-      <w:r>
-        <w:t>will the project deliver?  How will you decide whether the</w:t>
-      </w:r>
-      <w:r>
-        <w:t xml:space="preserve"> project has met its objectives?</w:t>
-      </w:r>
-      <w:r>
-        <w:t xml:space="preserve">  Be clear and specific.</w:t>
-      </w:r>
-    </w:p>
-    <w:p>
-      <w:r>
-        <w:t>Delete the red paragraphs and replace this one with your content (use the “Normal” paragraph style).</w:t>
-      </w:r>
-    </w:p>
-    <w:p>
-      <w:pPr>
-        <w:pStyle w:val="Heading2"/>
-      </w:pPr>
-      <w:bookmarkStart w:id="5" w:name="_Toc144892526"/>
-      <w:r>
-        <w:t>Constraints</w:t>
-      </w:r>
-      <w:bookmarkEnd w:id="5"/>
-    </w:p>
-    <w:p>
-      <w:pPr>
-        <w:pStyle w:val="Advice"/>
-      </w:pPr>
-      <w:r>
-        <w:t xml:space="preserve">Are there </w:t>
-      </w:r>
-      <w:r>
-        <w:rPr>
-          <w:i/>
-        </w:rPr>
-        <w:t>external</w:t>
-      </w:r>
-      <w:r>
-        <w:rPr>
-          <w:i/>
-        </w:rPr>
-        <w:t>ly-imposed</w:t>
-      </w:r>
-      <w:r>
-        <w:t xml:space="preserve"> r</w:t>
-      </w:r>
-      <w:r>
-        <w:t>equirements which you must comply with?  What are they, and how will they impact on the project?</w:t>
-      </w:r>
-      <w:r>
-        <w:t xml:space="preserve">  Bear in mind that there might not be any constraints.</w:t>
-      </w:r>
-      <w:r>
-        <w:t xml:space="preserve">  Note that you having already decided to use a specific technology is not an externally imposed constraint – it’s you not making that decision with proper consideration.</w:t>
-      </w:r>
-      <w:r>
-        <w:t xml:space="preserve">  Note that there may not be any constraints on your project.  Delete this section if that is the case.</w:t>
-      </w:r>
-    </w:p>
-    <w:p>
-      <w:r>
-        <w:t>Delete the red paragraphs and replace this one with your content (use the “Normal” paragraph style).</w:t>
-      </w:r>
-    </w:p>
-    <w:p>
-      <w:pPr>
-        <w:pStyle w:val="Heading2"/>
-      </w:pPr>
-      <w:bookmarkStart w:id="6" w:name="_Toc144892527"/>
-      <w:r>
-        <w:t>Assumptions</w:t>
-      </w:r>
-      <w:bookmarkEnd w:id="6"/>
-    </w:p>
-    <w:p>
-      <w:pPr>
-        <w:pStyle w:val="Advice"/>
-      </w:pPr>
-      <w:r>
-        <w:t>If there are unknown elements or missing information relevant to the project, what assumptions will you make to account for these?  How are these assumptions justified?</w:t>
-      </w:r>
-    </w:p>
-    <w:p>
-      <w:r>
-        <w:lastRenderedPageBreak/>
+        <w:rPr>
+          <w:color w:val="auto"/>
+        </w:rPr>
+      </w:pPr>
+      <w:r>
+        <w:rPr>
+          <w:color w:val="auto"/>
+        </w:rPr>
+        <w:t xml:space="preserve">To make progress with planning and executing my project, my project has a series of real assumptions. To begin with, I suppose that I can identify and gather a good quality of </w:t>
+      </w:r>
+      <w:proofErr w:type="gramStart"/>
+      <w:r>
+        <w:rPr>
+          <w:color w:val="auto"/>
+        </w:rPr>
+        <w:t>open source</w:t>
+      </w:r>
+      <w:proofErr w:type="gramEnd"/>
+      <w:r>
+        <w:rPr>
+          <w:color w:val="auto"/>
+        </w:rPr>
+        <w:t xml:space="preserve"> set of a minimum thousand images related to disaster that can be licensed with permission to be used for research purposes. We can defend this assumption via preliminary research of literature that appears to hold out the promise of their existence. Secondly, we suppose that some images in the data set might be considered either noise, unreliable, corrupt or even duplicates that could affect the outcome. </w:t>
+      </w:r>
+      <w:r>
+        <w:rPr>
+          <w:color w:val="auto"/>
+        </w:rPr>
+        <w:t xml:space="preserve">Lastly, our project supposes that our requisite </w:t>
+      </w:r>
+      <w:proofErr w:type="gramStart"/>
+      <w:r>
+        <w:rPr>
+          <w:color w:val="auto"/>
+        </w:rPr>
+        <w:t>open source</w:t>
+      </w:r>
+      <w:proofErr w:type="gramEnd"/>
+      <w:r>
+        <w:rPr>
+          <w:color w:val="auto"/>
+        </w:rPr>
+        <w:t xml:space="preserve"> software librarie</w:t>
+      </w:r>
+      <w:r>
+        <w:rPr>
+          <w:color w:val="auto"/>
+        </w:rPr>
+        <w:t xml:space="preserve">s (e.g. </w:t>
+      </w:r>
+      <w:proofErr w:type="spellStart"/>
+      <w:r>
+        <w:rPr>
+          <w:color w:val="auto"/>
+        </w:rPr>
+        <w:t>PyTorch</w:t>
+      </w:r>
+      <w:proofErr w:type="spellEnd"/>
+      <w:r>
+        <w:rPr>
+          <w:color w:val="auto"/>
+        </w:rPr>
+        <w:t xml:space="preserve">) will be available over the period of this </w:t>
+      </w:r>
+      <w:proofErr w:type="gramStart"/>
+      <w:r>
+        <w:rPr>
+          <w:color w:val="auto"/>
+        </w:rPr>
+        <w:t>project</w:t>
+      </w:r>
+      <w:proofErr w:type="gramEnd"/>
+      <w:r>
+        <w:rPr>
+          <w:color w:val="auto"/>
+        </w:rPr>
+        <w:t xml:space="preserve"> and our current hardware will be able to meet the sufficient requirements for compute, disk space and RAM speed.</w:t>
+      </w:r>
+    </w:p>
+    <w:p>
+      <w:r>
         <w:t>Delete the red paragraphs and replace this one with your content (use the “Normal” paragraph style).</w:t>
       </w:r>
     </w:p>
@@ -2837,7 +3157,15 @@
         <w:t>the Computer Misuse Act)</w:t>
       </w:r>
       <w:r>
-        <w:t xml:space="preserve"> and which might have an effect on your project?</w:t>
+        <w:t xml:space="preserve"> and which might </w:t>
+      </w:r>
+      <w:proofErr w:type="gramStart"/>
+      <w:r>
+        <w:t>have an effect on</w:t>
+      </w:r>
+      <w:proofErr w:type="gramEnd"/>
+      <w:r>
+        <w:t xml:space="preserve"> your project?</w:t>
       </w:r>
     </w:p>
     <w:p>
@@ -2862,7 +3190,15 @@
         <w:t xml:space="preserve">What will your project cost to undertake?  </w:t>
       </w:r>
       <w:r>
-        <w:t xml:space="preserve">Could you market the end result?  What would your potential market be, and who are the competitors?  It may be that you have no </w:t>
+        <w:t xml:space="preserve">Could you market </w:t>
+      </w:r>
+      <w:proofErr w:type="gramStart"/>
+      <w:r>
+        <w:t>the end result</w:t>
+      </w:r>
+      <w:proofErr w:type="gramEnd"/>
+      <w:r>
+        <w:t xml:space="preserve">?  What would your potential market be, and who are the competitors?  It may be that you have no </w:t>
       </w:r>
       <w:r>
         <w:t xml:space="preserve">intention of </w:t>
@@ -3074,10 +3410,18 @@
         <w:t>How will you evaluate the project’s artefacts and overall outcomes?  What user evaluation will you do?</w:t>
       </w:r>
       <w:r>
-        <w:t xml:space="preserve">  Do not underestimate the importance of this,</w:t>
-      </w:r>
-      <w:r>
-        <w:t xml:space="preserve"> and include clear details of how you will do the evaluation.</w:t>
+        <w:t xml:space="preserve">  Do not underestimate the importance of </w:t>
+      </w:r>
+      <w:proofErr w:type="gramStart"/>
+      <w:r>
+        <w:t>this,</w:t>
+      </w:r>
+      <w:r>
+        <w:t xml:space="preserve"> and</w:t>
+      </w:r>
+      <w:proofErr w:type="gramEnd"/>
+      <w:r>
+        <w:t xml:space="preserve"> include clear details of how you will do the evaluation.</w:t>
       </w:r>
       <w:r>
         <w:t xml:space="preserve">  Remember that if you intend to test your outputs on people, you must </w:t>
@@ -3115,11 +3459,19 @@
         </w:rPr>
         <w:t xml:space="preserve">1. </w:t>
       </w:r>
-      <w:r>
-        <w:rPr>
-          <w:color w:val="auto"/>
-        </w:rPr>
-        <w:t>GeeksforGeeks (2024). </w:t>
+      <w:proofErr w:type="spellStart"/>
+      <w:r>
+        <w:rPr>
+          <w:color w:val="auto"/>
+        </w:rPr>
+        <w:t>GeeksforGeeks</w:t>
+      </w:r>
+      <w:proofErr w:type="spellEnd"/>
+      <w:r>
+        <w:rPr>
+          <w:color w:val="auto"/>
+        </w:rPr>
+        <w:t xml:space="preserve"> (2024). </w:t>
       </w:r>
       <w:r>
         <w:rPr>
@@ -3133,7 +3485,21 @@
         <w:rPr>
           <w:color w:val="auto"/>
         </w:rPr>
-        <w:t xml:space="preserve">. [online] GeeksforGeeks. Available at: </w:t>
+        <w:t xml:space="preserve">. [online] </w:t>
+      </w:r>
+      <w:proofErr w:type="spellStart"/>
+      <w:r>
+        <w:rPr>
+          <w:color w:val="auto"/>
+        </w:rPr>
+        <w:t>GeeksforGeeks</w:t>
+      </w:r>
+      <w:proofErr w:type="spellEnd"/>
+      <w:r>
+        <w:rPr>
+          <w:color w:val="auto"/>
+        </w:rPr>
+        <w:t xml:space="preserve">. Available at: </w:t>
       </w:r>
       <w:hyperlink r:id="rId7" w:history="1">
         <w:r>
@@ -3163,11 +3529,19 @@
         </w:rPr>
         <w:t xml:space="preserve">2. </w:t>
       </w:r>
-      <w:r>
-        <w:rPr>
-          <w:color w:val="auto"/>
-        </w:rPr>
-        <w:t>GeeksforGeeks (2024). </w:t>
+      <w:proofErr w:type="spellStart"/>
+      <w:r>
+        <w:rPr>
+          <w:color w:val="auto"/>
+        </w:rPr>
+        <w:t>GeeksforGeeks</w:t>
+      </w:r>
+      <w:proofErr w:type="spellEnd"/>
+      <w:r>
+        <w:rPr>
+          <w:color w:val="auto"/>
+        </w:rPr>
+        <w:t xml:space="preserve"> (2024). </w:t>
       </w:r>
       <w:r>
         <w:rPr>
@@ -3175,13 +3549,45 @@
           <w:iCs/>
           <w:color w:val="auto"/>
         </w:rPr>
-        <w:t>Hierarchical DensityBased Spatial Clustering of Applications with Noise (HDBSCAN)</w:t>
-      </w:r>
-      <w:r>
-        <w:rPr>
-          <w:color w:val="auto"/>
-        </w:rPr>
-        <w:t>. [online] GeeksforGeeks. Available at: https://www.geeksforgeeks.org/machine-learning/hdbscan/.</w:t>
+        <w:t xml:space="preserve">Hierarchical </w:t>
+      </w:r>
+      <w:proofErr w:type="spellStart"/>
+      <w:r>
+        <w:rPr>
+          <w:i/>
+          <w:iCs/>
+          <w:color w:val="auto"/>
+        </w:rPr>
+        <w:t>DensityBased</w:t>
+      </w:r>
+      <w:proofErr w:type="spellEnd"/>
+      <w:r>
+        <w:rPr>
+          <w:i/>
+          <w:iCs/>
+          <w:color w:val="auto"/>
+        </w:rPr>
+        <w:t xml:space="preserve"> Spatial Clustering of Applications with Noise (HDBSCAN)</w:t>
+      </w:r>
+      <w:r>
+        <w:rPr>
+          <w:color w:val="auto"/>
+        </w:rPr>
+        <w:t xml:space="preserve">. [online] </w:t>
+      </w:r>
+      <w:proofErr w:type="spellStart"/>
+      <w:r>
+        <w:rPr>
+          <w:color w:val="auto"/>
+        </w:rPr>
+        <w:t>GeeksforGeeks</w:t>
+      </w:r>
+      <w:proofErr w:type="spellEnd"/>
+      <w:r>
+        <w:rPr>
+          <w:color w:val="auto"/>
+        </w:rPr>
+        <w:t>. Available at: https://www.geeksforgeeks.org/machine-learning/hdbscan/.</w:t>
       </w:r>
     </w:p>
     <w:p>
@@ -4211,6 +4617,7 @@
   <w:style w:type="character" w:default="1" w:styleId="DefaultParagraphFont">
     <w:name w:val="Default Paragraph Font"/>
     <w:uiPriority w:val="1"/>
+    <w:semiHidden/>
     <w:unhideWhenUsed/>
   </w:style>
   <w:style w:type="table" w:default="1" w:styleId="TableNormal">

</xml_diff>

<commit_message>
Started working on section 2 of PDD
I have completed the first 2 subheadings of section 2 and will start the "Scope" tommorow.
</commit_message>
<xml_diff>
--- a/PDD/PDD_2025-26.docx
+++ b/PDD/PDD_2025-26.docx
@@ -2928,11 +2928,7 @@
         <w:t xml:space="preserve"> and our current hardware will be able to meet the sufficient requirements for compute, disk space and RAM speed.</w:t>
       </w:r>
     </w:p>
-    <w:p>
-      <w:r>
-        <w:t>Delete the red paragraphs and replace this one with your content (use the “Normal” paragraph style).</w:t>
-      </w:r>
-    </w:p>
+    <w:p/>
     <w:p/>
     <w:p>
       <w:pPr>
@@ -2967,18 +2963,149 @@
     <w:p>
       <w:pPr>
         <w:pStyle w:val="Advice"/>
-      </w:pPr>
-      <w:r>
-        <w:t>What benefits will a successful project bring, and to whom?</w:t>
-      </w:r>
-      <w:r>
-        <w:t xml:space="preserve">  Note that this is about the project’s content</w:t>
-      </w:r>
-      <w:r>
-        <w:t xml:space="preserve"> and purpose</w:t>
-      </w:r>
-      <w:r>
-        <w:t>, not the fact that you are doing a project for your degree.</w:t>
+        <w:rPr>
+          <w:color w:val="auto"/>
+        </w:rPr>
+      </w:pPr>
+      <w:r>
+        <w:rPr>
+          <w:color w:val="auto"/>
+        </w:rPr>
+        <w:t>This project will bring considerable value to lots of constituencies stakeholders. The major benefactors will be emergency services, government administration and humanitarian aid communities, the visualisation software in this project will represent a valuable software for improving awareness in a crisis environment. By putting raw imagery into an interactive</w:t>
+      </w:r>
+      <w:r>
+        <w:rPr>
+          <w:color w:val="auto"/>
+        </w:rPr>
+        <w:t xml:space="preserve"> map, the system will facilitate an automatic analysis which would be easier for humans. This will help people make better and earlier decisions. The second benefit would be the researcher and academic </w:t>
+      </w:r>
+      <w:proofErr w:type="gramStart"/>
+      <w:r>
+        <w:rPr>
+          <w:color w:val="auto"/>
+        </w:rPr>
+        <w:t>institutions,</w:t>
+      </w:r>
+      <w:proofErr w:type="gramEnd"/>
+      <w:r>
+        <w:rPr>
+          <w:color w:val="auto"/>
+        </w:rPr>
+        <w:t xml:space="preserve"> this project will bring a useful case study on using current AI technologies </w:t>
+      </w:r>
+      <w:proofErr w:type="gramStart"/>
+      <w:r>
+        <w:rPr>
+          <w:color w:val="auto"/>
+        </w:rPr>
+        <w:t>in the area of</w:t>
+      </w:r>
+      <w:proofErr w:type="gramEnd"/>
+      <w:r>
+        <w:rPr>
+          <w:color w:val="auto"/>
+        </w:rPr>
+        <w:t xml:space="preserve"> crisis and emergency informatics and a useful comparison of suitability of various visualisation protocols.</w:t>
+      </w:r>
+    </w:p>
+    <w:p/>
+    <w:p>
+      <w:pPr>
+        <w:pStyle w:val="Heading2"/>
+      </w:pPr>
+      <w:bookmarkStart w:id="9" w:name="_Toc144892530"/>
+      <w:r>
+        <w:t>Project operation</w:t>
+      </w:r>
+      <w:bookmarkEnd w:id="9"/>
+    </w:p>
+    <w:p>
+      <w:pPr>
+        <w:pStyle w:val="Advice"/>
+        <w:rPr>
+          <w:color w:val="auto"/>
+        </w:rPr>
+      </w:pPr>
+      <w:r>
+        <w:rPr>
+          <w:color w:val="auto"/>
+        </w:rPr>
+        <w:t>The project workflow will be in agile and iterative approach. Using the waterfall workflow for AI methods with a new and huge dataset would be inappropriate. This project will be organised as a series of weekly</w:t>
+      </w:r>
+      <w:r>
+        <w:rPr>
+          <w:color w:val="auto"/>
+        </w:rPr>
+        <w:t xml:space="preserve"> working cycles so that flexibility and the ongoing improvement of the data pipeline, pre-processing and visualisation can take place because of current results. This means that problems can be resolved whilst we are working with other </w:t>
+      </w:r>
+      <w:proofErr w:type="gramStart"/>
+      <w:r>
+        <w:rPr>
+          <w:color w:val="auto"/>
+        </w:rPr>
+        <w:t>parts</w:t>
+      </w:r>
+      <w:proofErr w:type="gramEnd"/>
+      <w:r>
+        <w:rPr>
+          <w:color w:val="auto"/>
+        </w:rPr>
+        <w:t xml:space="preserve"> and the direction of the project can be shifted due to the results from previous analysis and testing.  </w:t>
+      </w:r>
+    </w:p>
+    <w:p>
+      <w:pPr>
+        <w:pStyle w:val="Advice"/>
+        <w:rPr>
+          <w:color w:val="auto"/>
+        </w:rPr>
+      </w:pPr>
+    </w:p>
+    <w:p>
+      <w:pPr>
+        <w:pStyle w:val="Advice"/>
+        <w:rPr>
+          <w:color w:val="auto"/>
+        </w:rPr>
+      </w:pPr>
+      <w:r>
+        <w:rPr>
+          <w:color w:val="auto"/>
+        </w:rPr>
+        <w:t xml:space="preserve">Controlling and managing the project every day will be retained through a few important methods. The master schedule which is laid out in the Gantt chart will be closely monitored against progressing work, as well as weekly supervisor meetings which is used for review and feedback. An electronic notebook will be used for details of all experimental and decisions taken. Source code will be checked and maintained on GitHub with frequent testing as well as detailed commits. The success will be approached by its flexibility for handling unexpected technical problems and making </w:t>
+      </w:r>
+      <w:proofErr w:type="spellStart"/>
+      <w:r>
+        <w:rPr>
+          <w:color w:val="auto"/>
+        </w:rPr>
+        <w:t>constent</w:t>
+      </w:r>
+      <w:proofErr w:type="spellEnd"/>
+      <w:r>
+        <w:rPr>
+          <w:color w:val="auto"/>
+        </w:rPr>
+        <w:t xml:space="preserve"> advanced towards our goal.</w:t>
+      </w:r>
+    </w:p>
+    <w:p/>
+    <w:p>
+      <w:pPr>
+        <w:pStyle w:val="Heading2"/>
+      </w:pPr>
+      <w:bookmarkStart w:id="10" w:name="_Toc144892531"/>
+      <w:r>
+        <w:t>Options</w:t>
+      </w:r>
+      <w:bookmarkEnd w:id="10"/>
+    </w:p>
+    <w:p>
+      <w:pPr>
+        <w:pStyle w:val="Advice"/>
+      </w:pPr>
+      <w:r>
+        <w:t>What options are available to you for the tools, techniques and design parameters of your project?  How will you evaluate them and make the best selection?</w:t>
       </w:r>
     </w:p>
     <w:p>
@@ -2990,27 +3117,24 @@
       <w:pPr>
         <w:pStyle w:val="Heading2"/>
       </w:pPr>
-      <w:bookmarkStart w:id="9" w:name="_Toc144892530"/>
-      <w:r>
-        <w:t>Project operation</w:t>
-      </w:r>
-      <w:bookmarkEnd w:id="9"/>
+      <w:bookmarkStart w:id="11" w:name="_Toc144892532"/>
+      <w:r>
+        <w:t>Risk analysis</w:t>
+      </w:r>
+      <w:bookmarkEnd w:id="11"/>
+      <w:r>
+        <w:t xml:space="preserve"> and mitigation</w:t>
+      </w:r>
     </w:p>
     <w:p>
       <w:pPr>
         <w:pStyle w:val="Advice"/>
       </w:pPr>
       <w:r>
-        <w:t xml:space="preserve">How will you operate the project?  Will you use a particular methodology for it and for any </w:t>
-      </w:r>
-      <w:r>
-        <w:t>software</w:t>
-      </w:r>
-      <w:r>
-        <w:t xml:space="preserve"> or other </w:t>
-      </w:r>
-      <w:r>
-        <w:t>development?  How will you measure the success of your choice?</w:t>
+        <w:t>What risks might affect the outcome of your project or its stakeholders?  How severe are they, and what steps will you take to mitigate against them?</w:t>
+      </w:r>
+      <w:r>
+        <w:t xml:space="preserve">  Present these as shown in the lectures.</w:t>
       </w:r>
     </w:p>
     <w:p>
@@ -3022,18 +3146,45 @@
       <w:pPr>
         <w:pStyle w:val="Heading2"/>
       </w:pPr>
-      <w:bookmarkStart w:id="10" w:name="_Toc144892531"/>
-      <w:r>
-        <w:t>Options</w:t>
-      </w:r>
-      <w:bookmarkEnd w:id="10"/>
+      <w:bookmarkStart w:id="12" w:name="_Toc144892533"/>
+      <w:r>
+        <w:t>Resources required</w:t>
+      </w:r>
+      <w:bookmarkEnd w:id="12"/>
     </w:p>
     <w:p>
       <w:pPr>
         <w:pStyle w:val="Advice"/>
       </w:pPr>
       <w:r>
-        <w:t>What options are available to you for the tools, techniques and design parameters of your project?  How will you evaluate them and make the best selection?</w:t>
+        <w:t xml:space="preserve">What </w:t>
+      </w:r>
+      <w:r>
+        <w:t xml:space="preserve">special </w:t>
+      </w:r>
+      <w:r>
+        <w:t>resources will you need for the project</w:t>
+      </w:r>
+      <w:r>
+        <w:t xml:space="preserve"> (you need not list standard software and hardware)</w:t>
+      </w:r>
+      <w:r>
+        <w:t xml:space="preserve">?  Are any non-standard?  </w:t>
+      </w:r>
+      <w:r>
+        <w:t xml:space="preserve">Are they already available?  </w:t>
+      </w:r>
+      <w:r>
+        <w:t>What effect will it have if they are not available</w:t>
+      </w:r>
+      <w:r>
+        <w:t xml:space="preserve"> or are delayed</w:t>
+      </w:r>
+      <w:r>
+        <w:t xml:space="preserve">, and how would you </w:t>
+      </w:r>
+      <w:r>
+        <w:t>manage that?</w:t>
       </w:r>
     </w:p>
     <w:p>
@@ -3045,13 +3196,8 @@
       <w:pPr>
         <w:pStyle w:val="Heading2"/>
       </w:pPr>
-      <w:bookmarkStart w:id="11" w:name="_Toc144892532"/>
-      <w:r>
-        <w:t>Risk analysis</w:t>
-      </w:r>
-      <w:bookmarkEnd w:id="11"/>
-      <w:r>
-        <w:t xml:space="preserve"> and mitigation</w:t>
+      <w:r>
+        <w:t>Ethical and legal considerations</w:t>
       </w:r>
     </w:p>
     <w:p>
@@ -3059,10 +3205,39 @@
         <w:pStyle w:val="Advice"/>
       </w:pPr>
       <w:r>
-        <w:t>What risks might affect the outcome of your project or its stakeholders?  How severe are they, and what steps will you take to mitigate against them?</w:t>
-      </w:r>
-      <w:r>
-        <w:t xml:space="preserve">  Present these as shown in the lectures.</w:t>
+        <w:t xml:space="preserve">Does conducting your project raise any ethical issues?  You do not need to consider the ethical consequences of implementing it </w:t>
+      </w:r>
+      <w:r>
+        <w:t>after your project is complete – that will be done in the Final Report – but you should consider any potential impact during the project.</w:t>
+      </w:r>
+      <w:r>
+        <w:t xml:space="preserve"> </w:t>
+      </w:r>
+      <w:r>
+        <w:t xml:space="preserve"> This is in addition to the ethical checklist assignment.  You should also </w:t>
+      </w:r>
+      <w:r>
+        <w:t>consider if there are likely to be any le</w:t>
+      </w:r>
+      <w:r>
+        <w:t>g</w:t>
+      </w:r>
+      <w:r>
+        <w:t xml:space="preserve">al issues – are there laws you need to take account of (e.g. the GDPR or </w:t>
+      </w:r>
+      <w:r>
+        <w:t>the Computer Misuse Act)</w:t>
+      </w:r>
+      <w:r>
+        <w:t xml:space="preserve"> and which might </w:t>
+      </w:r>
+      <w:proofErr w:type="gramStart"/>
+      <w:r>
+        <w:t>have an effect on</w:t>
+      </w:r>
+      <w:proofErr w:type="gramEnd"/>
+      <w:r>
+        <w:t xml:space="preserve"> your project?</w:t>
       </w:r>
     </w:p>
     <w:p>
@@ -3074,45 +3249,33 @@
       <w:pPr>
         <w:pStyle w:val="Heading2"/>
       </w:pPr>
-      <w:bookmarkStart w:id="12" w:name="_Toc144892533"/>
-      <w:r>
-        <w:t>Resources required</w:t>
-      </w:r>
-      <w:bookmarkEnd w:id="12"/>
+      <w:r>
+        <w:t>Commercial considerations</w:t>
+      </w:r>
     </w:p>
     <w:p>
       <w:pPr>
         <w:pStyle w:val="Advice"/>
       </w:pPr>
       <w:r>
-        <w:t xml:space="preserve">What </w:t>
-      </w:r>
-      <w:r>
-        <w:t xml:space="preserve">special </w:t>
-      </w:r>
-      <w:r>
-        <w:t>resources will you need for the project</w:t>
-      </w:r>
-      <w:r>
-        <w:t xml:space="preserve"> (you need not list standard software and hardware)</w:t>
-      </w:r>
-      <w:r>
-        <w:t xml:space="preserve">?  Are any non-standard?  </w:t>
-      </w:r>
-      <w:r>
-        <w:t xml:space="preserve">Are they already available?  </w:t>
-      </w:r>
-      <w:r>
-        <w:t>What effect will it have if they are not available</w:t>
-      </w:r>
-      <w:r>
-        <w:t xml:space="preserve"> or are delayed</w:t>
-      </w:r>
-      <w:r>
-        <w:t xml:space="preserve">, and how would you </w:t>
-      </w:r>
-      <w:r>
-        <w:t>manage that?</w:t>
+        <w:t xml:space="preserve">What will your project cost to undertake?  </w:t>
+      </w:r>
+      <w:r>
+        <w:t xml:space="preserve">Could you market </w:t>
+      </w:r>
+      <w:proofErr w:type="gramStart"/>
+      <w:r>
+        <w:t>the end result</w:t>
+      </w:r>
+      <w:proofErr w:type="gramEnd"/>
+      <w:r>
+        <w:t xml:space="preserve">?  What would your potential market be, and who are the competitors?  It may be that you have no </w:t>
+      </w:r>
+      <w:r>
+        <w:t xml:space="preserve">intention of </w:t>
+      </w:r>
+      <w:r>
+        <w:t>commercialising your work, but you should still consider the possibilities.</w:t>
       </w:r>
     </w:p>
     <w:p>
@@ -3120,98 +3283,6 @@
         <w:t>Delete the red paragraphs and replace this one with your content (use the “Normal” paragraph style).</w:t>
       </w:r>
     </w:p>
-    <w:p>
-      <w:pPr>
-        <w:pStyle w:val="Heading2"/>
-      </w:pPr>
-      <w:r>
-        <w:t>Ethical and legal considerations</w:t>
-      </w:r>
-    </w:p>
-    <w:p>
-      <w:pPr>
-        <w:pStyle w:val="Advice"/>
-      </w:pPr>
-      <w:r>
-        <w:t xml:space="preserve">Does conducting your project raise any ethical issues?  You do not need to consider the ethical consequences of implementing it </w:t>
-      </w:r>
-      <w:r>
-        <w:t>after your project is complete – that will be done in the Final Report – but you should consider any potential impact during the project.</w:t>
-      </w:r>
-      <w:r>
-        <w:t xml:space="preserve"> </w:t>
-      </w:r>
-      <w:r>
-        <w:t xml:space="preserve"> This is in addition to the ethical checklist assignment.  You should also </w:t>
-      </w:r>
-      <w:r>
-        <w:t>consider if there are likely to be any le</w:t>
-      </w:r>
-      <w:r>
-        <w:t>g</w:t>
-      </w:r>
-      <w:r>
-        <w:t xml:space="preserve">al issues – are there laws you need to take account of (e.g. the GDPR or </w:t>
-      </w:r>
-      <w:r>
-        <w:t>the Computer Misuse Act)</w:t>
-      </w:r>
-      <w:r>
-        <w:t xml:space="preserve"> and which might </w:t>
-      </w:r>
-      <w:proofErr w:type="gramStart"/>
-      <w:r>
-        <w:t>have an effect on</w:t>
-      </w:r>
-      <w:proofErr w:type="gramEnd"/>
-      <w:r>
-        <w:t xml:space="preserve"> your project?</w:t>
-      </w:r>
-    </w:p>
-    <w:p>
-      <w:r>
-        <w:t>Delete the red paragraphs and replace this one with your content (use the “Normal” paragraph style).</w:t>
-      </w:r>
-    </w:p>
-    <w:p>
-      <w:pPr>
-        <w:pStyle w:val="Heading2"/>
-      </w:pPr>
-      <w:r>
-        <w:lastRenderedPageBreak/>
-        <w:t>Commercial considerations</w:t>
-      </w:r>
-    </w:p>
-    <w:p>
-      <w:pPr>
-        <w:pStyle w:val="Advice"/>
-      </w:pPr>
-      <w:r>
-        <w:t xml:space="preserve">What will your project cost to undertake?  </w:t>
-      </w:r>
-      <w:r>
-        <w:t xml:space="preserve">Could you market </w:t>
-      </w:r>
-      <w:proofErr w:type="gramStart"/>
-      <w:r>
-        <w:t>the end result</w:t>
-      </w:r>
-      <w:proofErr w:type="gramEnd"/>
-      <w:r>
-        <w:t xml:space="preserve">?  What would your potential market be, and who are the competitors?  It may be that you have no </w:t>
-      </w:r>
-      <w:r>
-        <w:t xml:space="preserve">intention of </w:t>
-      </w:r>
-      <w:r>
-        <w:t>commercialising your work, but you should still consider the possibilities.</w:t>
-      </w:r>
-    </w:p>
-    <w:p>
-      <w:r>
-        <w:t>Delete the red paragraphs and replace this one with your content (use the “Normal” paragraph style).</w:t>
-      </w:r>
-    </w:p>
     <w:p/>
     <w:p>
       <w:pPr>
@@ -3219,7 +3290,6 @@
       </w:pPr>
       <w:bookmarkStart w:id="13" w:name="_Toc144892534"/>
       <w:r>
-        <w:lastRenderedPageBreak/>
         <w:t>Project methodology and outcomes</w:t>
       </w:r>
       <w:bookmarkEnd w:id="13"/>

</xml_diff>

<commit_message>
I have finished up Scope, Risk assessment
I have completed 3 more sections of the PDD document.
</commit_message>
<xml_diff>
--- a/PDD/PDD_2025-26.docx
+++ b/PDD/PDD_2025-26.docx
@@ -3072,40 +3072,997 @@
         <w:rPr>
           <w:color w:val="auto"/>
         </w:rPr>
-        <w:t xml:space="preserve">Controlling and managing the project every day will be retained through a few important methods. The master schedule which is laid out in the Gantt chart will be closely monitored against progressing work, as well as weekly supervisor meetings which is used for review and feedback. An electronic notebook will be used for details of all experimental and decisions taken. Source code will be checked and maintained on GitHub with frequent testing as well as detailed commits. The success will be approached by its flexibility for handling unexpected technical problems and making </w:t>
+        <w:t>M</w:t>
+      </w:r>
+      <w:r>
+        <w:rPr>
+          <w:color w:val="auto"/>
+        </w:rPr>
+        <w:t xml:space="preserve">anaging the project every day will be retained through a few important methods. The master schedule which is laid out in the Gantt chart will be closely monitored against progressing work, as well as weekly supervisor meetings which is used for review and feedback. An electronic notebook will be used for details of all experimental and decisions taken. Source code will be checked and maintained on GitHub with frequent testing as well as detailed commits. The success will be approached by its flexibility for handling unexpected technical problems and making </w:t>
+      </w:r>
+      <w:r>
+        <w:rPr>
+          <w:color w:val="auto"/>
+        </w:rPr>
+        <w:t>content</w:t>
+      </w:r>
+      <w:r>
+        <w:rPr>
+          <w:color w:val="auto"/>
+        </w:rPr>
+        <w:t xml:space="preserve"> advanced towards our goal.</w:t>
+      </w:r>
+    </w:p>
+    <w:p/>
+    <w:p>
+      <w:pPr>
+        <w:pStyle w:val="Heading2"/>
+      </w:pPr>
+      <w:bookmarkStart w:id="10" w:name="_Toc144892531"/>
+      <w:r>
+        <w:t>Options</w:t>
+      </w:r>
+      <w:bookmarkEnd w:id="10"/>
+    </w:p>
+    <w:p>
+      <w:pPr>
+        <w:pStyle w:val="Advice"/>
+        <w:rPr>
+          <w:color w:val="auto"/>
+        </w:rPr>
+      </w:pPr>
+      <w:r>
+        <w:rPr>
+          <w:color w:val="auto"/>
+        </w:rPr>
+        <w:t xml:space="preserve">The roadmap of this project is supported through of continuous assessments of some core technologies to make sure that each part is appropriate to the task. The initial decision as to use a deep learning model for the embedding of images with two competent tools. The first is the multi-modal CLIP model and the second is ResNet-50 design. The choice will be mad based on quality aesthetic coherency of the final visual clusters supported by quantitative measurements. After, we </w:t>
       </w:r>
       <w:proofErr w:type="spellStart"/>
       <w:r>
         <w:rPr>
           <w:color w:val="auto"/>
         </w:rPr>
-        <w:t>constent</w:t>
+        <w:t>ill</w:t>
       </w:r>
       <w:proofErr w:type="spellEnd"/>
       <w:r>
         <w:rPr>
           <w:color w:val="auto"/>
         </w:rPr>
-        <w:t xml:space="preserve"> advanced towards our goal.</w:t>
-      </w:r>
+        <w:t xml:space="preserve"> compare three dimensionality reduction methods: UMAP, t-SNE and PCA. The assessment will be on the final visual functionality, as well as the performance using a sizeable dataset. Lastly, the visual functionality will be implemented either </w:t>
+      </w:r>
+      <w:proofErr w:type="spellStart"/>
+      <w:r>
+        <w:rPr>
+          <w:color w:val="auto"/>
+        </w:rPr>
+        <w:t>Streamlit</w:t>
+      </w:r>
+      <w:proofErr w:type="spellEnd"/>
+      <w:r>
+        <w:rPr>
+          <w:color w:val="auto"/>
+        </w:rPr>
+        <w:t>, through its capability for rapid prototyping</w:t>
+      </w:r>
+      <w:r>
+        <w:rPr>
+          <w:color w:val="auto"/>
+        </w:rPr>
+        <w:t xml:space="preserve"> or using Dash for deeper customisation. This will be dependent on the individual features needed to achieve the project goals. This process ensures that the final decisions is not just workable but consciously </w:t>
+      </w:r>
+      <w:proofErr w:type="gramStart"/>
+      <w:r>
+        <w:rPr>
+          <w:color w:val="auto"/>
+        </w:rPr>
+        <w:t>an</w:t>
+      </w:r>
+      <w:proofErr w:type="gramEnd"/>
+      <w:r>
+        <w:rPr>
+          <w:color w:val="auto"/>
+        </w:rPr>
+        <w:t xml:space="preserve"> defensibly made through a selection from multiple possibilities.</w:t>
+      </w:r>
+    </w:p>
+    <w:p>
+      <w:pPr>
+        <w:pStyle w:val="Advice"/>
+        <w:rPr>
+          <w:color w:val="auto"/>
+        </w:rPr>
+      </w:pPr>
+    </w:p>
+    <w:p>
+      <w:pPr>
+        <w:pStyle w:val="Heading2"/>
+      </w:pPr>
+      <w:bookmarkStart w:id="11" w:name="_Toc144892532"/>
+      <w:r>
+        <w:lastRenderedPageBreak/>
+        <w:t>Risk analysis</w:t>
+      </w:r>
+      <w:bookmarkEnd w:id="11"/>
+      <w:r>
+        <w:t xml:space="preserve"> and mitigation</w:t>
+      </w:r>
+    </w:p>
+    <w:p>
+      <w:pPr>
+        <w:pStyle w:val="Advice"/>
+        <w:rPr>
+          <w:color w:val="auto"/>
+        </w:rPr>
+      </w:pPr>
+      <w:r>
+        <w:rPr>
+          <w:color w:val="auto"/>
+        </w:rPr>
+        <w:t xml:space="preserve">An important aspect of project planning is future planning because it prepares for possible issues. Aive risk management is crucial in making sure that the project is progressing and meeting the goals aimed at. I have identified the vital risks which are data, technical and project management which are scored on the likelihood for possible impact. Every risk must have a clear and useful mitigation plan in preparation for possible setbacks. I have made a table below. </w:t>
+      </w:r>
+    </w:p>
+    <w:tbl>
+      <w:tblPr>
+        <w:tblStyle w:val="TableGrid"/>
+        <w:tblW w:w="0" w:type="auto"/>
+        <w:tblLook w:val="04A0" w:firstRow="1" w:lastRow="0" w:firstColumn="1" w:lastColumn="0" w:noHBand="0" w:noVBand="1"/>
+      </w:tblPr>
+      <w:tblGrid>
+        <w:gridCol w:w="846"/>
+        <w:gridCol w:w="2760"/>
+        <w:gridCol w:w="1634"/>
+        <w:gridCol w:w="1418"/>
+        <w:gridCol w:w="2358"/>
+      </w:tblGrid>
+      <w:tr>
+        <w:tc>
+          <w:tcPr>
+            <w:tcW w:w="846" w:type="dxa"/>
+          </w:tcPr>
+          <w:p>
+            <w:pPr>
+              <w:pStyle w:val="Advice"/>
+              <w:pBdr>
+                <w:top w:val="none" w:sz="0" w:space="0" w:color="auto"/>
+                <w:left w:val="none" w:sz="0" w:space="0" w:color="auto"/>
+                <w:bottom w:val="none" w:sz="0" w:space="0" w:color="auto"/>
+                <w:right w:val="none" w:sz="0" w:space="0" w:color="auto"/>
+              </w:pBdr>
+              <w:rPr>
+                <w:b/>
+                <w:bCs/>
+                <w:color w:val="auto"/>
+                <w:u w:val="single"/>
+              </w:rPr>
+            </w:pPr>
+            <w:r>
+              <w:rPr>
+                <w:b/>
+                <w:bCs/>
+                <w:color w:val="auto"/>
+                <w:u w:val="single"/>
+              </w:rPr>
+              <w:t>Risk ID</w:t>
+            </w:r>
+          </w:p>
+        </w:tc>
+        <w:tc>
+          <w:tcPr>
+            <w:tcW w:w="2760" w:type="dxa"/>
+          </w:tcPr>
+          <w:p>
+            <w:pPr>
+              <w:pStyle w:val="Advice"/>
+              <w:pBdr>
+                <w:top w:val="none" w:sz="0" w:space="0" w:color="auto"/>
+                <w:left w:val="none" w:sz="0" w:space="0" w:color="auto"/>
+                <w:bottom w:val="none" w:sz="0" w:space="0" w:color="auto"/>
+                <w:right w:val="none" w:sz="0" w:space="0" w:color="auto"/>
+              </w:pBdr>
+              <w:rPr>
+                <w:b/>
+                <w:bCs/>
+                <w:color w:val="auto"/>
+                <w:u w:val="single"/>
+              </w:rPr>
+            </w:pPr>
+            <w:r>
+              <w:rPr>
+                <w:b/>
+                <w:bCs/>
+                <w:color w:val="auto"/>
+                <w:u w:val="single"/>
+              </w:rPr>
+              <w:t>Risk description</w:t>
+            </w:r>
+          </w:p>
+        </w:tc>
+        <w:tc>
+          <w:tcPr>
+            <w:tcW w:w="1634" w:type="dxa"/>
+          </w:tcPr>
+          <w:p>
+            <w:pPr>
+              <w:pStyle w:val="Advice"/>
+              <w:pBdr>
+                <w:top w:val="none" w:sz="0" w:space="0" w:color="auto"/>
+                <w:left w:val="none" w:sz="0" w:space="0" w:color="auto"/>
+                <w:bottom w:val="none" w:sz="0" w:space="0" w:color="auto"/>
+                <w:right w:val="none" w:sz="0" w:space="0" w:color="auto"/>
+              </w:pBdr>
+              <w:rPr>
+                <w:b/>
+                <w:bCs/>
+                <w:color w:val="auto"/>
+                <w:u w:val="single"/>
+              </w:rPr>
+            </w:pPr>
+            <w:r>
+              <w:rPr>
+                <w:b/>
+                <w:bCs/>
+                <w:color w:val="auto"/>
+                <w:u w:val="single"/>
+              </w:rPr>
+              <w:t xml:space="preserve">Likelihood </w:t>
+            </w:r>
+          </w:p>
+        </w:tc>
+        <w:tc>
+          <w:tcPr>
+            <w:tcW w:w="1418" w:type="dxa"/>
+          </w:tcPr>
+          <w:p>
+            <w:pPr>
+              <w:pStyle w:val="Advice"/>
+              <w:pBdr>
+                <w:top w:val="none" w:sz="0" w:space="0" w:color="auto"/>
+                <w:left w:val="none" w:sz="0" w:space="0" w:color="auto"/>
+                <w:bottom w:val="none" w:sz="0" w:space="0" w:color="auto"/>
+                <w:right w:val="none" w:sz="0" w:space="0" w:color="auto"/>
+              </w:pBdr>
+              <w:rPr>
+                <w:b/>
+                <w:bCs/>
+                <w:color w:val="auto"/>
+                <w:u w:val="single"/>
+              </w:rPr>
+            </w:pPr>
+            <w:r>
+              <w:rPr>
+                <w:b/>
+                <w:bCs/>
+                <w:color w:val="auto"/>
+                <w:u w:val="single"/>
+              </w:rPr>
+              <w:t>Impact</w:t>
+            </w:r>
+          </w:p>
+        </w:tc>
+        <w:tc>
+          <w:tcPr>
+            <w:tcW w:w="2358" w:type="dxa"/>
+          </w:tcPr>
+          <w:p>
+            <w:pPr>
+              <w:pStyle w:val="Advice"/>
+              <w:pBdr>
+                <w:top w:val="none" w:sz="0" w:space="0" w:color="auto"/>
+                <w:left w:val="none" w:sz="0" w:space="0" w:color="auto"/>
+                <w:bottom w:val="none" w:sz="0" w:space="0" w:color="auto"/>
+                <w:right w:val="none" w:sz="0" w:space="0" w:color="auto"/>
+              </w:pBdr>
+              <w:rPr>
+                <w:b/>
+                <w:bCs/>
+                <w:color w:val="auto"/>
+                <w:u w:val="single"/>
+              </w:rPr>
+            </w:pPr>
+            <w:r>
+              <w:rPr>
+                <w:b/>
+                <w:bCs/>
+                <w:color w:val="auto"/>
+                <w:u w:val="single"/>
+              </w:rPr>
+              <w:t>Mitigation plan</w:t>
+            </w:r>
+          </w:p>
+        </w:tc>
+      </w:tr>
+      <w:tr>
+        <w:tc>
+          <w:tcPr>
+            <w:tcW w:w="846" w:type="dxa"/>
+          </w:tcPr>
+          <w:p>
+            <w:pPr>
+              <w:pStyle w:val="Advice"/>
+              <w:pBdr>
+                <w:top w:val="none" w:sz="0" w:space="0" w:color="auto"/>
+                <w:left w:val="none" w:sz="0" w:space="0" w:color="auto"/>
+                <w:bottom w:val="none" w:sz="0" w:space="0" w:color="auto"/>
+                <w:right w:val="none" w:sz="0" w:space="0" w:color="auto"/>
+              </w:pBdr>
+              <w:rPr>
+                <w:color w:val="auto"/>
+              </w:rPr>
+            </w:pPr>
+            <w:r>
+              <w:rPr>
+                <w:color w:val="auto"/>
+              </w:rPr>
+              <w:t>R01</w:t>
+            </w:r>
+          </w:p>
+        </w:tc>
+        <w:tc>
+          <w:tcPr>
+            <w:tcW w:w="2760" w:type="dxa"/>
+          </w:tcPr>
+          <w:p>
+            <w:pPr>
+              <w:pStyle w:val="Advice"/>
+              <w:pBdr>
+                <w:top w:val="none" w:sz="0" w:space="0" w:color="auto"/>
+                <w:left w:val="none" w:sz="0" w:space="0" w:color="auto"/>
+                <w:bottom w:val="none" w:sz="0" w:space="0" w:color="auto"/>
+                <w:right w:val="none" w:sz="0" w:space="0" w:color="auto"/>
+              </w:pBdr>
+              <w:rPr>
+                <w:color w:val="auto"/>
+              </w:rPr>
+            </w:pPr>
+            <w:r>
+              <w:rPr>
+                <w:color w:val="auto"/>
+              </w:rPr>
+              <w:t>Data – Failure to get appropriate dataset</w:t>
+            </w:r>
+          </w:p>
+        </w:tc>
+        <w:tc>
+          <w:tcPr>
+            <w:tcW w:w="1634" w:type="dxa"/>
+          </w:tcPr>
+          <w:p>
+            <w:pPr>
+              <w:pStyle w:val="Advice"/>
+              <w:pBdr>
+                <w:top w:val="none" w:sz="0" w:space="0" w:color="auto"/>
+                <w:left w:val="none" w:sz="0" w:space="0" w:color="auto"/>
+                <w:bottom w:val="none" w:sz="0" w:space="0" w:color="auto"/>
+                <w:right w:val="none" w:sz="0" w:space="0" w:color="auto"/>
+              </w:pBdr>
+              <w:rPr>
+                <w:color w:val="auto"/>
+              </w:rPr>
+            </w:pPr>
+            <w:r>
+              <w:rPr>
+                <w:color w:val="auto"/>
+              </w:rPr>
+              <w:t>Medium</w:t>
+            </w:r>
+          </w:p>
+        </w:tc>
+        <w:tc>
+          <w:tcPr>
+            <w:tcW w:w="1418" w:type="dxa"/>
+          </w:tcPr>
+          <w:p>
+            <w:pPr>
+              <w:pStyle w:val="Advice"/>
+              <w:pBdr>
+                <w:top w:val="none" w:sz="0" w:space="0" w:color="auto"/>
+                <w:left w:val="none" w:sz="0" w:space="0" w:color="auto"/>
+                <w:bottom w:val="none" w:sz="0" w:space="0" w:color="auto"/>
+                <w:right w:val="none" w:sz="0" w:space="0" w:color="auto"/>
+              </w:pBdr>
+              <w:rPr>
+                <w:color w:val="auto"/>
+              </w:rPr>
+            </w:pPr>
+            <w:r>
+              <w:rPr>
+                <w:color w:val="auto"/>
+              </w:rPr>
+              <w:t>High</w:t>
+            </w:r>
+          </w:p>
+        </w:tc>
+        <w:tc>
+          <w:tcPr>
+            <w:tcW w:w="2358" w:type="dxa"/>
+          </w:tcPr>
+          <w:p>
+            <w:pPr>
+              <w:pStyle w:val="Advice"/>
+              <w:pBdr>
+                <w:top w:val="none" w:sz="0" w:space="0" w:color="auto"/>
+                <w:left w:val="none" w:sz="0" w:space="0" w:color="auto"/>
+                <w:bottom w:val="none" w:sz="0" w:space="0" w:color="auto"/>
+                <w:right w:val="none" w:sz="0" w:space="0" w:color="auto"/>
+              </w:pBdr>
+              <w:rPr>
+                <w:color w:val="auto"/>
+              </w:rPr>
+            </w:pPr>
+            <w:r>
+              <w:rPr>
+                <w:color w:val="auto"/>
+              </w:rPr>
+              <w:t>Immediately search for new datasets.</w:t>
+            </w:r>
+          </w:p>
+        </w:tc>
+      </w:tr>
+      <w:tr>
+        <w:tc>
+          <w:tcPr>
+            <w:tcW w:w="846" w:type="dxa"/>
+          </w:tcPr>
+          <w:p>
+            <w:pPr>
+              <w:pStyle w:val="Advice"/>
+              <w:pBdr>
+                <w:top w:val="none" w:sz="0" w:space="0" w:color="auto"/>
+                <w:left w:val="none" w:sz="0" w:space="0" w:color="auto"/>
+                <w:bottom w:val="none" w:sz="0" w:space="0" w:color="auto"/>
+                <w:right w:val="none" w:sz="0" w:space="0" w:color="auto"/>
+              </w:pBdr>
+              <w:rPr>
+                <w:color w:val="auto"/>
+              </w:rPr>
+            </w:pPr>
+            <w:r>
+              <w:rPr>
+                <w:color w:val="auto"/>
+              </w:rPr>
+              <w:t>R02</w:t>
+            </w:r>
+          </w:p>
+        </w:tc>
+        <w:tc>
+          <w:tcPr>
+            <w:tcW w:w="2760" w:type="dxa"/>
+          </w:tcPr>
+          <w:p>
+            <w:pPr>
+              <w:pStyle w:val="Advice"/>
+              <w:pBdr>
+                <w:top w:val="none" w:sz="0" w:space="0" w:color="auto"/>
+                <w:left w:val="none" w:sz="0" w:space="0" w:color="auto"/>
+                <w:bottom w:val="none" w:sz="0" w:space="0" w:color="auto"/>
+                <w:right w:val="none" w:sz="0" w:space="0" w:color="auto"/>
+              </w:pBdr>
+              <w:rPr>
+                <w:color w:val="auto"/>
+              </w:rPr>
+            </w:pPr>
+            <w:r>
+              <w:rPr>
+                <w:color w:val="auto"/>
+              </w:rPr>
+              <w:t>Technical – AI model produces poor results</w:t>
+            </w:r>
+          </w:p>
+        </w:tc>
+        <w:tc>
+          <w:tcPr>
+            <w:tcW w:w="1634" w:type="dxa"/>
+          </w:tcPr>
+          <w:p>
+            <w:pPr>
+              <w:pStyle w:val="Advice"/>
+              <w:pBdr>
+                <w:top w:val="none" w:sz="0" w:space="0" w:color="auto"/>
+                <w:left w:val="none" w:sz="0" w:space="0" w:color="auto"/>
+                <w:bottom w:val="none" w:sz="0" w:space="0" w:color="auto"/>
+                <w:right w:val="none" w:sz="0" w:space="0" w:color="auto"/>
+              </w:pBdr>
+              <w:rPr>
+                <w:color w:val="auto"/>
+              </w:rPr>
+            </w:pPr>
+            <w:r>
+              <w:rPr>
+                <w:color w:val="auto"/>
+              </w:rPr>
+              <w:t>Medium</w:t>
+            </w:r>
+          </w:p>
+        </w:tc>
+        <w:tc>
+          <w:tcPr>
+            <w:tcW w:w="1418" w:type="dxa"/>
+          </w:tcPr>
+          <w:p>
+            <w:pPr>
+              <w:pStyle w:val="Advice"/>
+              <w:pBdr>
+                <w:top w:val="none" w:sz="0" w:space="0" w:color="auto"/>
+                <w:left w:val="none" w:sz="0" w:space="0" w:color="auto"/>
+                <w:bottom w:val="none" w:sz="0" w:space="0" w:color="auto"/>
+                <w:right w:val="none" w:sz="0" w:space="0" w:color="auto"/>
+              </w:pBdr>
+              <w:rPr>
+                <w:color w:val="auto"/>
+              </w:rPr>
+            </w:pPr>
+            <w:r>
+              <w:rPr>
+                <w:color w:val="auto"/>
+              </w:rPr>
+              <w:t>High</w:t>
+            </w:r>
+          </w:p>
+        </w:tc>
+        <w:tc>
+          <w:tcPr>
+            <w:tcW w:w="2358" w:type="dxa"/>
+          </w:tcPr>
+          <w:p>
+            <w:pPr>
+              <w:pStyle w:val="Advice"/>
+              <w:pBdr>
+                <w:top w:val="none" w:sz="0" w:space="0" w:color="auto"/>
+                <w:left w:val="none" w:sz="0" w:space="0" w:color="auto"/>
+                <w:bottom w:val="none" w:sz="0" w:space="0" w:color="auto"/>
+                <w:right w:val="none" w:sz="0" w:space="0" w:color="auto"/>
+              </w:pBdr>
+              <w:rPr>
+                <w:color w:val="auto"/>
+              </w:rPr>
+            </w:pPr>
+            <w:r>
+              <w:rPr>
+                <w:color w:val="auto"/>
+              </w:rPr>
+              <w:t xml:space="preserve">Compare two models (CLIP, </w:t>
+            </w:r>
+            <w:proofErr w:type="spellStart"/>
+            <w:r>
+              <w:rPr>
+                <w:color w:val="auto"/>
+              </w:rPr>
+              <w:t>ResNet</w:t>
+            </w:r>
+            <w:proofErr w:type="spellEnd"/>
+            <w:r>
+              <w:rPr>
+                <w:color w:val="auto"/>
+              </w:rPr>
+              <w:t>) and select based on result.</w:t>
+            </w:r>
+          </w:p>
+        </w:tc>
+      </w:tr>
+      <w:tr>
+        <w:tc>
+          <w:tcPr>
+            <w:tcW w:w="846" w:type="dxa"/>
+          </w:tcPr>
+          <w:p>
+            <w:pPr>
+              <w:pStyle w:val="Advice"/>
+              <w:pBdr>
+                <w:top w:val="none" w:sz="0" w:space="0" w:color="auto"/>
+                <w:left w:val="none" w:sz="0" w:space="0" w:color="auto"/>
+                <w:bottom w:val="none" w:sz="0" w:space="0" w:color="auto"/>
+                <w:right w:val="none" w:sz="0" w:space="0" w:color="auto"/>
+              </w:pBdr>
+              <w:rPr>
+                <w:color w:val="auto"/>
+              </w:rPr>
+            </w:pPr>
+            <w:r>
+              <w:rPr>
+                <w:color w:val="auto"/>
+              </w:rPr>
+              <w:t>R03</w:t>
+            </w:r>
+          </w:p>
+        </w:tc>
+        <w:tc>
+          <w:tcPr>
+            <w:tcW w:w="2760" w:type="dxa"/>
+          </w:tcPr>
+          <w:p>
+            <w:pPr>
+              <w:pStyle w:val="Advice"/>
+              <w:pBdr>
+                <w:top w:val="none" w:sz="0" w:space="0" w:color="auto"/>
+                <w:left w:val="none" w:sz="0" w:space="0" w:color="auto"/>
+                <w:bottom w:val="none" w:sz="0" w:space="0" w:color="auto"/>
+                <w:right w:val="none" w:sz="0" w:space="0" w:color="auto"/>
+              </w:pBdr>
+              <w:rPr>
+                <w:color w:val="auto"/>
+              </w:rPr>
+            </w:pPr>
+            <w:r>
+              <w:rPr>
+                <w:color w:val="auto"/>
+              </w:rPr>
+              <w:t xml:space="preserve">Hardware – PC performance </w:t>
+            </w:r>
+            <w:r>
+              <w:rPr>
+                <w:color w:val="auto"/>
+              </w:rPr>
+              <w:t>isn’t sufficient for training</w:t>
+            </w:r>
+          </w:p>
+        </w:tc>
+        <w:tc>
+          <w:tcPr>
+            <w:tcW w:w="1634" w:type="dxa"/>
+          </w:tcPr>
+          <w:p>
+            <w:pPr>
+              <w:pStyle w:val="Advice"/>
+              <w:pBdr>
+                <w:top w:val="none" w:sz="0" w:space="0" w:color="auto"/>
+                <w:left w:val="none" w:sz="0" w:space="0" w:color="auto"/>
+                <w:bottom w:val="none" w:sz="0" w:space="0" w:color="auto"/>
+                <w:right w:val="none" w:sz="0" w:space="0" w:color="auto"/>
+              </w:pBdr>
+              <w:rPr>
+                <w:color w:val="auto"/>
+              </w:rPr>
+            </w:pPr>
+            <w:r>
+              <w:rPr>
+                <w:color w:val="auto"/>
+              </w:rPr>
+              <w:t>Low</w:t>
+            </w:r>
+          </w:p>
+        </w:tc>
+        <w:tc>
+          <w:tcPr>
+            <w:tcW w:w="1418" w:type="dxa"/>
+          </w:tcPr>
+          <w:p>
+            <w:pPr>
+              <w:pStyle w:val="Advice"/>
+              <w:pBdr>
+                <w:top w:val="none" w:sz="0" w:space="0" w:color="auto"/>
+                <w:left w:val="none" w:sz="0" w:space="0" w:color="auto"/>
+                <w:bottom w:val="none" w:sz="0" w:space="0" w:color="auto"/>
+                <w:right w:val="none" w:sz="0" w:space="0" w:color="auto"/>
+              </w:pBdr>
+              <w:rPr>
+                <w:color w:val="auto"/>
+              </w:rPr>
+            </w:pPr>
+            <w:r>
+              <w:rPr>
+                <w:color w:val="auto"/>
+              </w:rPr>
+              <w:t>Medium</w:t>
+            </w:r>
+          </w:p>
+        </w:tc>
+        <w:tc>
+          <w:tcPr>
+            <w:tcW w:w="2358" w:type="dxa"/>
+          </w:tcPr>
+          <w:p>
+            <w:pPr>
+              <w:pStyle w:val="Advice"/>
+              <w:pBdr>
+                <w:top w:val="none" w:sz="0" w:space="0" w:color="auto"/>
+                <w:left w:val="none" w:sz="0" w:space="0" w:color="auto"/>
+                <w:bottom w:val="none" w:sz="0" w:space="0" w:color="auto"/>
+                <w:right w:val="none" w:sz="0" w:space="0" w:color="auto"/>
+              </w:pBdr>
+              <w:rPr>
+                <w:color w:val="auto"/>
+              </w:rPr>
+            </w:pPr>
+            <w:r>
+              <w:rPr>
+                <w:color w:val="auto"/>
+              </w:rPr>
+              <w:t xml:space="preserve">Use Google </w:t>
+            </w:r>
+            <w:proofErr w:type="spellStart"/>
+            <w:r>
+              <w:rPr>
+                <w:color w:val="auto"/>
+              </w:rPr>
+              <w:t>Colab’s</w:t>
+            </w:r>
+            <w:proofErr w:type="spellEnd"/>
+            <w:r>
+              <w:rPr>
+                <w:color w:val="auto"/>
+              </w:rPr>
+              <w:t xml:space="preserve"> GPU/TPU or use </w:t>
+            </w:r>
+            <w:proofErr w:type="gramStart"/>
+            <w:r>
+              <w:rPr>
+                <w:color w:val="auto"/>
+              </w:rPr>
+              <w:t>PC’s</w:t>
+            </w:r>
+            <w:proofErr w:type="gramEnd"/>
+            <w:r>
+              <w:rPr>
+                <w:color w:val="auto"/>
+              </w:rPr>
+              <w:t xml:space="preserve"> in DAIM.</w:t>
+            </w:r>
+          </w:p>
+        </w:tc>
+      </w:tr>
+      <w:tr>
+        <w:tc>
+          <w:tcPr>
+            <w:tcW w:w="846" w:type="dxa"/>
+          </w:tcPr>
+          <w:p>
+            <w:pPr>
+              <w:pStyle w:val="Advice"/>
+              <w:pBdr>
+                <w:top w:val="none" w:sz="0" w:space="0" w:color="auto"/>
+                <w:left w:val="none" w:sz="0" w:space="0" w:color="auto"/>
+                <w:bottom w:val="none" w:sz="0" w:space="0" w:color="auto"/>
+                <w:right w:val="none" w:sz="0" w:space="0" w:color="auto"/>
+              </w:pBdr>
+              <w:rPr>
+                <w:color w:val="auto"/>
+              </w:rPr>
+            </w:pPr>
+            <w:r>
+              <w:rPr>
+                <w:color w:val="auto"/>
+              </w:rPr>
+              <w:t>R04</w:t>
+            </w:r>
+          </w:p>
+        </w:tc>
+        <w:tc>
+          <w:tcPr>
+            <w:tcW w:w="2760" w:type="dxa"/>
+          </w:tcPr>
+          <w:p>
+            <w:pPr>
+              <w:pStyle w:val="Advice"/>
+              <w:pBdr>
+                <w:top w:val="none" w:sz="0" w:space="0" w:color="auto"/>
+                <w:left w:val="none" w:sz="0" w:space="0" w:color="auto"/>
+                <w:bottom w:val="none" w:sz="0" w:space="0" w:color="auto"/>
+                <w:right w:val="none" w:sz="0" w:space="0" w:color="auto"/>
+              </w:pBdr>
+              <w:rPr>
+                <w:color w:val="auto"/>
+              </w:rPr>
+            </w:pPr>
+            <w:r>
+              <w:rPr>
+                <w:color w:val="auto"/>
+              </w:rPr>
+              <w:t xml:space="preserve">Personal – </w:t>
+            </w:r>
+            <w:proofErr w:type="spellStart"/>
+            <w:r>
+              <w:rPr>
+                <w:color w:val="auto"/>
+              </w:rPr>
+              <w:t>Courseworks</w:t>
+            </w:r>
+            <w:proofErr w:type="spellEnd"/>
+            <w:r>
+              <w:rPr>
+                <w:color w:val="auto"/>
+              </w:rPr>
+              <w:t xml:space="preserve"> impact project time </w:t>
+            </w:r>
+          </w:p>
+        </w:tc>
+        <w:tc>
+          <w:tcPr>
+            <w:tcW w:w="1634" w:type="dxa"/>
+          </w:tcPr>
+          <w:p>
+            <w:pPr>
+              <w:pStyle w:val="Advice"/>
+              <w:pBdr>
+                <w:top w:val="none" w:sz="0" w:space="0" w:color="auto"/>
+                <w:left w:val="none" w:sz="0" w:space="0" w:color="auto"/>
+                <w:bottom w:val="none" w:sz="0" w:space="0" w:color="auto"/>
+                <w:right w:val="none" w:sz="0" w:space="0" w:color="auto"/>
+              </w:pBdr>
+              <w:rPr>
+                <w:color w:val="auto"/>
+              </w:rPr>
+            </w:pPr>
+            <w:r>
+              <w:rPr>
+                <w:color w:val="auto"/>
+              </w:rPr>
+              <w:t>Medium</w:t>
+            </w:r>
+          </w:p>
+        </w:tc>
+        <w:tc>
+          <w:tcPr>
+            <w:tcW w:w="1418" w:type="dxa"/>
+          </w:tcPr>
+          <w:p>
+            <w:pPr>
+              <w:pStyle w:val="Advice"/>
+              <w:pBdr>
+                <w:top w:val="none" w:sz="0" w:space="0" w:color="auto"/>
+                <w:left w:val="none" w:sz="0" w:space="0" w:color="auto"/>
+                <w:bottom w:val="none" w:sz="0" w:space="0" w:color="auto"/>
+                <w:right w:val="none" w:sz="0" w:space="0" w:color="auto"/>
+              </w:pBdr>
+              <w:rPr>
+                <w:color w:val="auto"/>
+              </w:rPr>
+            </w:pPr>
+            <w:r>
+              <w:rPr>
+                <w:color w:val="auto"/>
+              </w:rPr>
+              <w:t>High</w:t>
+            </w:r>
+          </w:p>
+        </w:tc>
+        <w:tc>
+          <w:tcPr>
+            <w:tcW w:w="2358" w:type="dxa"/>
+          </w:tcPr>
+          <w:p>
+            <w:pPr>
+              <w:pStyle w:val="Advice"/>
+              <w:pBdr>
+                <w:top w:val="none" w:sz="0" w:space="0" w:color="auto"/>
+                <w:left w:val="none" w:sz="0" w:space="0" w:color="auto"/>
+                <w:bottom w:val="none" w:sz="0" w:space="0" w:color="auto"/>
+                <w:right w:val="none" w:sz="0" w:space="0" w:color="auto"/>
+              </w:pBdr>
+              <w:rPr>
+                <w:color w:val="auto"/>
+              </w:rPr>
+            </w:pPr>
+            <w:r>
+              <w:rPr>
+                <w:color w:val="auto"/>
+              </w:rPr>
+              <w:t xml:space="preserve">Follow the Gantt chart schedule strictly. 1-2 days per week on project. </w:t>
+            </w:r>
+          </w:p>
+        </w:tc>
+      </w:tr>
+    </w:tbl>
+    <w:p>
+      <w:pPr>
+        <w:pStyle w:val="Advice"/>
+        <w:rPr>
+          <w:color w:val="auto"/>
+        </w:rPr>
+      </w:pPr>
     </w:p>
     <w:p/>
     <w:p>
       <w:pPr>
         <w:pStyle w:val="Heading2"/>
       </w:pPr>
-      <w:bookmarkStart w:id="10" w:name="_Toc144892531"/>
-      <w:r>
-        <w:t>Options</w:t>
-      </w:r>
-      <w:bookmarkEnd w:id="10"/>
+      <w:bookmarkStart w:id="12" w:name="_Toc144892533"/>
+      <w:r>
+        <w:t>Resources required</w:t>
+      </w:r>
+      <w:bookmarkEnd w:id="12"/>
     </w:p>
     <w:p>
       <w:pPr>
         <w:pStyle w:val="Advice"/>
-      </w:pPr>
-      <w:r>
-        <w:t>What options are available to you for the tools, techniques and design parameters of your project?  How will you evaluate them and make the best selection?</w:t>
+        <w:rPr>
+          <w:color w:val="auto"/>
+        </w:rPr>
+      </w:pPr>
+      <w:r>
+        <w:rPr>
+          <w:color w:val="auto"/>
+        </w:rPr>
+        <w:t xml:space="preserve">This project will be developed as </w:t>
+      </w:r>
+      <w:r>
+        <w:rPr>
+          <w:color w:val="auto"/>
+        </w:rPr>
+        <w:t xml:space="preserve">self-sufficient using already available resources. </w:t>
+      </w:r>
+      <w:r>
+        <w:rPr>
+          <w:color w:val="auto"/>
+        </w:rPr>
+        <w:t xml:space="preserve">I intend to develop this on my computer which has appropriate specs. It is an </w:t>
+      </w:r>
+      <w:proofErr w:type="gramStart"/>
+      <w:r>
+        <w:rPr>
+          <w:color w:val="auto"/>
+        </w:rPr>
+        <w:t>open source</w:t>
+      </w:r>
+      <w:proofErr w:type="gramEnd"/>
+      <w:r>
+        <w:rPr>
+          <w:color w:val="auto"/>
+        </w:rPr>
+        <w:t xml:space="preserve"> software stack with the majority being written in Python along with Data science libraries like </w:t>
+      </w:r>
+      <w:proofErr w:type="spellStart"/>
+      <w:r>
+        <w:rPr>
+          <w:color w:val="auto"/>
+        </w:rPr>
+        <w:t>PyTorch</w:t>
+      </w:r>
+      <w:proofErr w:type="spellEnd"/>
+      <w:r>
+        <w:rPr>
+          <w:color w:val="auto"/>
+        </w:rPr>
+        <w:t xml:space="preserve">, Scikit-learn that doesn’t require licensing. However, there might be one non-standard resource needed which are cloud computing services for large data manipulation which are available to me and will be taken care of on a limited budget if needed. </w:t>
+      </w:r>
+    </w:p>
+    <w:p/>
+    <w:p>
+      <w:pPr>
+        <w:pStyle w:val="Heading2"/>
+      </w:pPr>
+      <w:r>
+        <w:t>Ethical and legal considerations</w:t>
+      </w:r>
+    </w:p>
+    <w:p>
+      <w:pPr>
+        <w:pStyle w:val="Advice"/>
+      </w:pPr>
+      <w:r>
+        <w:t xml:space="preserve">Does conducting your project raise any ethical issues?  You do not need to consider the ethical consequences of implementing it </w:t>
+      </w:r>
+      <w:r>
+        <w:t>after your project is complete – that will be done in the Final Report – but you should consider any potential impact during the project.</w:t>
+      </w:r>
+      <w:r>
+        <w:t xml:space="preserve"> </w:t>
+      </w:r>
+      <w:r>
+        <w:t xml:space="preserve"> This is in addition to the ethical checklist assignment.  You should also </w:t>
+      </w:r>
+      <w:r>
+        <w:t>consider if there are likely to be any le</w:t>
+      </w:r>
+      <w:r>
+        <w:t>g</w:t>
+      </w:r>
+      <w:r>
+        <w:t xml:space="preserve">al issues – are there laws you need to take account of (e.g. the GDPR or </w:t>
+      </w:r>
+      <w:r>
+        <w:t>the Computer Misuse Act)</w:t>
+      </w:r>
+      <w:r>
+        <w:t xml:space="preserve"> and which might </w:t>
+      </w:r>
+      <w:proofErr w:type="gramStart"/>
+      <w:r>
+        <w:t>have an effect on</w:t>
+      </w:r>
+      <w:proofErr w:type="gramEnd"/>
+      <w:r>
+        <w:t xml:space="preserve"> your project?</w:t>
       </w:r>
     </w:p>
     <w:p>
@@ -3117,13 +4074,9 @@
       <w:pPr>
         <w:pStyle w:val="Heading2"/>
       </w:pPr>
-      <w:bookmarkStart w:id="11" w:name="_Toc144892532"/>
-      <w:r>
-        <w:t>Risk analysis</w:t>
-      </w:r>
-      <w:bookmarkEnd w:id="11"/>
-      <w:r>
-        <w:t xml:space="preserve"> and mitigation</w:t>
+      <w:r>
+        <w:lastRenderedPageBreak/>
+        <w:t>Commercial considerations</w:t>
       </w:r>
     </w:p>
     <w:p>
@@ -3131,10 +4084,24 @@
         <w:pStyle w:val="Advice"/>
       </w:pPr>
       <w:r>
-        <w:t>What risks might affect the outcome of your project or its stakeholders?  How severe are they, and what steps will you take to mitigate against them?</w:t>
-      </w:r>
-      <w:r>
-        <w:t xml:space="preserve">  Present these as shown in the lectures.</w:t>
+        <w:t xml:space="preserve">What will your project cost to undertake?  </w:t>
+      </w:r>
+      <w:r>
+        <w:t xml:space="preserve">Could you market </w:t>
+      </w:r>
+      <w:proofErr w:type="gramStart"/>
+      <w:r>
+        <w:t>the end result</w:t>
+      </w:r>
+      <w:proofErr w:type="gramEnd"/>
+      <w:r>
+        <w:t xml:space="preserve">?  What would your potential market be, and who are the competitors?  It may be that you have no </w:t>
+      </w:r>
+      <w:r>
+        <w:t xml:space="preserve">intention of </w:t>
+      </w:r>
+      <w:r>
+        <w:t>commercialising your work, but you should still consider the possibilities.</w:t>
       </w:r>
     </w:p>
     <w:p>
@@ -3142,147 +4109,6 @@
         <w:t>Delete the red paragraphs and replace this one with your content (use the “Normal” paragraph style).</w:t>
       </w:r>
     </w:p>
-    <w:p>
-      <w:pPr>
-        <w:pStyle w:val="Heading2"/>
-      </w:pPr>
-      <w:bookmarkStart w:id="12" w:name="_Toc144892533"/>
-      <w:r>
-        <w:t>Resources required</w:t>
-      </w:r>
-      <w:bookmarkEnd w:id="12"/>
-    </w:p>
-    <w:p>
-      <w:pPr>
-        <w:pStyle w:val="Advice"/>
-      </w:pPr>
-      <w:r>
-        <w:t xml:space="preserve">What </w:t>
-      </w:r>
-      <w:r>
-        <w:t xml:space="preserve">special </w:t>
-      </w:r>
-      <w:r>
-        <w:t>resources will you need for the project</w:t>
-      </w:r>
-      <w:r>
-        <w:t xml:space="preserve"> (you need not list standard software and hardware)</w:t>
-      </w:r>
-      <w:r>
-        <w:t xml:space="preserve">?  Are any non-standard?  </w:t>
-      </w:r>
-      <w:r>
-        <w:t xml:space="preserve">Are they already available?  </w:t>
-      </w:r>
-      <w:r>
-        <w:t>What effect will it have if they are not available</w:t>
-      </w:r>
-      <w:r>
-        <w:t xml:space="preserve"> or are delayed</w:t>
-      </w:r>
-      <w:r>
-        <w:t xml:space="preserve">, and how would you </w:t>
-      </w:r>
-      <w:r>
-        <w:t>manage that?</w:t>
-      </w:r>
-    </w:p>
-    <w:p>
-      <w:r>
-        <w:t>Delete the red paragraphs and replace this one with your content (use the “Normal” paragraph style).</w:t>
-      </w:r>
-    </w:p>
-    <w:p>
-      <w:pPr>
-        <w:pStyle w:val="Heading2"/>
-      </w:pPr>
-      <w:r>
-        <w:t>Ethical and legal considerations</w:t>
-      </w:r>
-    </w:p>
-    <w:p>
-      <w:pPr>
-        <w:pStyle w:val="Advice"/>
-      </w:pPr>
-      <w:r>
-        <w:t xml:space="preserve">Does conducting your project raise any ethical issues?  You do not need to consider the ethical consequences of implementing it </w:t>
-      </w:r>
-      <w:r>
-        <w:t>after your project is complete – that will be done in the Final Report – but you should consider any potential impact during the project.</w:t>
-      </w:r>
-      <w:r>
-        <w:t xml:space="preserve"> </w:t>
-      </w:r>
-      <w:r>
-        <w:t xml:space="preserve"> This is in addition to the ethical checklist assignment.  You should also </w:t>
-      </w:r>
-      <w:r>
-        <w:t>consider if there are likely to be any le</w:t>
-      </w:r>
-      <w:r>
-        <w:t>g</w:t>
-      </w:r>
-      <w:r>
-        <w:t xml:space="preserve">al issues – are there laws you need to take account of (e.g. the GDPR or </w:t>
-      </w:r>
-      <w:r>
-        <w:t>the Computer Misuse Act)</w:t>
-      </w:r>
-      <w:r>
-        <w:t xml:space="preserve"> and which might </w:t>
-      </w:r>
-      <w:proofErr w:type="gramStart"/>
-      <w:r>
-        <w:t>have an effect on</w:t>
-      </w:r>
-      <w:proofErr w:type="gramEnd"/>
-      <w:r>
-        <w:t xml:space="preserve"> your project?</w:t>
-      </w:r>
-    </w:p>
-    <w:p>
-      <w:r>
-        <w:t>Delete the red paragraphs and replace this one with your content (use the “Normal” paragraph style).</w:t>
-      </w:r>
-    </w:p>
-    <w:p>
-      <w:pPr>
-        <w:pStyle w:val="Heading2"/>
-      </w:pPr>
-      <w:r>
-        <w:t>Commercial considerations</w:t>
-      </w:r>
-    </w:p>
-    <w:p>
-      <w:pPr>
-        <w:pStyle w:val="Advice"/>
-      </w:pPr>
-      <w:r>
-        <w:t xml:space="preserve">What will your project cost to undertake?  </w:t>
-      </w:r>
-      <w:r>
-        <w:t xml:space="preserve">Could you market </w:t>
-      </w:r>
-      <w:proofErr w:type="gramStart"/>
-      <w:r>
-        <w:t>the end result</w:t>
-      </w:r>
-      <w:proofErr w:type="gramEnd"/>
-      <w:r>
-        <w:t xml:space="preserve">?  What would your potential market be, and who are the competitors?  It may be that you have no </w:t>
-      </w:r>
-      <w:r>
-        <w:t xml:space="preserve">intention of </w:t>
-      </w:r>
-      <w:r>
-        <w:t>commercialising your work, but you should still consider the possibilities.</w:t>
-      </w:r>
-    </w:p>
-    <w:p>
-      <w:r>
-        <w:t>Delete the red paragraphs and replace this one with your content (use the “Normal” paragraph style).</w:t>
-      </w:r>
-    </w:p>
     <w:p/>
     <w:p>
       <w:pPr>
@@ -3290,6 +4116,7 @@
       </w:pPr>
       <w:bookmarkStart w:id="13" w:name="_Toc144892534"/>
       <w:r>
+        <w:lastRenderedPageBreak/>
         <w:t>Project methodology and outcomes</w:t>
       </w:r>
       <w:bookmarkEnd w:id="13"/>
@@ -4952,6 +5779,25 @@
       <w:shd w:val="clear" w:color="auto" w:fill="E1DFDD"/>
     </w:rPr>
   </w:style>
+  <w:style w:type="table" w:styleId="TableGrid">
+    <w:name w:val="Table Grid"/>
+    <w:basedOn w:val="TableNormal"/>
+    <w:uiPriority w:val="39"/>
+    <w:rsid w:val="00A0164A"/>
+    <w:pPr>
+      <w:spacing w:after="0" w:line="240" w:lineRule="auto"/>
+    </w:pPr>
+    <w:tblPr>
+      <w:tblBorders>
+        <w:top w:val="single" w:sz="4" w:space="0" w:color="auto"/>
+        <w:left w:val="single" w:sz="4" w:space="0" w:color="auto"/>
+        <w:bottom w:val="single" w:sz="4" w:space="0" w:color="auto"/>
+        <w:right w:val="single" w:sz="4" w:space="0" w:color="auto"/>
+        <w:insideH w:val="single" w:sz="4" w:space="0" w:color="auto"/>
+        <w:insideV w:val="single" w:sz="4" w:space="0" w:color="auto"/>
+      </w:tblBorders>
+    </w:tblPr>
+  </w:style>
 </w:styles>
 </file>
 

</xml_diff>

<commit_message>
I have completed ethics and legal considerations.
</commit_message>
<xml_diff>
--- a/PDD/PDD_2025-26.docx
+++ b/PDD/PDD_2025-26.docx
@@ -14,15 +14,7 @@
         <w:t>T</w:t>
       </w:r>
       <w:r>
-        <w:t xml:space="preserve">itle </w:t>
-      </w:r>
-      <w:proofErr w:type="gramStart"/>
-      <w:r>
-        <w:t>Of</w:t>
-      </w:r>
-      <w:proofErr w:type="gramEnd"/>
-      <w:r>
-        <w:t xml:space="preserve"> </w:t>
+        <w:t xml:space="preserve">itle Of </w:t>
       </w:r>
       <w:r>
         <w:t>Y</w:t>
@@ -201,15 +193,7 @@
         <w:t xml:space="preserve">suggested </w:t>
       </w:r>
       <w:r>
-        <w:t xml:space="preserve">template for your guidance.  You don’t have to stick to it precisely.  It may not suit your </w:t>
-      </w:r>
-      <w:proofErr w:type="gramStart"/>
-      <w:r>
-        <w:t>particular project</w:t>
-      </w:r>
-      <w:proofErr w:type="gramEnd"/>
-      <w:r>
-        <w:t xml:space="preserve">.  Modify it if you need to – but please discuss with your supervisor before making </w:t>
+        <w:t xml:space="preserve">template for your guidance.  You don’t have to stick to it precisely.  It may not suit your particular project.  Modify it if you need to – but please discuss with your supervisor before making </w:t>
       </w:r>
       <w:r>
         <w:t>substantial</w:t>
@@ -255,15 +239,7 @@
         <w:pStyle w:val="Advice"/>
       </w:pPr>
       <w:r>
-        <w:t xml:space="preserve">This template document has </w:t>
-      </w:r>
-      <w:proofErr w:type="gramStart"/>
-      <w:r>
-        <w:t>a number of</w:t>
-      </w:r>
-      <w:proofErr w:type="gramEnd"/>
-      <w:r>
-        <w:t xml:space="preserve"> paragraph styles predefined.  If you use them (‘Heading 1’, ‘Heading 2’ and ‘Heading 3’) and don’t alter them, then your report will automatically have properly numbered paragraphs and your table of contents will be automatically generated with the right page numbers.  Use ‘Normal’ as the style for general text paragraphs in your document.</w:t>
+        <w:t>This template document has a number of paragraph styles predefined.  If you use them (‘Heading 1’, ‘Heading 2’ and ‘Heading 3’) and don’t alter them, then your report will automatically have properly numbered paragraphs and your table of contents will be automatically generated with the right page numbers.  Use ‘Normal’ as the style for general text paragraphs in your document.</w:t>
       </w:r>
       <w:r>
         <w:t xml:space="preserve">  If you don’t know how to use paragraph styles in Word, now is a good time to learn.</w:t>
@@ -287,15 +263,7 @@
         <w:t xml:space="preserve"> </w:t>
       </w:r>
       <w:r>
-        <w:t xml:space="preserve">hope this is obvious) you must replace the words “The Title </w:t>
-      </w:r>
-      <w:proofErr w:type="gramStart"/>
-      <w:r>
-        <w:t>Of</w:t>
-      </w:r>
-      <w:proofErr w:type="gramEnd"/>
-      <w:r>
-        <w:t xml:space="preserve"> Your Project”,</w:t>
+        <w:t>hope this is obvious) you must replace the words “The Title Of Your Project”,</w:t>
       </w:r>
       <w:r>
         <w:t xml:space="preserve"> </w:t>
@@ -385,15 +353,7 @@
         <w:pStyle w:val="Advice"/>
       </w:pPr>
       <w:r>
-        <w:t xml:space="preserve">If you manually edit the table of contents, you may find that either your changes will get </w:t>
-      </w:r>
-      <w:proofErr w:type="gramStart"/>
-      <w:r>
-        <w:t>overwritten</w:t>
-      </w:r>
-      <w:proofErr w:type="gramEnd"/>
-      <w:r>
-        <w:t xml:space="preserve"> or it will no longer update automatically.  It’s a pain to keep a table of contents up to date manually, so you are advised not to edit it!</w:t>
+        <w:t>If you manually edit the table of contents, you may find that either your changes will get overwritten or it will no longer update automatically.  It’s a pain to keep a table of contents up to date manually, so you are advised not to edit it!</w:t>
       </w:r>
     </w:p>
     <w:p>
@@ -2354,21 +2314,7 @@
         <w:rPr>
           <w:color w:val="auto"/>
         </w:rPr>
-        <w:t xml:space="preserve">quick exploratory analysis, identifying thematic patterns and clusters (damaged infrastructure, major incident locations etc) that might be impossible to discover through human inspection and evaluation. This project definition document provides the background, motivation and rationale for this project </w:t>
-      </w:r>
-      <w:proofErr w:type="gramStart"/>
-      <w:r>
-        <w:rPr>
-          <w:color w:val="auto"/>
-        </w:rPr>
-        <w:t>and also</w:t>
-      </w:r>
-      <w:proofErr w:type="gramEnd"/>
-      <w:r>
-        <w:rPr>
-          <w:color w:val="auto"/>
-        </w:rPr>
-        <w:t xml:space="preserve"> includes objectives and aims with a detailed methodology and an intensive roadmap and plan for a successful result and evaluation.</w:t>
+        <w:t>quick exploratory analysis, identifying thematic patterns and clusters (damaged infrastructure, major incident locations etc) that might be impossible to discover through human inspection and evaluation. This project definition document provides the background, motivation and rationale for this project and also includes objectives and aims with a detailed methodology and an intensive roadmap and plan for a successful result and evaluation.</w:t>
       </w:r>
     </w:p>
     <w:p>
@@ -2392,21 +2338,7 @@
         <w:rPr>
           <w:color w:val="auto"/>
         </w:rPr>
-        <w:t xml:space="preserve">The </w:t>
-      </w:r>
-      <w:proofErr w:type="gramStart"/>
-      <w:r>
-        <w:rPr>
-          <w:color w:val="auto"/>
-        </w:rPr>
-        <w:t>main focus</w:t>
-      </w:r>
-      <w:proofErr w:type="gramEnd"/>
-      <w:r>
-        <w:rPr>
-          <w:color w:val="auto"/>
-        </w:rPr>
-        <w:t xml:space="preserve"> of this project is finding an efficient and better solution to not just the problem but also the current solution used right now. My solution will contain a visualisation using AI techniques to utilise large sets of high-quality images and plot them in a 2D map. This is also an exploration of how Artificial Intelligence could be used to help analyse and evaluate a crisis. Success will be decided on clear goals that have deadlines.</w:t>
+        <w:t>The main focus of this project is finding an efficient and better solution to not just the problem but also the current solution used right now. My solution will contain a visualisation using AI techniques to utilise large sets of high-quality images and plot them in a 2D map. This is also an exploration of how Artificial Intelligence could be used to help analyse and evaluate a crisis. Success will be decided on clear goals that have deadlines.</w:t>
       </w:r>
     </w:p>
     <w:p>
@@ -2552,61 +2484,11 @@
           <w:color w:val="auto"/>
         </w:rPr>
       </w:pPr>
-      <w:proofErr w:type="gramStart"/>
-      <w:r>
-        <w:rPr>
-          <w:color w:val="auto"/>
-        </w:rPr>
-        <w:t>In order to</w:t>
-      </w:r>
-      <w:proofErr w:type="gramEnd"/>
-      <w:r>
-        <w:rPr>
-          <w:color w:val="auto"/>
-        </w:rPr>
-        <w:t xml:space="preserve"> keep the project clean and reliable that is within the time constraints, </w:t>
-      </w:r>
-      <w:proofErr w:type="gramStart"/>
-      <w:r>
-        <w:rPr>
-          <w:color w:val="auto"/>
-        </w:rPr>
-        <w:t>a number of</w:t>
-      </w:r>
-      <w:proofErr w:type="gramEnd"/>
-      <w:r>
-        <w:rPr>
-          <w:color w:val="auto"/>
-        </w:rPr>
-        <w:t xml:space="preserve"> closely related areas are excluded from the scope. The project doesn’t entail the processing of streaming or real time data from the internet but </w:t>
-      </w:r>
-      <w:proofErr w:type="gramStart"/>
-      <w:r>
-        <w:rPr>
-          <w:color w:val="auto"/>
-        </w:rPr>
-        <w:t>actually uses</w:t>
-      </w:r>
-      <w:proofErr w:type="gramEnd"/>
-      <w:r>
-        <w:rPr>
-          <w:color w:val="auto"/>
-        </w:rPr>
-        <w:t xml:space="preserve"> existing </w:t>
-      </w:r>
-      <w:proofErr w:type="gramStart"/>
-      <w:r>
-        <w:rPr>
-          <w:color w:val="auto"/>
-        </w:rPr>
-        <w:t>open sourced</w:t>
-      </w:r>
-      <w:proofErr w:type="gramEnd"/>
-      <w:r>
-        <w:rPr>
-          <w:color w:val="auto"/>
-        </w:rPr>
-        <w:t xml:space="preserve"> datasets of images only. The report does not include the information from the internet like social media posts that have images but is restricted to the visual information in the images. Furthermore, the visualisation does retain the abstract 2D similarity of the images. It also does not contain the locations </w:t>
+      <w:r>
+        <w:rPr>
+          <w:color w:val="auto"/>
+        </w:rPr>
+        <w:t xml:space="preserve">In order to keep the project clean and reliable that is within the time constraints, a number of closely related areas are excluded from the scope. The project doesn’t entail the processing of streaming or real time data from the internet but actually uses existing open sourced datasets of images only. The report does not include the information from the internet like social media posts that have images but is restricted to the visual information in the images. Furthermore, the visualisation does retain the abstract 2D similarity of the images. It also does not contain the locations </w:t>
       </w:r>
       <w:r>
         <w:rPr>
@@ -2814,21 +2696,7 @@
           <w:color w:val="auto"/>
         </w:rPr>
         <w:lastRenderedPageBreak/>
-        <w:t xml:space="preserve">the academic rules of the honours Stage project module and guidelines as well as the Computer Science AI programme competency that necessitates the application of innovative AI techniques to address a real problem. </w:t>
-      </w:r>
-      <w:proofErr w:type="gramStart"/>
-      <w:r>
-        <w:rPr>
-          <w:color w:val="auto"/>
-        </w:rPr>
-        <w:t>All of</w:t>
-      </w:r>
-      <w:proofErr w:type="gramEnd"/>
-      <w:r>
-        <w:rPr>
-          <w:color w:val="auto"/>
-        </w:rPr>
-        <w:t xml:space="preserve"> the development will also need to be in the bounds of the computing resources that will be available and will need to observe the data protection (GDPR) and copyright law of any data sets that will be used here. Technology selection is not considered to be an external constraint but a personal choice.</w:t>
+        <w:t>the academic rules of the honours Stage project module and guidelines as well as the Computer Science AI programme competency that necessitates the application of innovative AI techniques to address a real problem. All of the development will also need to be in the bounds of the computing resources that will be available and will need to observe the data protection (GDPR) and copyright law of any data sets that will be used here. Technology selection is not considered to be an external constraint but a personal choice.</w:t>
       </w:r>
     </w:p>
     <w:p>
@@ -2857,41 +2725,13 @@
         <w:rPr>
           <w:color w:val="auto"/>
         </w:rPr>
-        <w:t xml:space="preserve">To make progress with planning and executing my project, my project has a series of real assumptions. To begin with, I suppose that I can identify and gather a good quality of </w:t>
-      </w:r>
-      <w:proofErr w:type="gramStart"/>
-      <w:r>
-        <w:rPr>
-          <w:color w:val="auto"/>
-        </w:rPr>
-        <w:t>open source</w:t>
-      </w:r>
-      <w:proofErr w:type="gramEnd"/>
-      <w:r>
-        <w:rPr>
-          <w:color w:val="auto"/>
-        </w:rPr>
-        <w:t xml:space="preserve"> set of a minimum thousand images related to disaster that can be licensed with permission to be used for research purposes. We can defend this assumption via preliminary research of literature that appears to hold out the promise of their existence. Secondly, we suppose that some images in the data set might be considered either noise, unreliable, corrupt or even duplicates that could affect the outcome. </w:t>
-      </w:r>
-      <w:r>
-        <w:rPr>
-          <w:color w:val="auto"/>
-        </w:rPr>
-        <w:t xml:space="preserve">Lastly, our project supposes that our requisite </w:t>
-      </w:r>
-      <w:proofErr w:type="gramStart"/>
-      <w:r>
-        <w:rPr>
-          <w:color w:val="auto"/>
-        </w:rPr>
-        <w:t>open source</w:t>
-      </w:r>
-      <w:proofErr w:type="gramEnd"/>
-      <w:r>
-        <w:rPr>
-          <w:color w:val="auto"/>
-        </w:rPr>
-        <w:t xml:space="preserve"> software librarie</w:t>
+        <w:t xml:space="preserve">To make progress with planning and executing my project, my project has a series of real assumptions. To begin with, I suppose that I can identify and gather a good quality of open source set of a minimum thousand images related to disaster that can be licensed with permission to be used for research purposes. We can defend this assumption via preliminary research of literature that appears to hold out the promise of their existence. Secondly, we suppose that some images in the data set might be considered either noise, unreliable, corrupt or even duplicates that could affect the outcome. </w:t>
+      </w:r>
+      <w:r>
+        <w:rPr>
+          <w:color w:val="auto"/>
+        </w:rPr>
+        <w:t>Lastly, our project supposes that our requisite open source software librarie</w:t>
       </w:r>
       <w:r>
         <w:rPr>
@@ -2911,21 +2751,7 @@
         <w:rPr>
           <w:color w:val="auto"/>
         </w:rPr>
-        <w:t xml:space="preserve">) will be available over the period of this </w:t>
-      </w:r>
-      <w:proofErr w:type="gramStart"/>
-      <w:r>
-        <w:rPr>
-          <w:color w:val="auto"/>
-        </w:rPr>
-        <w:t>project</w:t>
-      </w:r>
-      <w:proofErr w:type="gramEnd"/>
-      <w:r>
-        <w:rPr>
-          <w:color w:val="auto"/>
-        </w:rPr>
-        <w:t xml:space="preserve"> and our current hardware will be able to meet the sufficient requirements for compute, disk space and RAM speed.</w:t>
+        <w:t>) will be available over the period of this project and our current hardware will be able to meet the sufficient requirements for compute, disk space and RAM speed.</w:t>
       </w:r>
     </w:p>
     <w:p/>
@@ -2977,35 +2803,7 @@
         <w:rPr>
           <w:color w:val="auto"/>
         </w:rPr>
-        <w:t xml:space="preserve"> map, the system will facilitate an automatic analysis which would be easier for humans. This will help people make better and earlier decisions. The second benefit would be the researcher and academic </w:t>
-      </w:r>
-      <w:proofErr w:type="gramStart"/>
-      <w:r>
-        <w:rPr>
-          <w:color w:val="auto"/>
-        </w:rPr>
-        <w:t>institutions,</w:t>
-      </w:r>
-      <w:proofErr w:type="gramEnd"/>
-      <w:r>
-        <w:rPr>
-          <w:color w:val="auto"/>
-        </w:rPr>
-        <w:t xml:space="preserve"> this project will bring a useful case study on using current AI technologies </w:t>
-      </w:r>
-      <w:proofErr w:type="gramStart"/>
-      <w:r>
-        <w:rPr>
-          <w:color w:val="auto"/>
-        </w:rPr>
-        <w:t>in the area of</w:t>
-      </w:r>
-      <w:proofErr w:type="gramEnd"/>
-      <w:r>
-        <w:rPr>
-          <w:color w:val="auto"/>
-        </w:rPr>
-        <w:t xml:space="preserve"> crisis and emergency informatics and a useful comparison of suitability of various visualisation protocols.</w:t>
+        <w:t xml:space="preserve"> map, the system will facilitate an automatic analysis which would be easier for humans. This will help people make better and earlier decisions. The second benefit would be the researcher and academic institutions, this project will bring a useful case study on using current AI technologies in the area of crisis and emergency informatics and a useful comparison of suitability of various visualisation protocols.</w:t>
       </w:r>
     </w:p>
     <w:p/>
@@ -3036,21 +2834,7 @@
         <w:rPr>
           <w:color w:val="auto"/>
         </w:rPr>
-        <w:t xml:space="preserve"> working cycles so that flexibility and the ongoing improvement of the data pipeline, pre-processing and visualisation can take place because of current results. This means that problems can be resolved whilst we are working with other </w:t>
-      </w:r>
-      <w:proofErr w:type="gramStart"/>
-      <w:r>
-        <w:rPr>
-          <w:color w:val="auto"/>
-        </w:rPr>
-        <w:t>parts</w:t>
-      </w:r>
-      <w:proofErr w:type="gramEnd"/>
-      <w:r>
-        <w:rPr>
-          <w:color w:val="auto"/>
-        </w:rPr>
-        <w:t xml:space="preserve"> and the direction of the project can be shifted due to the results from previous analysis and testing.  </w:t>
+        <w:t xml:space="preserve"> working cycles so that flexibility and the ongoing improvement of the data pipeline, pre-processing and visualisation can take place because of current results. This means that problems can be resolved whilst we are working with other parts and the direction of the project can be shifted due to the results from previous analysis and testing.  </w:t>
       </w:r>
     </w:p>
     <w:p>
@@ -3149,21 +2933,7 @@
         <w:rPr>
           <w:color w:val="auto"/>
         </w:rPr>
-        <w:t xml:space="preserve"> or using Dash for deeper customisation. This will be dependent on the individual features needed to achieve the project goals. This process ensures that the final decisions is not just workable but consciously </w:t>
-      </w:r>
-      <w:proofErr w:type="gramStart"/>
-      <w:r>
-        <w:rPr>
-          <w:color w:val="auto"/>
-        </w:rPr>
-        <w:t>an</w:t>
-      </w:r>
-      <w:proofErr w:type="gramEnd"/>
-      <w:r>
-        <w:rPr>
-          <w:color w:val="auto"/>
-        </w:rPr>
-        <w:t xml:space="preserve"> defensibly made through a selection from multiple possibilities.</w:t>
+        <w:t xml:space="preserve"> or using Dash for deeper customisation. This will be dependent on the individual features needed to achieve the project goals. This process ensures that the final decisions is not just workable but consciously an defensibly made through a selection from multiple possibilities.</w:t>
       </w:r>
     </w:p>
     <w:p>
@@ -3782,21 +3552,7 @@
               <w:rPr>
                 <w:color w:val="auto"/>
               </w:rPr>
-              <w:t xml:space="preserve"> GPU/TPU or use </w:t>
-            </w:r>
-            <w:proofErr w:type="gramStart"/>
-            <w:r>
-              <w:rPr>
-                <w:color w:val="auto"/>
-              </w:rPr>
-              <w:t>PC’s</w:t>
-            </w:r>
-            <w:proofErr w:type="gramEnd"/>
-            <w:r>
-              <w:rPr>
-                <w:color w:val="auto"/>
-              </w:rPr>
-              <w:t xml:space="preserve"> in DAIM.</w:t>
+              <w:t xml:space="preserve"> GPU/TPU or use PC’s in DAIM.</w:t>
             </w:r>
           </w:p>
         </w:tc>
@@ -3850,14 +3606,12 @@
               </w:rPr>
               <w:t xml:space="preserve">Personal – </w:t>
             </w:r>
-            <w:proofErr w:type="spellStart"/>
             <w:r>
               <w:rPr>
                 <w:color w:val="auto"/>
               </w:rPr>
-              <w:t>Courseworks</w:t>
-            </w:r>
-            <w:proofErr w:type="spellEnd"/>
+              <w:t>Coursework’s</w:t>
+            </w:r>
             <w:r>
               <w:rPr>
                 <w:color w:val="auto"/>
@@ -3985,21 +3739,7 @@
         <w:rPr>
           <w:color w:val="auto"/>
         </w:rPr>
-        <w:t xml:space="preserve">I intend to develop this on my computer which has appropriate specs. It is an </w:t>
-      </w:r>
-      <w:proofErr w:type="gramStart"/>
-      <w:r>
-        <w:rPr>
-          <w:color w:val="auto"/>
-        </w:rPr>
-        <w:t>open source</w:t>
-      </w:r>
-      <w:proofErr w:type="gramEnd"/>
-      <w:r>
-        <w:rPr>
-          <w:color w:val="auto"/>
-        </w:rPr>
-        <w:t xml:space="preserve"> software stack with the majority being written in Python along with Data science libraries like </w:t>
+        <w:t xml:space="preserve">I intend to develop this on my computer which has appropriate specs. It is an open source software stack with the majority being written in Python along with Data science libraries like </w:t>
       </w:r>
       <w:proofErr w:type="spellStart"/>
       <w:r>
@@ -4028,54 +3768,37 @@
     <w:p>
       <w:pPr>
         <w:pStyle w:val="Advice"/>
-      </w:pPr>
-      <w:r>
-        <w:t xml:space="preserve">Does conducting your project raise any ethical issues?  You do not need to consider the ethical consequences of implementing it </w:t>
-      </w:r>
-      <w:r>
-        <w:t>after your project is complete – that will be done in the Final Report – but you should consider any potential impact during the project.</w:t>
-      </w:r>
-      <w:r>
-        <w:t xml:space="preserve"> </w:t>
-      </w:r>
-      <w:r>
-        <w:t xml:space="preserve"> This is in addition to the ethical checklist assignment.  You should also </w:t>
-      </w:r>
-      <w:r>
-        <w:t>consider if there are likely to be any le</w:t>
-      </w:r>
-      <w:r>
-        <w:t>g</w:t>
-      </w:r>
-      <w:r>
-        <w:t xml:space="preserve">al issues – are there laws you need to take account of (e.g. the GDPR or </w:t>
-      </w:r>
-      <w:r>
-        <w:t>the Computer Misuse Act)</w:t>
-      </w:r>
-      <w:r>
-        <w:t xml:space="preserve"> and which might </w:t>
-      </w:r>
-      <w:proofErr w:type="gramStart"/>
-      <w:r>
-        <w:t>have an effect on</w:t>
-      </w:r>
-      <w:proofErr w:type="gramEnd"/>
-      <w:r>
-        <w:t xml:space="preserve"> your project?</w:t>
-      </w:r>
-    </w:p>
-    <w:p>
-      <w:r>
-        <w:t>Delete the red paragraphs and replace this one with your content (use the “Normal” paragraph style).</w:t>
-      </w:r>
-    </w:p>
+        <w:rPr>
+          <w:color w:val="auto"/>
+        </w:rPr>
+      </w:pPr>
+      <w:r>
+        <w:rPr>
+          <w:color w:val="auto"/>
+        </w:rPr>
+        <w:t xml:space="preserve">Ethical and legal considerations are very important and for our project. A full assessment is to be finished through the individual university checklist, but here we will recognise the main considerations. The main concern is data protection, to meet the standards of GDPR, the project will be using open source datasets that doesn’t have identifiable data being processed. On the Ethics side,  the dataset used needs to have a license that allows academic and research to comply with data possession and copyright. There might be algorithmic bias in pre-trained AI models in this project which I have acknowledged and that itself will be discussed in the final project report when </w:t>
+      </w:r>
+      <w:proofErr w:type="spellStart"/>
+      <w:r>
+        <w:rPr>
+          <w:color w:val="auto"/>
+        </w:rPr>
+        <w:t>e</w:t>
+      </w:r>
+      <w:proofErr w:type="spellEnd"/>
+      <w:r>
+        <w:rPr>
+          <w:color w:val="auto"/>
+        </w:rPr>
+        <w:t xml:space="preserve"> have the results.</w:t>
+      </w:r>
+    </w:p>
+    <w:p/>
     <w:p>
       <w:pPr>
         <w:pStyle w:val="Heading2"/>
       </w:pPr>
       <w:r>
-        <w:lastRenderedPageBreak/>
         <w:t>Commercial considerations</w:t>
       </w:r>
     </w:p>
@@ -4087,15 +3810,7 @@
         <w:t xml:space="preserve">What will your project cost to undertake?  </w:t>
       </w:r>
       <w:r>
-        <w:t xml:space="preserve">Could you market </w:t>
-      </w:r>
-      <w:proofErr w:type="gramStart"/>
-      <w:r>
-        <w:t>the end result</w:t>
-      </w:r>
-      <w:proofErr w:type="gramEnd"/>
-      <w:r>
-        <w:t xml:space="preserve">?  What would your potential market be, and who are the competitors?  It may be that you have no </w:t>
+        <w:t xml:space="preserve">Could you market the end result?  What would your potential market be, and who are the competitors?  It may be that you have no </w:t>
       </w:r>
       <w:r>
         <w:t xml:space="preserve">intention of </w:t>
@@ -4104,11 +3819,7 @@
         <w:t>commercialising your work, but you should still consider the possibilities.</w:t>
       </w:r>
     </w:p>
-    <w:p>
-      <w:r>
-        <w:t>Delete the red paragraphs and replace this one with your content (use the “Normal” paragraph style).</w:t>
-      </w:r>
-    </w:p>
+    <w:p/>
     <w:p/>
     <w:p>
       <w:pPr>
@@ -4307,18 +4018,10 @@
         <w:t>How will you evaluate the project’s artefacts and overall outcomes?  What user evaluation will you do?</w:t>
       </w:r>
       <w:r>
-        <w:t xml:space="preserve">  Do not underestimate the importance of </w:t>
-      </w:r>
-      <w:proofErr w:type="gramStart"/>
-      <w:r>
-        <w:t>this,</w:t>
-      </w:r>
-      <w:r>
-        <w:t xml:space="preserve"> and</w:t>
-      </w:r>
-      <w:proofErr w:type="gramEnd"/>
-      <w:r>
-        <w:t xml:space="preserve"> include clear details of how you will do the evaluation.</w:t>
+        <w:t xml:space="preserve">  Do not underestimate the importance of this,</w:t>
+      </w:r>
+      <w:r>
+        <w:t xml:space="preserve"> and include clear details of how you will do the evaluation.</w:t>
       </w:r>
       <w:r>
         <w:t xml:space="preserve">  Remember that if you intend to test your outputs on people, you must </w:t>

</xml_diff>

<commit_message>
I have completed my PDD, will refine later.
I just need to add my Gantt chart from Microsoft Project to finish this completely.
</commit_message>
<xml_diff>
--- a/PDD/PDD_2025-26.docx
+++ b/PDD/PDD_2025-26.docx
@@ -2272,30 +2272,224 @@
         <w:rPr>
           <w:color w:val="auto"/>
         </w:rPr>
-        <w:t>The title of this project is called “Visualising natural disaster image embeddings” and it will use AI techniques to process large image data from an incident. This work will use a pre-trained Neural Network to use high-dimensional features that are called embeddings. These embeddings will get transformed into two-dimensional space using reduction algorithms like Uniform Manifold Approximation (UMAP)</w:t>
-      </w:r>
-      <w:r>
-        <w:rPr>
-          <w:color w:val="auto"/>
-        </w:rPr>
-        <w:t xml:space="preserve">. </w:t>
-      </w:r>
-      <w:r>
+        <w:t xml:space="preserve">The title of this project is called “Visualising natural disaster image embeddings” and it will use AI techniques to process large image data from an incident. This work will use a pre-trained Neural Network to use high-dimensional features that are called embeddings. </w:t>
+      </w:r>
+    </w:p>
+    <w:p>
+      <w:pPr>
+        <w:pStyle w:val="Advice"/>
         <w:rPr>
           <w:color w:val="auto"/>
           <w:vertAlign w:val="superscript"/>
         </w:rPr>
-        <w:t>[1]</w:t>
-      </w:r>
+      </w:pPr>
     </w:p>
     <w:p>
       <w:pPr>
         <w:pStyle w:val="Advice"/>
         <w:rPr>
           <w:color w:val="auto"/>
+        </w:rPr>
+      </w:pPr>
+      <w:r>
+        <w:rPr>
+          <w:color w:val="auto"/>
+        </w:rPr>
+        <w:t xml:space="preserve">The results will be an interactive visualisation software with </w:t>
+      </w:r>
+      <w:r>
+        <w:rPr>
+          <w:color w:val="auto"/>
+        </w:rPr>
+        <w:t>images</w:t>
+      </w:r>
+      <w:r>
+        <w:rPr>
+          <w:color w:val="auto"/>
+        </w:rPr>
+        <w:t xml:space="preserve"> visualised in a 2D map. This will help user</w:t>
+      </w:r>
+      <w:r>
+        <w:rPr>
+          <w:color w:val="auto"/>
+        </w:rPr>
+        <w:t>s</w:t>
+      </w:r>
+      <w:r>
+        <w:rPr>
+          <w:color w:val="auto"/>
+        </w:rPr>
+        <w:t xml:space="preserve"> do </w:t>
+      </w:r>
+      <w:r>
+        <w:rPr>
+          <w:color w:val="auto"/>
+        </w:rPr>
+        <w:t>quick exploratory analysis, identifying thematic patterns and clusters</w:t>
+      </w:r>
+      <w:r>
+        <w:rPr>
+          <w:color w:val="auto"/>
+        </w:rPr>
+        <w:t xml:space="preserve"> </w:t>
+      </w:r>
+      <w:r>
+        <w:rPr>
+          <w:color w:val="auto"/>
+        </w:rPr>
+        <w:t xml:space="preserve">that might be impossible to discover through human inspection and evaluation. </w:t>
+      </w:r>
+      <w:r>
+        <w:rPr>
+          <w:color w:val="auto"/>
+        </w:rPr>
+        <w:t>The Project Definition Document provides the background, rationale, motivation including the objectives and aims for a successful result.</w:t>
+      </w:r>
+    </w:p>
+    <w:p>
+      <w:pPr>
+        <w:pStyle w:val="Heading2"/>
+      </w:pPr>
+      <w:bookmarkStart w:id="2" w:name="_Toc144892523"/>
+      <w:r>
+        <w:t>Objectives</w:t>
+      </w:r>
+      <w:bookmarkEnd w:id="2"/>
+    </w:p>
+    <w:p>
+      <w:pPr>
+        <w:pStyle w:val="Advice"/>
+        <w:rPr>
+          <w:color w:val="auto"/>
+        </w:rPr>
+      </w:pPr>
+      <w:r>
+        <w:rPr>
+          <w:color w:val="auto"/>
+        </w:rPr>
+        <w:t>The main focus of this project is finding an efficient and better solution to not just the problem but also the current solution used right now. My solution will contain a visualisation using AI techniques to utilise large sets of high-quality images and plot them in a 2D map. This is also an exploration of how Artificial Intelligence could be used to help analyse and evaluate a crisis. Success will be decided on clear goals that have deadlines.</w:t>
+      </w:r>
+    </w:p>
+    <w:p>
+      <w:pPr>
+        <w:pStyle w:val="Advice"/>
+        <w:rPr>
+          <w:color w:val="auto"/>
+        </w:rPr>
+      </w:pPr>
+      <w:r>
+        <w:rPr>
+          <w:color w:val="auto"/>
+        </w:rPr>
+        <w:t>This</w:t>
+      </w:r>
+      <w:r>
+        <w:rPr>
+          <w:color w:val="auto"/>
+        </w:rPr>
+        <w:t xml:space="preserve"> first</w:t>
+      </w:r>
+      <w:r>
+        <w:rPr>
+          <w:color w:val="auto"/>
+        </w:rPr>
+        <w:t xml:space="preserve"> part is to research and gather appropriate quality images through exploring the internet or finding open-source data to use as datasets. This will probably require a minimum of 5000 disaster-related images by the end of week 4 but the </w:t>
+      </w:r>
+      <w:r>
+        <w:rPr>
+          <w:color w:val="auto"/>
+        </w:rPr>
+        <w:t>quantity</w:t>
+      </w:r>
+      <w:r>
+        <w:rPr>
+          <w:color w:val="auto"/>
+        </w:rPr>
+        <w:t xml:space="preserve"> might change depending on the strength of the current hardware. </w:t>
+      </w:r>
+      <w:r>
+        <w:rPr>
+          <w:color w:val="auto"/>
+        </w:rPr>
+        <w:t>W</w:t>
+      </w:r>
+      <w:r>
+        <w:rPr>
+          <w:color w:val="auto"/>
+        </w:rPr>
+        <w:t xml:space="preserve">e can now escalate this project more technically </w:t>
+      </w:r>
+      <w:r>
+        <w:rPr>
+          <w:color w:val="auto"/>
+        </w:rPr>
+        <w:t xml:space="preserve">by creating an effective data processing pipeline to use for the datasets. The next goal is to develop a facility to pre-process all the images in that dataset to produce a set of embeddings using a pre-trained neural network deep learning model by the end of week 7. </w:t>
+      </w:r>
+      <w:r>
+        <w:rPr>
+          <w:color w:val="auto"/>
+        </w:rPr>
+        <w:t xml:space="preserve">The </w:t>
+      </w:r>
+      <w:r>
+        <w:rPr>
+          <w:color w:val="auto"/>
+        </w:rPr>
+        <w:t xml:space="preserve">third goal consists of creating a functional, interactive prototype of a visualisation built using the Streamlit framework. The prototype will contain the core of project’s delivery that presents the 2D UMAP view of the image embeddings and showing useful insights for the user by the end of week 13. </w:t>
+      </w:r>
+      <w:r>
+        <w:rPr>
+          <w:color w:val="auto"/>
+        </w:rPr>
+        <w:t>W</w:t>
+      </w:r>
+      <w:r>
+        <w:rPr>
+          <w:color w:val="auto"/>
+        </w:rPr>
+        <w:t xml:space="preserve">e </w:t>
+      </w:r>
+      <w:r>
+        <w:rPr>
+          <w:color w:val="auto"/>
+        </w:rPr>
+        <w:t xml:space="preserve">also </w:t>
+      </w:r>
+      <w:r>
+        <w:rPr>
+          <w:color w:val="auto"/>
+        </w:rPr>
+        <w:t xml:space="preserve">need to implement a series of secondary goals by exploring clustering algorithms like HDBSCAN to search and assign thematic groups to the data </w:t>
+      </w:r>
+      <w:r>
+        <w:rPr>
+          <w:color w:val="auto"/>
           <w:vertAlign w:val="superscript"/>
         </w:rPr>
-      </w:pPr>
+        <w:t>[2]</w:t>
+      </w:r>
+      <w:r>
+        <w:rPr>
+          <w:color w:val="auto"/>
+        </w:rPr>
+        <w:t>.</w:t>
+      </w:r>
+      <w:r>
+        <w:rPr>
+          <w:color w:val="auto"/>
+        </w:rPr>
+        <w:t xml:space="preserve"> </w:t>
+      </w:r>
+    </w:p>
+    <w:p>
+      <w:pPr>
+        <w:pStyle w:val="Heading2"/>
+      </w:pPr>
+      <w:bookmarkStart w:id="3" w:name="_Toc144892524"/>
+      <w:r>
+        <w:t>Scope</w:t>
+      </w:r>
+      <w:bookmarkEnd w:id="3"/>
     </w:p>
     <w:p>
       <w:pPr>
@@ -2308,24 +2502,70 @@
         <w:rPr>
           <w:color w:val="auto"/>
         </w:rPr>
-        <w:t xml:space="preserve">The results will be an interactive visualisation software with full imagery dataset visualised in a 2D map. This will help the user do </w:t>
-      </w:r>
-      <w:r>
-        <w:rPr>
-          <w:color w:val="auto"/>
-        </w:rPr>
-        <w:t>quick exploratory analysis, identifying thematic patterns and clusters (damaged infrastructure, major incident locations etc) that might be impossible to discover through human inspection and evaluation. This project definition document provides the background, motivation and rationale for this project and also includes objectives and aims with a detailed methodology and an intensive roadmap and plan for a successful result and evaluation.</w:t>
+        <w:t>The project is centred around the workflow of converting a set of disaster-related images into an interactive, functional visualisation. The scope of the project is acquiring a bunch of quality images that can be used to be implemented in a data pipeline to get embeddings and to apply dimension reduction to achieve a 2D interactive projection</w:t>
+      </w:r>
+      <w:r>
+        <w:rPr>
+          <w:color w:val="auto"/>
+        </w:rPr>
+        <w:t>. Not just that but also develop an operational prototype that is suitable for data exploration. The final aspect of this project includes an overall analysis and conclusion of the effectiveness of the prototype as well as the comprehensive report.</w:t>
+      </w:r>
+    </w:p>
+    <w:p>
+      <w:pPr>
+        <w:pStyle w:val="Advice"/>
+        <w:rPr>
+          <w:color w:val="auto"/>
+        </w:rPr>
+      </w:pPr>
+    </w:p>
+    <w:p>
+      <w:pPr>
+        <w:pStyle w:val="Advice"/>
+        <w:rPr>
+          <w:color w:val="auto"/>
+        </w:rPr>
+      </w:pPr>
+      <w:r>
+        <w:rPr>
+          <w:color w:val="auto"/>
+        </w:rPr>
+        <w:t xml:space="preserve">The project doesn’t </w:t>
+      </w:r>
+      <w:r>
+        <w:rPr>
+          <w:color w:val="auto"/>
+        </w:rPr>
+        <w:t>use real time data</w:t>
+      </w:r>
+      <w:r>
+        <w:rPr>
+          <w:color w:val="auto"/>
+        </w:rPr>
+        <w:t xml:space="preserve"> from the internet but actually uses existing open sourced datasets of images only. Furthermore, the visualisation does retain the abstract 2D similarity of the images. It also does not contain the locations </w:t>
+      </w:r>
+      <w:r>
+        <w:rPr>
+          <w:color w:val="auto"/>
+        </w:rPr>
+        <w:t>in the world. At the end, the output is a prototype to be tested and proved and should not be assumed that it is industry-ready global scalable software package.</w:t>
+      </w:r>
+      <w:r>
+        <w:rPr>
+          <w:color w:val="auto"/>
+        </w:rPr>
+        <w:t xml:space="preserve"> </w:t>
       </w:r>
     </w:p>
     <w:p>
       <w:pPr>
         <w:pStyle w:val="Heading2"/>
       </w:pPr>
-      <w:bookmarkStart w:id="2" w:name="_Toc144892523"/>
-      <w:r>
-        <w:t>Objectives</w:t>
-      </w:r>
-      <w:bookmarkEnd w:id="2"/>
+      <w:bookmarkStart w:id="4" w:name="_Toc144892525"/>
+      <w:r>
+        <w:t>Deliverables</w:t>
+      </w:r>
+      <w:bookmarkEnd w:id="4"/>
     </w:p>
     <w:p>
       <w:pPr>
@@ -2338,7 +2578,13 @@
         <w:rPr>
           <w:color w:val="auto"/>
         </w:rPr>
-        <w:t>The main focus of this project is finding an efficient and better solution to not just the problem but also the current solution used right now. My solution will contain a visualisation using AI techniques to utilise large sets of high-quality images and plot them in a 2D map. This is also an exploration of how Artificial Intelligence could be used to help analyse and evaluate a crisis. Success will be decided on clear goals that have deadlines.</w:t>
+        <w:t xml:space="preserve">The deliverables of this project will also be evidenced by the presentation of the portfolio and its major results. They mark the quality of this research project not just the development phase but also the evaluation and understanding of the activity that were carried out in this project. The significant deliverables are an interactive visualisation program written in a Python based web prototype with streamlit and plotly libraries. The system will showcase a 2D projection of the image data set which allows the user to interact and explore with it. </w:t>
+      </w:r>
+      <w:r>
+        <w:rPr>
+          <w:color w:val="auto"/>
+        </w:rPr>
+        <w:t xml:space="preserve"> GitHub is used to store and maintain Source code and documentation including the entire history of the project.</w:t>
       </w:r>
     </w:p>
     <w:p>
@@ -2348,6 +2594,28 @@
           <w:color w:val="auto"/>
         </w:rPr>
       </w:pPr>
+      <w:r>
+        <w:rPr>
+          <w:color w:val="auto"/>
+        </w:rPr>
+        <w:t>The final report is another significant deliverable that contains a detailed and professional report that has the rationale, planning and delivery, methodology, analysis and evaluation as well as a reflective critique</w:t>
+      </w:r>
+      <w:r>
+        <w:rPr>
+          <w:color w:val="auto"/>
+        </w:rPr>
+        <w:t xml:space="preserve"> and at the end the entire project will be presented.</w:t>
+      </w:r>
+    </w:p>
+    <w:p>
+      <w:pPr>
+        <w:pStyle w:val="Heading2"/>
+      </w:pPr>
+      <w:bookmarkStart w:id="5" w:name="_Toc144892526"/>
+      <w:r>
+        <w:t>Constraints</w:t>
+      </w:r>
+      <w:bookmarkEnd w:id="5"/>
     </w:p>
     <w:p>
       <w:pPr>
@@ -2360,94 +2628,19 @@
         <w:rPr>
           <w:color w:val="auto"/>
         </w:rPr>
-        <w:t xml:space="preserve">The project starts off with researching and finding suitable images for data. This goal of this part is to research and gather appropriate quality images through exploring the internet or finding open-source data to use as datasets. This will probably require a minimum of 5000 disaster-related images by the end of week 4 of trimester 1 but the number of images required might change depending on the strength of the current hardware. After successfully creating a dataset, we can now escalate this project more technically </w:t>
-      </w:r>
-      <w:r>
-        <w:rPr>
-          <w:color w:val="auto"/>
-        </w:rPr>
-        <w:t xml:space="preserve">by creating an effective data processing pipeline to use for the datasets. The next goal is to develop a facility to pre-process all the images in that dataset to produce a set of embeddings using a pre-trained neural network deep learning model </w:t>
-      </w:r>
-      <w:r>
-        <w:rPr>
-          <w:color w:val="auto"/>
-        </w:rPr>
-        <w:t xml:space="preserve">using CLIP </w:t>
-      </w:r>
-      <w:r>
-        <w:rPr>
-          <w:color w:val="auto"/>
-        </w:rPr>
-        <w:t xml:space="preserve">by the end of week 7. </w:t>
-      </w:r>
-      <w:r>
-        <w:rPr>
-          <w:color w:val="auto"/>
-        </w:rPr>
-        <w:t xml:space="preserve">The </w:t>
-      </w:r>
-      <w:r>
-        <w:rPr>
-          <w:color w:val="auto"/>
-        </w:rPr>
-        <w:t xml:space="preserve">third goal consists of creating a functional, interactive prototype of a visualisation built using the </w:t>
-      </w:r>
-      <w:proofErr w:type="spellStart"/>
-      <w:r>
-        <w:rPr>
-          <w:color w:val="auto"/>
-        </w:rPr>
-        <w:t>Streamlit</w:t>
-      </w:r>
-      <w:proofErr w:type="spellEnd"/>
-      <w:r>
-        <w:rPr>
-          <w:color w:val="auto"/>
-        </w:rPr>
-        <w:t xml:space="preserve"> framework. The prototype will contain the core of project’s delivery that presents the 2D UMAP view of the image embeddings and showing useful insights for the user by the end of week 13. </w:t>
-      </w:r>
-      <w:r>
-        <w:rPr>
-          <w:color w:val="auto"/>
-        </w:rPr>
-        <w:t xml:space="preserve">To help the project go beyond the basic needs of the main requirements and achieve large technical depth, we need to implement a series of secondary goals. This is because if the main aims are achieved earlier than expected then we can take this a step further by exploring clustering algorithms like HDBSCAN to search and assign thematic groups to the data </w:t>
-      </w:r>
-      <w:r>
-        <w:rPr>
-          <w:color w:val="auto"/>
-          <w:vertAlign w:val="superscript"/>
-        </w:rPr>
-        <w:t>[2]</w:t>
-      </w:r>
-      <w:r>
-        <w:rPr>
-          <w:color w:val="auto"/>
-        </w:rPr>
-        <w:t>.</w:t>
-      </w:r>
-      <w:r>
-        <w:rPr>
-          <w:color w:val="auto"/>
-        </w:rPr>
-        <w:t xml:space="preserve"> Not only this, but we </w:t>
-      </w:r>
-      <w:r>
-        <w:rPr>
-          <w:color w:val="auto"/>
-        </w:rPr>
-        <w:lastRenderedPageBreak/>
-        <w:t>can compare 2 competing pre-trained deep learning models with the goal to analyse their suitability for this project to ensure that this project is supported with evidence-based analysis and conclusions.</w:t>
-      </w:r>
-    </w:p>
+        <w:t>This project gives lots of freedom of technical use but there are some significant externally imposed constraints. The strongest constraint here is the final project deadline which is in Trimester 2 which defines the project’s overall timescale and progression. The project will need to strictly stay within the academic rules of the honours Stage project module and guidelines as well as the Computer Science AI programme competency that necessitates the application of innovative AI techniques to address a real problem. All of the development will also need to be in the bounds of the computing resources that will be available and will need to observe the data protection (GDPR) and copyright law of any data sets that will be used here. Technology selection is not considered to be an external constraint but a personal choice.</w:t>
+      </w:r>
+    </w:p>
+    <w:p/>
     <w:p>
       <w:pPr>
         <w:pStyle w:val="Heading2"/>
       </w:pPr>
-      <w:bookmarkStart w:id="3" w:name="_Toc144892524"/>
-      <w:r>
-        <w:t>Scope</w:t>
-      </w:r>
-      <w:bookmarkEnd w:id="3"/>
+      <w:bookmarkStart w:id="6" w:name="_Toc144892527"/>
+      <w:r>
+        <w:t>Assumptions</w:t>
+      </w:r>
+      <w:bookmarkEnd w:id="6"/>
     </w:p>
     <w:p>
       <w:pPr>
@@ -2460,298 +2653,61 @@
         <w:rPr>
           <w:color w:val="auto"/>
         </w:rPr>
-        <w:t>The project is centred around the workflow of converting a set of disaster-related images into an interactive, functional visualisation. The scope of the project is acquiring a bunch of quality images that can be used to be implemented in a data pipeline to get embeddings and to apply dimension reduction to achieve a 2D interactive projection</w:t>
-      </w:r>
-      <w:r>
-        <w:rPr>
-          <w:color w:val="auto"/>
-        </w:rPr>
-        <w:t>. Not just that but also develop an operational prototype that is suitable for data exploration. The final aspect of this project includes an overall analysis and conclusion of the effectiveness of the prototype as well as the comprehensive report.</w:t>
-      </w:r>
-    </w:p>
-    <w:p>
-      <w:pPr>
-        <w:pStyle w:val="Advice"/>
-        <w:rPr>
-          <w:color w:val="auto"/>
-        </w:rPr>
-      </w:pPr>
-    </w:p>
-    <w:p>
-      <w:pPr>
-        <w:pStyle w:val="Advice"/>
-        <w:rPr>
-          <w:color w:val="auto"/>
-        </w:rPr>
-      </w:pPr>
-      <w:r>
-        <w:rPr>
-          <w:color w:val="auto"/>
-        </w:rPr>
-        <w:t xml:space="preserve">In order to keep the project clean and reliable that is within the time constraints, a number of closely related areas are excluded from the scope. The project doesn’t entail the processing of streaming or real time data from the internet but actually uses existing open sourced datasets of images only. The report does not include the information from the internet like social media posts that have images but is restricted to the visual information in the images. Furthermore, the visualisation does retain the abstract 2D similarity of the images. It also does not contain the locations </w:t>
-      </w:r>
-      <w:r>
-        <w:rPr>
-          <w:color w:val="auto"/>
-        </w:rPr>
-        <w:t>in the world. At the end, the output is a prototype to be tested and proved and should not be assumed that it is industry-ready global scalable software package.</w:t>
-      </w:r>
-      <w:r>
-        <w:rPr>
-          <w:color w:val="auto"/>
-        </w:rPr>
-        <w:t xml:space="preserve"> </w:t>
-      </w:r>
-    </w:p>
-    <w:p>
-      <w:pPr>
-        <w:pStyle w:val="Heading2"/>
-      </w:pPr>
-      <w:bookmarkStart w:id="4" w:name="_Toc144892525"/>
-      <w:r>
-        <w:t>Deliverables</w:t>
-      </w:r>
-      <w:bookmarkEnd w:id="4"/>
-    </w:p>
-    <w:p>
-      <w:pPr>
-        <w:pStyle w:val="Advice"/>
-        <w:rPr>
-          <w:color w:val="auto"/>
-        </w:rPr>
-      </w:pPr>
-      <w:r>
-        <w:rPr>
-          <w:color w:val="auto"/>
-        </w:rPr>
-        <w:t xml:space="preserve">The deliverables of this project will also be evidenced by the presentation of the portfolio and its major results. They mark the quality of this research project not just the development phase but also the evaluation and understanding of the activity that were carried out in this project. The significant deliverables are an interactive visualisation program written in a Python based web prototype with </w:t>
-      </w:r>
-      <w:proofErr w:type="spellStart"/>
-      <w:r>
-        <w:rPr>
-          <w:color w:val="auto"/>
-        </w:rPr>
-        <w:t>streamlit</w:t>
-      </w:r>
-      <w:proofErr w:type="spellEnd"/>
-      <w:r>
-        <w:rPr>
-          <w:color w:val="auto"/>
-        </w:rPr>
-        <w:t xml:space="preserve"> and </w:t>
-      </w:r>
-      <w:proofErr w:type="spellStart"/>
-      <w:r>
-        <w:rPr>
-          <w:color w:val="auto"/>
-        </w:rPr>
-        <w:t>plotly</w:t>
-      </w:r>
-      <w:proofErr w:type="spellEnd"/>
-      <w:r>
-        <w:rPr>
-          <w:color w:val="auto"/>
-        </w:rPr>
-        <w:t xml:space="preserve"> libraries. The system will showcase a 2D projection of the image data set which allows the user to interact and explore with it. </w:t>
-      </w:r>
-    </w:p>
-    <w:p>
-      <w:pPr>
-        <w:pStyle w:val="Advice"/>
-        <w:rPr>
-          <w:color w:val="auto"/>
-        </w:rPr>
-      </w:pPr>
-      <w:r>
-        <w:rPr>
-          <w:color w:val="auto"/>
-        </w:rPr>
-        <w:t xml:space="preserve">Another </w:t>
-      </w:r>
-      <w:r>
-        <w:rPr>
-          <w:color w:val="auto"/>
-        </w:rPr>
-        <w:t>deliverable</w:t>
-      </w:r>
-      <w:r>
-        <w:rPr>
-          <w:color w:val="auto"/>
-        </w:rPr>
-        <w:t xml:space="preserve"> is a full repository containing the source code and</w:t>
-      </w:r>
-      <w:r>
-        <w:rPr>
-          <w:color w:val="auto"/>
-        </w:rPr>
-        <w:t xml:space="preserve"> heavy </w:t>
-      </w:r>
-      <w:r>
-        <w:rPr>
-          <w:color w:val="auto"/>
-        </w:rPr>
-        <w:t xml:space="preserve">documentation </w:t>
-      </w:r>
-      <w:r>
-        <w:rPr>
-          <w:color w:val="auto"/>
-        </w:rPr>
-        <w:t>in GitHub with all the core functionality like data preprocessing, embedding, dimensionality reduction and the visualisation software.</w:t>
-      </w:r>
-      <w:r>
-        <w:rPr>
-          <w:color w:val="auto"/>
-        </w:rPr>
-        <w:t xml:space="preserve"> </w:t>
-      </w:r>
-    </w:p>
-    <w:p>
-      <w:pPr>
-        <w:pStyle w:val="Advice"/>
-        <w:rPr>
-          <w:color w:val="auto"/>
-        </w:rPr>
-      </w:pPr>
-      <w:r>
-        <w:rPr>
-          <w:color w:val="auto"/>
-        </w:rPr>
-        <w:t>Data Sets are also important because transferring them into high dimensional embeddings and then extracting coordinates which are then stored in a compact HDF5 file format to aid downstream analysis.</w:t>
-      </w:r>
-    </w:p>
-    <w:p>
-      <w:pPr>
-        <w:pStyle w:val="Advice"/>
-        <w:rPr>
-          <w:color w:val="auto"/>
-        </w:rPr>
-      </w:pPr>
-      <w:r>
-        <w:rPr>
-          <w:color w:val="auto"/>
-        </w:rPr>
-        <w:t>The final report is another significant deliverable that contains a detailed and professional report that has the rationale, planning and delivery, methodology, analysis and evaluation as well as a reflective critique.</w:t>
-      </w:r>
-    </w:p>
-    <w:p>
-      <w:pPr>
-        <w:pStyle w:val="Advice"/>
-        <w:rPr>
-          <w:color w:val="auto"/>
-        </w:rPr>
-      </w:pPr>
-      <w:r>
-        <w:rPr>
-          <w:color w:val="auto"/>
-        </w:rPr>
-        <w:t>Finally,</w:t>
-      </w:r>
-      <w:r>
-        <w:rPr>
-          <w:color w:val="auto"/>
-        </w:rPr>
-        <w:t xml:space="preserve"> showcasing the evidence of everything in my GitHub repository by presenting them to my Supervisor </w:t>
-      </w:r>
-      <w:proofErr w:type="spellStart"/>
-      <w:r>
-        <w:rPr>
-          <w:color w:val="auto"/>
-        </w:rPr>
-        <w:t>Xinhui</w:t>
-      </w:r>
-      <w:proofErr w:type="spellEnd"/>
-      <w:r>
-        <w:rPr>
-          <w:color w:val="auto"/>
-        </w:rPr>
-        <w:t xml:space="preserve"> Ma of the software either with or without a video walkthrough recording that is outlined by the assessment criteria as well as answering any given question and follow ups.</w:t>
-      </w:r>
-    </w:p>
-    <w:p/>
-    <w:p>
-      <w:pPr>
-        <w:pStyle w:val="Heading2"/>
-      </w:pPr>
-      <w:bookmarkStart w:id="5" w:name="_Toc144892526"/>
-      <w:r>
-        <w:t>Constraints</w:t>
-      </w:r>
-      <w:bookmarkEnd w:id="5"/>
-    </w:p>
-    <w:p>
-      <w:pPr>
-        <w:pStyle w:val="Advice"/>
-        <w:rPr>
-          <w:color w:val="auto"/>
-        </w:rPr>
-      </w:pPr>
-      <w:r>
-        <w:rPr>
-          <w:color w:val="auto"/>
-        </w:rPr>
-        <w:t xml:space="preserve">This project gives lots of freedom of technical use but there are some significant externally imposed constraints. The strongest constraint here is the final project deadline which is in Trimester 2 which defines the project’s overall timescale and progression. The project will need to strictly stay within </w:t>
-      </w:r>
-      <w:r>
-        <w:rPr>
-          <w:color w:val="auto"/>
-        </w:rPr>
-        <w:lastRenderedPageBreak/>
-        <w:t>the academic rules of the honours Stage project module and guidelines as well as the Computer Science AI programme competency that necessitates the application of innovative AI techniques to address a real problem. All of the development will also need to be in the bounds of the computing resources that will be available and will need to observe the data protection (GDPR) and copyright law of any data sets that will be used here. Technology selection is not considered to be an external constraint but a personal choice.</w:t>
-      </w:r>
-    </w:p>
-    <w:p>
-      <w:r>
-        <w:t>D</w:t>
-      </w:r>
-    </w:p>
-    <w:p>
-      <w:pPr>
-        <w:pStyle w:val="Heading2"/>
-      </w:pPr>
-      <w:bookmarkStart w:id="6" w:name="_Toc144892527"/>
-      <w:r>
-        <w:t>Assumptions</w:t>
-      </w:r>
-      <w:bookmarkEnd w:id="6"/>
-    </w:p>
-    <w:p>
-      <w:pPr>
-        <w:pStyle w:val="Advice"/>
-        <w:rPr>
-          <w:color w:val="auto"/>
-        </w:rPr>
-      </w:pPr>
-      <w:r>
-        <w:rPr>
-          <w:color w:val="auto"/>
-        </w:rPr>
-        <w:t xml:space="preserve">To make progress with planning and executing my project, my project has a series of real assumptions. To begin with, I suppose that I can identify and gather a good quality of open source set of a minimum thousand images related to disaster that can be licensed with permission to be used for research purposes. We can defend this assumption via preliminary research of literature that appears to hold out the promise of their existence. Secondly, we suppose that some images in the data set might be considered either noise, unreliable, corrupt or even duplicates that could affect the outcome. </w:t>
-      </w:r>
-      <w:r>
-        <w:rPr>
-          <w:color w:val="auto"/>
-        </w:rPr>
-        <w:t>Lastly, our project supposes that our requisite open source software librarie</w:t>
-      </w:r>
-      <w:r>
-        <w:rPr>
-          <w:color w:val="auto"/>
-        </w:rPr>
-        <w:t xml:space="preserve">s (e.g. </w:t>
-      </w:r>
-      <w:proofErr w:type="spellStart"/>
-      <w:r>
-        <w:rPr>
-          <w:color w:val="auto"/>
-        </w:rPr>
-        <w:t>PyTorch</w:t>
-      </w:r>
-      <w:proofErr w:type="spellEnd"/>
-      <w:r>
-        <w:rPr>
-          <w:color w:val="auto"/>
-        </w:rPr>
-        <w:t>) will be available over the period of this project and our current hardware will be able to meet the sufficient requirements for compute, disk space and RAM speed.</w:t>
+        <w:t>M</w:t>
+      </w:r>
+      <w:r>
+        <w:rPr>
+          <w:color w:val="auto"/>
+        </w:rPr>
+        <w:t xml:space="preserve">y project has a series of real assumptions. I suppose that I can identify and gather a good quality of open source set of a minimum thousand images related to disaster that can be licensed with permission to be used for research purposes. We can defend this assumption via preliminary research of literature that appears to hold out the promise of their existence. </w:t>
+      </w:r>
+      <w:r>
+        <w:rPr>
+          <w:color w:val="auto"/>
+        </w:rPr>
+        <w:t>W</w:t>
+      </w:r>
+      <w:r>
+        <w:rPr>
+          <w:color w:val="auto"/>
+        </w:rPr>
+        <w:t xml:space="preserve">e suppose that some images in the data set might be considered unreliable </w:t>
+      </w:r>
+      <w:r>
+        <w:rPr>
+          <w:color w:val="auto"/>
+        </w:rPr>
+        <w:t xml:space="preserve">that </w:t>
+      </w:r>
+      <w:r>
+        <w:rPr>
+          <w:color w:val="auto"/>
+        </w:rPr>
+        <w:t xml:space="preserve">could affect the outcome. </w:t>
+      </w:r>
+      <w:r>
+        <w:rPr>
+          <w:color w:val="auto"/>
+        </w:rPr>
+        <w:t>O</w:t>
+      </w:r>
+      <w:r>
+        <w:rPr>
+          <w:color w:val="auto"/>
+        </w:rPr>
+        <w:t>ur project supposes that our requisite open source software librarie</w:t>
+      </w:r>
+      <w:r>
+        <w:rPr>
+          <w:color w:val="auto"/>
+        </w:rPr>
+        <w:t xml:space="preserve">s will be available over the period of this project and our current hardware will be able to meet the </w:t>
+      </w:r>
+      <w:r>
+        <w:rPr>
+          <w:color w:val="auto"/>
+        </w:rPr>
+        <w:t>project requirements.</w:t>
       </w:r>
     </w:p>
     <w:p/>
@@ -2862,7 +2818,19 @@
         <w:rPr>
           <w:color w:val="auto"/>
         </w:rPr>
-        <w:t xml:space="preserve">anaging the project every day will be retained through a few important methods. The master schedule which is laid out in the Gantt chart will be closely monitored against progressing work, as well as weekly supervisor meetings which is used for review and feedback. An electronic notebook will be used for details of all experimental and decisions taken. Source code will be checked and maintained on GitHub with frequent testing as well as detailed commits. The success will be approached by its flexibility for handling unexpected technical problems and making </w:t>
+        <w:t xml:space="preserve">anaging the project every day will be retained through a few important methods. The master schedule which is laid out in the Gantt chart will be closely monitored against progressing work, weekly supervisor meetings which is used for feedback. </w:t>
+      </w:r>
+      <w:r>
+        <w:rPr>
+          <w:color w:val="auto"/>
+        </w:rPr>
+        <w:t>GitHub will be used to maintain and document everything.</w:t>
+      </w:r>
+      <w:r>
+        <w:rPr>
+          <w:color w:val="auto"/>
+        </w:rPr>
+        <w:t xml:space="preserve"> The success will be approached by its flexibility for handling unexpected technical problems and making </w:t>
       </w:r>
       <w:r>
         <w:rPr>
@@ -2899,35 +2867,7 @@
         <w:rPr>
           <w:color w:val="auto"/>
         </w:rPr>
-        <w:t xml:space="preserve">The roadmap of this project is supported through of continuous assessments of some core technologies to make sure that each part is appropriate to the task. The initial decision as to use a deep learning model for the embedding of images with two competent tools. The first is the multi-modal CLIP model and the second is ResNet-50 design. The choice will be mad based on quality aesthetic coherency of the final visual clusters supported by quantitative measurements. After, we </w:t>
-      </w:r>
-      <w:proofErr w:type="spellStart"/>
-      <w:r>
-        <w:rPr>
-          <w:color w:val="auto"/>
-        </w:rPr>
-        <w:t>ill</w:t>
-      </w:r>
-      <w:proofErr w:type="spellEnd"/>
-      <w:r>
-        <w:rPr>
-          <w:color w:val="auto"/>
-        </w:rPr>
-        <w:t xml:space="preserve"> compare three dimensionality reduction methods: UMAP, t-SNE and PCA. The assessment will be on the final visual functionality, as well as the performance using a sizeable dataset. Lastly, the visual functionality will be implemented either </w:t>
-      </w:r>
-      <w:proofErr w:type="spellStart"/>
-      <w:r>
-        <w:rPr>
-          <w:color w:val="auto"/>
-        </w:rPr>
-        <w:t>Streamlit</w:t>
-      </w:r>
-      <w:proofErr w:type="spellEnd"/>
-      <w:r>
-        <w:rPr>
-          <w:color w:val="auto"/>
-        </w:rPr>
-        <w:t>, through its capability for rapid prototyping</w:t>
+        <w:t>The roadmap of this project is supported through of continuous assessments of some core technologies to make sure that each part is appropriate to the task. The initial decision as to use a deep learning model for the embedding of images with two competent tools. The first is the multi-modal CLIP model and the second is ResNet-50 design. The choice will be mad based on quality aesthetic coherency of the final visual clusters supported by quantitative measurements. After, we ill compare three dimensionality reduction methods: UMAP, t-SNE and PCA. The assessment will be on the final visual functionality, as well as the performance using a sizeable dataset. Lastly, the visual functionality will be implemented either Streamlit, through its capability for rapid prototyping</w:t>
       </w:r>
       <w:r>
         <w:rPr>
@@ -3391,21 +3331,7 @@
               <w:rPr>
                 <w:color w:val="auto"/>
               </w:rPr>
-              <w:t xml:space="preserve">Compare two models (CLIP, </w:t>
-            </w:r>
-            <w:proofErr w:type="spellStart"/>
-            <w:r>
-              <w:rPr>
-                <w:color w:val="auto"/>
-              </w:rPr>
-              <w:t>ResNet</w:t>
-            </w:r>
-            <w:proofErr w:type="spellEnd"/>
-            <w:r>
-              <w:rPr>
-                <w:color w:val="auto"/>
-              </w:rPr>
-              <w:t>) and select based on result.</w:t>
+              <w:t>Compare two models (CLIP, ResNet) and select based on result.</w:t>
             </w:r>
           </w:p>
         </w:tc>
@@ -3538,21 +3464,7 @@
               <w:rPr>
                 <w:color w:val="auto"/>
               </w:rPr>
-              <w:t xml:space="preserve">Use Google </w:t>
-            </w:r>
-            <w:proofErr w:type="spellStart"/>
-            <w:r>
-              <w:rPr>
-                <w:color w:val="auto"/>
-              </w:rPr>
-              <w:t>Colab’s</w:t>
-            </w:r>
-            <w:proofErr w:type="spellEnd"/>
-            <w:r>
-              <w:rPr>
-                <w:color w:val="auto"/>
-              </w:rPr>
-              <w:t xml:space="preserve"> GPU/TPU or use PC’s in DAIM.</w:t>
+              <w:t>Use Google Colab’s GPU/TPU or use PC’s in DAIM.</w:t>
             </w:r>
           </w:p>
         </w:tc>
@@ -3739,21 +3651,19 @@
         <w:rPr>
           <w:color w:val="auto"/>
         </w:rPr>
-        <w:t xml:space="preserve">I intend to develop this on my computer which has appropriate specs. It is an open source software stack with the majority being written in Python along with Data science libraries like </w:t>
-      </w:r>
-      <w:proofErr w:type="spellStart"/>
-      <w:r>
-        <w:rPr>
-          <w:color w:val="auto"/>
-        </w:rPr>
-        <w:t>PyTorch</w:t>
-      </w:r>
-      <w:proofErr w:type="spellEnd"/>
-      <w:r>
-        <w:rPr>
-          <w:color w:val="auto"/>
-        </w:rPr>
-        <w:t xml:space="preserve">, Scikit-learn that doesn’t require licensing. However, there might be one non-standard resource needed which are cloud computing services for large data manipulation which are available to me and will be taken care of on a limited budget if needed. </w:t>
+        <w:t xml:space="preserve">I intend to develop this on my computer which has appropriate specs. It is an open source software stack with the majority being written in Python along with Data science libraries like PyTorch, Scikit-learn that doesn’t require licensing. </w:t>
+      </w:r>
+      <w:r>
+        <w:rPr>
+          <w:color w:val="auto"/>
+        </w:rPr>
+        <w:t>Cloud Computing may be needed if current hardware isn’t sufficient.</w:t>
+      </w:r>
+      <w:r>
+        <w:rPr>
+          <w:color w:val="auto"/>
+        </w:rPr>
+        <w:t xml:space="preserve"> </w:t>
       </w:r>
     </w:p>
     <w:p/>
@@ -3776,21 +3686,31 @@
         <w:rPr>
           <w:color w:val="auto"/>
         </w:rPr>
-        <w:t xml:space="preserve">Ethical and legal considerations are very important and for our project. A full assessment is to be finished through the individual university checklist, but here we will recognise the main considerations. The main concern is data protection, to meet the standards of GDPR, the project will be using open source datasets that doesn’t have identifiable data being processed. On the Ethics side,  the dataset used needs to have a license that allows academic and research to comply with data possession and copyright. There might be algorithmic bias in pre-trained AI models in this project which I have acknowledged and that itself will be discussed in the final project report when </w:t>
-      </w:r>
-      <w:proofErr w:type="spellStart"/>
-      <w:r>
-        <w:rPr>
-          <w:color w:val="auto"/>
-        </w:rPr>
-        <w:t>e</w:t>
-      </w:r>
-      <w:proofErr w:type="spellEnd"/>
-      <w:r>
-        <w:rPr>
-          <w:color w:val="auto"/>
-        </w:rPr>
-        <w:t xml:space="preserve"> have the results.</w:t>
+        <w:t xml:space="preserve">Ethical and legal considerations are very important and for our project. A full assessment is to be finished through the individual university checklist, but here we will recognise the main considerations. The main concern is data protection, to meet the standards of GDPR, the project will be using open source datasets that doesn’t have identifiable data being processed. On the Ethics </w:t>
+      </w:r>
+      <w:r>
+        <w:rPr>
+          <w:color w:val="auto"/>
+        </w:rPr>
+        <w:t>side, the</w:t>
+      </w:r>
+      <w:r>
+        <w:rPr>
+          <w:color w:val="auto"/>
+        </w:rPr>
+        <w:t xml:space="preserve"> dataset used needs to have a license that allows academic and research to comply with data possession and copyright. There might be algorithmic bias in pre-trained AI models in this project which I have acknowledged and that itself will be discussed in the final project report when </w:t>
+      </w:r>
+      <w:r>
+        <w:rPr>
+          <w:color w:val="auto"/>
+        </w:rPr>
+        <w:t>w</w:t>
+      </w:r>
+      <w:r>
+        <w:rPr>
+          <w:color w:val="auto"/>
+        </w:rPr>
+        <w:t>e have the results.</w:t>
       </w:r>
     </w:p>
     <w:p/>
@@ -3799,24 +3719,46 @@
         <w:pStyle w:val="Heading2"/>
       </w:pPr>
       <w:r>
+        <w:lastRenderedPageBreak/>
         <w:t>Commercial considerations</w:t>
       </w:r>
     </w:p>
     <w:p>
       <w:pPr>
         <w:pStyle w:val="Advice"/>
-      </w:pPr>
-      <w:r>
-        <w:t xml:space="preserve">What will your project cost to undertake?  </w:t>
-      </w:r>
-      <w:r>
-        <w:t xml:space="preserve">Could you market the end result?  What would your potential market be, and who are the competitors?  It may be that you have no </w:t>
-      </w:r>
-      <w:r>
-        <w:t xml:space="preserve">intention of </w:t>
-      </w:r>
-      <w:r>
-        <w:t>commercialising your work, but you should still consider the possibilities.</w:t>
+        <w:rPr>
+          <w:color w:val="auto"/>
+        </w:rPr>
+      </w:pPr>
+      <w:r>
+        <w:rPr>
+          <w:color w:val="auto"/>
+        </w:rPr>
+        <w:t xml:space="preserve">This is a piece of academic work and real world applications have been </w:t>
+      </w:r>
+      <w:r>
+        <w:rPr>
+          <w:color w:val="auto"/>
+        </w:rPr>
+        <w:t>considered</w:t>
+      </w:r>
+      <w:r>
+        <w:rPr>
+          <w:color w:val="auto"/>
+        </w:rPr>
+        <w:t xml:space="preserve">, </w:t>
+      </w:r>
+      <w:r>
+        <w:rPr>
+          <w:color w:val="auto"/>
+        </w:rPr>
+        <w:t>d</w:t>
+      </w:r>
+      <w:r>
+        <w:rPr>
+          <w:color w:val="auto"/>
+        </w:rPr>
+        <w:t xml:space="preserve">evelopment cost other than my own time is negligible, this project will be made using open source software including a small fund set aside in case I need access to cloud computing environments. Potential markets for this project would be the government, emergency services and humanitarian organisations to try and make their decisions and response more quickly and effectively. This project could be used as a Software as a Service application for monitoring social media. The unique selling point of this product will be it’s in-depth semantic analysis of photographic and video data and not just keyword tracking. </w:t>
       </w:r>
     </w:p>
     <w:p/>
@@ -3859,34 +3801,1497 @@
     <w:p>
       <w:pPr>
         <w:pStyle w:val="Advice"/>
-      </w:pPr>
-      <w:r>
-        <w:t>Present a</w:t>
-      </w:r>
-      <w:r>
-        <w:t xml:space="preserve"> realistic</w:t>
-      </w:r>
-      <w:r>
-        <w:t xml:space="preserve"> task list</w:t>
-      </w:r>
-      <w:r>
-        <w:t xml:space="preserve"> for the entire project</w:t>
-      </w:r>
-      <w:r>
-        <w:t>, broken down to a suitable level of detail.</w:t>
-      </w:r>
-      <w:r>
-        <w:t xml:space="preserve">  Indicate milestones against which progress can be monitored.</w:t>
-      </w:r>
-      <w:r>
-        <w:t xml:space="preserve">  Make sure you include all the deliverables you mentioned earlier.</w:t>
-      </w:r>
-    </w:p>
-    <w:p>
-      <w:r>
-        <w:t>Delete the red paragraphs and replace this one with your content (use the “Normal” paragraph style).</w:t>
-      </w:r>
-    </w:p>
+        <w:rPr>
+          <w:color w:val="auto"/>
+        </w:rPr>
+      </w:pPr>
+    </w:p>
+    <w:tbl>
+      <w:tblPr>
+        <w:tblStyle w:val="TableGrid"/>
+        <w:tblW w:w="0" w:type="auto"/>
+        <w:tblLook w:val="04A0" w:firstRow="1" w:lastRow="0" w:firstColumn="1" w:lastColumn="0" w:noHBand="0" w:noVBand="1"/>
+      </w:tblPr>
+      <w:tblGrid>
+        <w:gridCol w:w="2688"/>
+        <w:gridCol w:w="991"/>
+        <w:gridCol w:w="4108"/>
+        <w:gridCol w:w="1229"/>
+      </w:tblGrid>
+      <w:tr>
+        <w:tc>
+          <w:tcPr>
+            <w:tcW w:w="2689" w:type="dxa"/>
+          </w:tcPr>
+          <w:p>
+            <w:pPr>
+              <w:pStyle w:val="Advice"/>
+              <w:pBdr>
+                <w:top w:val="none" w:sz="0" w:space="0" w:color="auto"/>
+                <w:left w:val="none" w:sz="0" w:space="0" w:color="auto"/>
+                <w:bottom w:val="none" w:sz="0" w:space="0" w:color="auto"/>
+                <w:right w:val="none" w:sz="0" w:space="0" w:color="auto"/>
+              </w:pBdr>
+              <w:rPr>
+                <w:b/>
+                <w:bCs/>
+                <w:color w:val="auto"/>
+              </w:rPr>
+            </w:pPr>
+            <w:r>
+              <w:rPr>
+                <w:b/>
+                <w:bCs/>
+                <w:color w:val="auto"/>
+              </w:rPr>
+              <w:t>Phase</w:t>
+            </w:r>
+          </w:p>
+        </w:tc>
+        <w:tc>
+          <w:tcPr>
+            <w:tcW w:w="991" w:type="dxa"/>
+          </w:tcPr>
+          <w:p>
+            <w:pPr>
+              <w:pStyle w:val="Advice"/>
+              <w:pBdr>
+                <w:top w:val="none" w:sz="0" w:space="0" w:color="auto"/>
+                <w:left w:val="none" w:sz="0" w:space="0" w:color="auto"/>
+                <w:bottom w:val="none" w:sz="0" w:space="0" w:color="auto"/>
+                <w:right w:val="none" w:sz="0" w:space="0" w:color="auto"/>
+              </w:pBdr>
+              <w:rPr>
+                <w:b/>
+                <w:bCs/>
+                <w:color w:val="auto"/>
+              </w:rPr>
+            </w:pPr>
+            <w:r>
+              <w:rPr>
+                <w:b/>
+                <w:bCs/>
+                <w:color w:val="auto"/>
+              </w:rPr>
+              <w:t>ID</w:t>
+            </w:r>
+          </w:p>
+        </w:tc>
+        <w:tc>
+          <w:tcPr>
+            <w:tcW w:w="4110" w:type="dxa"/>
+          </w:tcPr>
+          <w:p>
+            <w:pPr>
+              <w:pStyle w:val="Advice"/>
+              <w:pBdr>
+                <w:top w:val="none" w:sz="0" w:space="0" w:color="auto"/>
+                <w:left w:val="none" w:sz="0" w:space="0" w:color="auto"/>
+                <w:bottom w:val="none" w:sz="0" w:space="0" w:color="auto"/>
+                <w:right w:val="none" w:sz="0" w:space="0" w:color="auto"/>
+              </w:pBdr>
+              <w:rPr>
+                <w:b/>
+                <w:bCs/>
+                <w:color w:val="auto"/>
+              </w:rPr>
+            </w:pPr>
+            <w:r>
+              <w:rPr>
+                <w:b/>
+                <w:bCs/>
+                <w:color w:val="auto"/>
+              </w:rPr>
+              <w:t>Task Description</w:t>
+            </w:r>
+          </w:p>
+        </w:tc>
+        <w:tc>
+          <w:tcPr>
+            <w:tcW w:w="1226" w:type="dxa"/>
+          </w:tcPr>
+          <w:p>
+            <w:pPr>
+              <w:pStyle w:val="Advice"/>
+              <w:pBdr>
+                <w:top w:val="none" w:sz="0" w:space="0" w:color="auto"/>
+                <w:left w:val="none" w:sz="0" w:space="0" w:color="auto"/>
+                <w:bottom w:val="none" w:sz="0" w:space="0" w:color="auto"/>
+                <w:right w:val="none" w:sz="0" w:space="0" w:color="auto"/>
+              </w:pBdr>
+              <w:rPr>
+                <w:b/>
+                <w:bCs/>
+                <w:color w:val="auto"/>
+              </w:rPr>
+            </w:pPr>
+            <w:r>
+              <w:rPr>
+                <w:b/>
+                <w:bCs/>
+                <w:color w:val="auto"/>
+              </w:rPr>
+              <w:t>Milestones</w:t>
+            </w:r>
+          </w:p>
+        </w:tc>
+      </w:tr>
+      <w:tr>
+        <w:trPr>
+          <w:trHeight w:val="2265"/>
+        </w:trPr>
+        <w:tc>
+          <w:tcPr>
+            <w:tcW w:w="2689" w:type="dxa"/>
+          </w:tcPr>
+          <w:p>
+            <w:pPr>
+              <w:pStyle w:val="Advice"/>
+              <w:pBdr>
+                <w:top w:val="none" w:sz="0" w:space="0" w:color="auto"/>
+                <w:left w:val="none" w:sz="0" w:space="0" w:color="auto"/>
+                <w:bottom w:val="none" w:sz="0" w:space="0" w:color="auto"/>
+                <w:right w:val="none" w:sz="0" w:space="0" w:color="auto"/>
+              </w:pBdr>
+              <w:jc w:val="center"/>
+              <w:rPr>
+                <w:b/>
+                <w:bCs/>
+                <w:color w:val="auto"/>
+              </w:rPr>
+            </w:pPr>
+          </w:p>
+          <w:p>
+            <w:pPr>
+              <w:pStyle w:val="Advice"/>
+              <w:pBdr>
+                <w:top w:val="none" w:sz="0" w:space="0" w:color="auto"/>
+                <w:left w:val="none" w:sz="0" w:space="0" w:color="auto"/>
+                <w:bottom w:val="none" w:sz="0" w:space="0" w:color="auto"/>
+                <w:right w:val="none" w:sz="0" w:space="0" w:color="auto"/>
+              </w:pBdr>
+              <w:jc w:val="center"/>
+              <w:rPr>
+                <w:b/>
+                <w:bCs/>
+                <w:color w:val="auto"/>
+              </w:rPr>
+            </w:pPr>
+          </w:p>
+          <w:p>
+            <w:pPr>
+              <w:pStyle w:val="Advice"/>
+              <w:pBdr>
+                <w:top w:val="none" w:sz="0" w:space="0" w:color="auto"/>
+                <w:left w:val="none" w:sz="0" w:space="0" w:color="auto"/>
+                <w:bottom w:val="none" w:sz="0" w:space="0" w:color="auto"/>
+                <w:right w:val="none" w:sz="0" w:space="0" w:color="auto"/>
+              </w:pBdr>
+              <w:jc w:val="center"/>
+              <w:rPr>
+                <w:b/>
+                <w:bCs/>
+                <w:color w:val="auto"/>
+              </w:rPr>
+            </w:pPr>
+            <w:r>
+              <w:rPr>
+                <w:b/>
+                <w:bCs/>
+                <w:color w:val="auto"/>
+              </w:rPr>
+              <w:t>Initiation &amp; Planning</w:t>
+            </w:r>
+          </w:p>
+          <w:p>
+            <w:pPr>
+              <w:pStyle w:val="Advice"/>
+              <w:pBdr>
+                <w:top w:val="none" w:sz="0" w:space="0" w:color="auto"/>
+                <w:left w:val="none" w:sz="0" w:space="0" w:color="auto"/>
+                <w:bottom w:val="none" w:sz="0" w:space="0" w:color="auto"/>
+                <w:right w:val="none" w:sz="0" w:space="0" w:color="auto"/>
+              </w:pBdr>
+              <w:jc w:val="center"/>
+              <w:rPr>
+                <w:color w:val="auto"/>
+              </w:rPr>
+            </w:pPr>
+            <w:r>
+              <w:rPr>
+                <w:b/>
+                <w:bCs/>
+                <w:color w:val="auto"/>
+              </w:rPr>
+              <w:t>(Trimester 1, Weeks 1-4)</w:t>
+            </w:r>
+          </w:p>
+        </w:tc>
+        <w:tc>
+          <w:tcPr>
+            <w:tcW w:w="991" w:type="dxa"/>
+          </w:tcPr>
+          <w:p>
+            <w:pPr>
+              <w:pStyle w:val="Advice"/>
+              <w:pBdr>
+                <w:top w:val="none" w:sz="0" w:space="0" w:color="auto"/>
+                <w:left w:val="none" w:sz="0" w:space="0" w:color="auto"/>
+                <w:bottom w:val="none" w:sz="0" w:space="0" w:color="auto"/>
+                <w:right w:val="none" w:sz="0" w:space="0" w:color="auto"/>
+              </w:pBdr>
+              <w:rPr>
+                <w:color w:val="auto"/>
+              </w:rPr>
+            </w:pPr>
+            <w:r>
+              <w:rPr>
+                <w:color w:val="auto"/>
+              </w:rPr>
+              <w:t>1.1</w:t>
+            </w:r>
+          </w:p>
+          <w:p>
+            <w:pPr>
+              <w:pStyle w:val="Advice"/>
+              <w:pBdr>
+                <w:top w:val="none" w:sz="0" w:space="0" w:color="auto"/>
+                <w:left w:val="none" w:sz="0" w:space="0" w:color="auto"/>
+                <w:bottom w:val="none" w:sz="0" w:space="0" w:color="auto"/>
+                <w:right w:val="none" w:sz="0" w:space="0" w:color="auto"/>
+              </w:pBdr>
+              <w:rPr>
+                <w:color w:val="auto"/>
+              </w:rPr>
+            </w:pPr>
+            <w:r>
+              <w:rPr>
+                <w:color w:val="auto"/>
+              </w:rPr>
+              <w:t>1.2</w:t>
+            </w:r>
+          </w:p>
+          <w:p>
+            <w:pPr>
+              <w:pStyle w:val="Advice"/>
+              <w:pBdr>
+                <w:top w:val="none" w:sz="0" w:space="0" w:color="auto"/>
+                <w:left w:val="none" w:sz="0" w:space="0" w:color="auto"/>
+                <w:bottom w:val="none" w:sz="0" w:space="0" w:color="auto"/>
+                <w:right w:val="none" w:sz="0" w:space="0" w:color="auto"/>
+              </w:pBdr>
+              <w:rPr>
+                <w:color w:val="auto"/>
+              </w:rPr>
+            </w:pPr>
+          </w:p>
+          <w:p>
+            <w:pPr>
+              <w:pStyle w:val="Advice"/>
+              <w:pBdr>
+                <w:top w:val="none" w:sz="0" w:space="0" w:color="auto"/>
+                <w:left w:val="none" w:sz="0" w:space="0" w:color="auto"/>
+                <w:bottom w:val="none" w:sz="0" w:space="0" w:color="auto"/>
+                <w:right w:val="none" w:sz="0" w:space="0" w:color="auto"/>
+              </w:pBdr>
+              <w:rPr>
+                <w:color w:val="auto"/>
+              </w:rPr>
+            </w:pPr>
+            <w:r>
+              <w:rPr>
+                <w:color w:val="auto"/>
+              </w:rPr>
+              <w:t>1.3</w:t>
+            </w:r>
+          </w:p>
+          <w:p>
+            <w:pPr>
+              <w:pStyle w:val="Advice"/>
+              <w:pBdr>
+                <w:top w:val="none" w:sz="0" w:space="0" w:color="auto"/>
+                <w:left w:val="none" w:sz="0" w:space="0" w:color="auto"/>
+                <w:bottom w:val="none" w:sz="0" w:space="0" w:color="auto"/>
+                <w:right w:val="none" w:sz="0" w:space="0" w:color="auto"/>
+              </w:pBdr>
+              <w:rPr>
+                <w:color w:val="auto"/>
+              </w:rPr>
+            </w:pPr>
+            <w:r>
+              <w:rPr>
+                <w:color w:val="auto"/>
+              </w:rPr>
+              <w:t>1.4</w:t>
+            </w:r>
+          </w:p>
+        </w:tc>
+        <w:tc>
+          <w:tcPr>
+            <w:tcW w:w="4110" w:type="dxa"/>
+          </w:tcPr>
+          <w:p>
+            <w:pPr>
+              <w:pStyle w:val="Advice"/>
+              <w:pBdr>
+                <w:top w:val="none" w:sz="0" w:space="0" w:color="auto"/>
+                <w:left w:val="none" w:sz="0" w:space="0" w:color="auto"/>
+                <w:bottom w:val="none" w:sz="0" w:space="0" w:color="auto"/>
+                <w:right w:val="none" w:sz="0" w:space="0" w:color="auto"/>
+              </w:pBdr>
+              <w:rPr>
+                <w:color w:val="auto"/>
+              </w:rPr>
+            </w:pPr>
+            <w:r>
+              <w:rPr>
+                <w:color w:val="auto"/>
+              </w:rPr>
+              <w:t>First Supervisor meeting &amp; project planning</w:t>
+            </w:r>
+          </w:p>
+          <w:p>
+            <w:pPr>
+              <w:pStyle w:val="Advice"/>
+              <w:pBdr>
+                <w:top w:val="none" w:sz="0" w:space="0" w:color="auto"/>
+                <w:left w:val="none" w:sz="0" w:space="0" w:color="auto"/>
+                <w:bottom w:val="none" w:sz="0" w:space="0" w:color="auto"/>
+                <w:right w:val="none" w:sz="0" w:space="0" w:color="auto"/>
+              </w:pBdr>
+              <w:rPr>
+                <w:color w:val="auto"/>
+              </w:rPr>
+            </w:pPr>
+            <w:r>
+              <w:rPr>
+                <w:color w:val="auto"/>
+              </w:rPr>
+              <w:t>Set up Git Repository and development</w:t>
+            </w:r>
+          </w:p>
+          <w:p>
+            <w:pPr>
+              <w:pStyle w:val="Advice"/>
+              <w:pBdr>
+                <w:top w:val="none" w:sz="0" w:space="0" w:color="auto"/>
+                <w:left w:val="none" w:sz="0" w:space="0" w:color="auto"/>
+                <w:bottom w:val="none" w:sz="0" w:space="0" w:color="auto"/>
+                <w:right w:val="none" w:sz="0" w:space="0" w:color="auto"/>
+              </w:pBdr>
+              <w:rPr>
+                <w:color w:val="auto"/>
+              </w:rPr>
+            </w:pPr>
+            <w:r>
+              <w:rPr>
+                <w:color w:val="auto"/>
+              </w:rPr>
+              <w:t>environment</w:t>
+            </w:r>
+          </w:p>
+          <w:p>
+            <w:pPr>
+              <w:pStyle w:val="Advice"/>
+              <w:pBdr>
+                <w:top w:val="none" w:sz="0" w:space="0" w:color="auto"/>
+                <w:left w:val="none" w:sz="0" w:space="0" w:color="auto"/>
+                <w:bottom w:val="none" w:sz="0" w:space="0" w:color="auto"/>
+                <w:right w:val="none" w:sz="0" w:space="0" w:color="auto"/>
+              </w:pBdr>
+              <w:rPr>
+                <w:color w:val="auto"/>
+              </w:rPr>
+            </w:pPr>
+            <w:r>
+              <w:rPr>
+                <w:color w:val="auto"/>
+              </w:rPr>
+              <w:t>Research and get Suitable Image Dataset</w:t>
+            </w:r>
+          </w:p>
+          <w:p>
+            <w:pPr>
+              <w:pStyle w:val="Advice"/>
+              <w:pBdr>
+                <w:top w:val="none" w:sz="0" w:space="0" w:color="auto"/>
+                <w:left w:val="none" w:sz="0" w:space="0" w:color="auto"/>
+                <w:bottom w:val="none" w:sz="0" w:space="0" w:color="auto"/>
+                <w:right w:val="none" w:sz="0" w:space="0" w:color="auto"/>
+              </w:pBdr>
+              <w:rPr>
+                <w:color w:val="auto"/>
+              </w:rPr>
+            </w:pPr>
+            <w:r>
+              <w:rPr>
+                <w:color w:val="auto"/>
+              </w:rPr>
+              <w:t>Complete Project Definition Document</w:t>
+            </w:r>
+          </w:p>
+        </w:tc>
+        <w:tc>
+          <w:tcPr>
+            <w:tcW w:w="1226" w:type="dxa"/>
+          </w:tcPr>
+          <w:p>
+            <w:pPr>
+              <w:pStyle w:val="Advice"/>
+              <w:pBdr>
+                <w:top w:val="none" w:sz="0" w:space="0" w:color="auto"/>
+                <w:left w:val="none" w:sz="0" w:space="0" w:color="auto"/>
+                <w:bottom w:val="none" w:sz="0" w:space="0" w:color="auto"/>
+                <w:right w:val="none" w:sz="0" w:space="0" w:color="auto"/>
+              </w:pBdr>
+              <w:rPr>
+                <w:color w:val="auto"/>
+              </w:rPr>
+            </w:pPr>
+          </w:p>
+          <w:p>
+            <w:pPr>
+              <w:pStyle w:val="Advice"/>
+              <w:pBdr>
+                <w:top w:val="none" w:sz="0" w:space="0" w:color="auto"/>
+                <w:left w:val="none" w:sz="0" w:space="0" w:color="auto"/>
+                <w:bottom w:val="none" w:sz="0" w:space="0" w:color="auto"/>
+                <w:right w:val="none" w:sz="0" w:space="0" w:color="auto"/>
+              </w:pBdr>
+              <w:rPr>
+                <w:color w:val="auto"/>
+              </w:rPr>
+            </w:pPr>
+          </w:p>
+          <w:p>
+            <w:pPr>
+              <w:pStyle w:val="Advice"/>
+              <w:pBdr>
+                <w:top w:val="none" w:sz="0" w:space="0" w:color="auto"/>
+                <w:left w:val="none" w:sz="0" w:space="0" w:color="auto"/>
+                <w:bottom w:val="none" w:sz="0" w:space="0" w:color="auto"/>
+                <w:right w:val="none" w:sz="0" w:space="0" w:color="auto"/>
+              </w:pBdr>
+              <w:rPr>
+                <w:color w:val="auto"/>
+              </w:rPr>
+            </w:pPr>
+          </w:p>
+          <w:p>
+            <w:pPr>
+              <w:pStyle w:val="Advice"/>
+              <w:pBdr>
+                <w:top w:val="none" w:sz="0" w:space="0" w:color="auto"/>
+                <w:left w:val="none" w:sz="0" w:space="0" w:color="auto"/>
+                <w:bottom w:val="none" w:sz="0" w:space="0" w:color="auto"/>
+                <w:right w:val="none" w:sz="0" w:space="0" w:color="auto"/>
+              </w:pBdr>
+              <w:rPr>
+                <w:color w:val="auto"/>
+              </w:rPr>
+            </w:pPr>
+          </w:p>
+          <w:p>
+            <w:pPr>
+              <w:pStyle w:val="Advice"/>
+              <w:pBdr>
+                <w:top w:val="none" w:sz="0" w:space="0" w:color="auto"/>
+                <w:left w:val="none" w:sz="0" w:space="0" w:color="auto"/>
+                <w:bottom w:val="none" w:sz="0" w:space="0" w:color="auto"/>
+                <w:right w:val="none" w:sz="0" w:space="0" w:color="auto"/>
+              </w:pBdr>
+              <w:rPr>
+                <w:color w:val="auto"/>
+              </w:rPr>
+            </w:pPr>
+            <w:r>
+              <w:rPr>
+                <w:color w:val="auto"/>
+              </w:rPr>
+              <w:t>PDD Submitted</w:t>
+            </w:r>
+          </w:p>
+        </w:tc>
+      </w:tr>
+      <w:tr>
+        <w:tc>
+          <w:tcPr>
+            <w:tcW w:w="2689" w:type="dxa"/>
+          </w:tcPr>
+          <w:p>
+            <w:pPr>
+              <w:pStyle w:val="Advice"/>
+              <w:pBdr>
+                <w:top w:val="none" w:sz="0" w:space="0" w:color="auto"/>
+                <w:left w:val="none" w:sz="0" w:space="0" w:color="auto"/>
+                <w:bottom w:val="none" w:sz="0" w:space="0" w:color="auto"/>
+                <w:right w:val="none" w:sz="0" w:space="0" w:color="auto"/>
+              </w:pBdr>
+              <w:jc w:val="center"/>
+              <w:rPr>
+                <w:b/>
+                <w:bCs/>
+                <w:color w:val="auto"/>
+              </w:rPr>
+            </w:pPr>
+          </w:p>
+          <w:p>
+            <w:pPr>
+              <w:pStyle w:val="Advice"/>
+              <w:pBdr>
+                <w:top w:val="none" w:sz="0" w:space="0" w:color="auto"/>
+                <w:left w:val="none" w:sz="0" w:space="0" w:color="auto"/>
+                <w:bottom w:val="none" w:sz="0" w:space="0" w:color="auto"/>
+                <w:right w:val="none" w:sz="0" w:space="0" w:color="auto"/>
+              </w:pBdr>
+              <w:jc w:val="center"/>
+              <w:rPr>
+                <w:b/>
+                <w:bCs/>
+                <w:color w:val="auto"/>
+              </w:rPr>
+            </w:pPr>
+          </w:p>
+          <w:p>
+            <w:pPr>
+              <w:pStyle w:val="Advice"/>
+              <w:pBdr>
+                <w:top w:val="none" w:sz="0" w:space="0" w:color="auto"/>
+                <w:left w:val="none" w:sz="0" w:space="0" w:color="auto"/>
+                <w:bottom w:val="none" w:sz="0" w:space="0" w:color="auto"/>
+                <w:right w:val="none" w:sz="0" w:space="0" w:color="auto"/>
+              </w:pBdr>
+              <w:jc w:val="center"/>
+              <w:rPr>
+                <w:b/>
+                <w:bCs/>
+                <w:color w:val="auto"/>
+              </w:rPr>
+            </w:pPr>
+          </w:p>
+          <w:p>
+            <w:pPr>
+              <w:pStyle w:val="Advice"/>
+              <w:pBdr>
+                <w:top w:val="none" w:sz="0" w:space="0" w:color="auto"/>
+                <w:left w:val="none" w:sz="0" w:space="0" w:color="auto"/>
+                <w:bottom w:val="none" w:sz="0" w:space="0" w:color="auto"/>
+                <w:right w:val="none" w:sz="0" w:space="0" w:color="auto"/>
+              </w:pBdr>
+              <w:jc w:val="center"/>
+              <w:rPr>
+                <w:b/>
+                <w:bCs/>
+                <w:color w:val="auto"/>
+              </w:rPr>
+            </w:pPr>
+            <w:r>
+              <w:rPr>
+                <w:b/>
+                <w:bCs/>
+                <w:color w:val="auto"/>
+              </w:rPr>
+              <w:t>Research &amp; Development</w:t>
+            </w:r>
+          </w:p>
+          <w:p>
+            <w:pPr>
+              <w:pStyle w:val="Advice"/>
+              <w:pBdr>
+                <w:top w:val="none" w:sz="0" w:space="0" w:color="auto"/>
+                <w:left w:val="none" w:sz="0" w:space="0" w:color="auto"/>
+                <w:bottom w:val="none" w:sz="0" w:space="0" w:color="auto"/>
+                <w:right w:val="none" w:sz="0" w:space="0" w:color="auto"/>
+              </w:pBdr>
+              <w:jc w:val="center"/>
+              <w:rPr>
+                <w:b/>
+                <w:bCs/>
+                <w:color w:val="auto"/>
+              </w:rPr>
+            </w:pPr>
+            <w:r>
+              <w:rPr>
+                <w:b/>
+                <w:bCs/>
+                <w:color w:val="auto"/>
+              </w:rPr>
+              <w:t>(Trimester 1, Weeks 5-13)</w:t>
+            </w:r>
+          </w:p>
+        </w:tc>
+        <w:tc>
+          <w:tcPr>
+            <w:tcW w:w="991" w:type="dxa"/>
+          </w:tcPr>
+          <w:p>
+            <w:pPr>
+              <w:pStyle w:val="Advice"/>
+              <w:pBdr>
+                <w:top w:val="none" w:sz="0" w:space="0" w:color="auto"/>
+                <w:left w:val="none" w:sz="0" w:space="0" w:color="auto"/>
+                <w:bottom w:val="none" w:sz="0" w:space="0" w:color="auto"/>
+                <w:right w:val="none" w:sz="0" w:space="0" w:color="auto"/>
+              </w:pBdr>
+              <w:rPr>
+                <w:color w:val="auto"/>
+              </w:rPr>
+            </w:pPr>
+            <w:r>
+              <w:rPr>
+                <w:color w:val="auto"/>
+              </w:rPr>
+              <w:t>2.1</w:t>
+            </w:r>
+          </w:p>
+          <w:p>
+            <w:pPr>
+              <w:pStyle w:val="Advice"/>
+              <w:pBdr>
+                <w:top w:val="none" w:sz="0" w:space="0" w:color="auto"/>
+                <w:left w:val="none" w:sz="0" w:space="0" w:color="auto"/>
+                <w:bottom w:val="none" w:sz="0" w:space="0" w:color="auto"/>
+                <w:right w:val="none" w:sz="0" w:space="0" w:color="auto"/>
+              </w:pBdr>
+              <w:rPr>
+                <w:color w:val="auto"/>
+              </w:rPr>
+            </w:pPr>
+            <w:r>
+              <w:rPr>
+                <w:color w:val="auto"/>
+              </w:rPr>
+              <w:t>2.2</w:t>
+            </w:r>
+          </w:p>
+          <w:p>
+            <w:pPr>
+              <w:pStyle w:val="Advice"/>
+              <w:pBdr>
+                <w:top w:val="none" w:sz="0" w:space="0" w:color="auto"/>
+                <w:left w:val="none" w:sz="0" w:space="0" w:color="auto"/>
+                <w:bottom w:val="none" w:sz="0" w:space="0" w:color="auto"/>
+                <w:right w:val="none" w:sz="0" w:space="0" w:color="auto"/>
+              </w:pBdr>
+              <w:rPr>
+                <w:color w:val="auto"/>
+              </w:rPr>
+            </w:pPr>
+          </w:p>
+          <w:p>
+            <w:pPr>
+              <w:pStyle w:val="Advice"/>
+              <w:pBdr>
+                <w:top w:val="none" w:sz="0" w:space="0" w:color="auto"/>
+                <w:left w:val="none" w:sz="0" w:space="0" w:color="auto"/>
+                <w:bottom w:val="none" w:sz="0" w:space="0" w:color="auto"/>
+                <w:right w:val="none" w:sz="0" w:space="0" w:color="auto"/>
+              </w:pBdr>
+              <w:rPr>
+                <w:color w:val="auto"/>
+              </w:rPr>
+            </w:pPr>
+            <w:r>
+              <w:rPr>
+                <w:color w:val="auto"/>
+              </w:rPr>
+              <w:t>2.3</w:t>
+            </w:r>
+          </w:p>
+          <w:p>
+            <w:pPr>
+              <w:pStyle w:val="Advice"/>
+              <w:pBdr>
+                <w:top w:val="none" w:sz="0" w:space="0" w:color="auto"/>
+                <w:left w:val="none" w:sz="0" w:space="0" w:color="auto"/>
+                <w:bottom w:val="none" w:sz="0" w:space="0" w:color="auto"/>
+                <w:right w:val="none" w:sz="0" w:space="0" w:color="auto"/>
+              </w:pBdr>
+              <w:rPr>
+                <w:color w:val="auto"/>
+              </w:rPr>
+            </w:pPr>
+            <w:r>
+              <w:rPr>
+                <w:color w:val="auto"/>
+              </w:rPr>
+              <w:t>2.4</w:t>
+            </w:r>
+          </w:p>
+          <w:p>
+            <w:pPr>
+              <w:pStyle w:val="Advice"/>
+              <w:pBdr>
+                <w:top w:val="none" w:sz="0" w:space="0" w:color="auto"/>
+                <w:left w:val="none" w:sz="0" w:space="0" w:color="auto"/>
+                <w:bottom w:val="none" w:sz="0" w:space="0" w:color="auto"/>
+                <w:right w:val="none" w:sz="0" w:space="0" w:color="auto"/>
+              </w:pBdr>
+              <w:rPr>
+                <w:color w:val="auto"/>
+              </w:rPr>
+            </w:pPr>
+            <w:r>
+              <w:rPr>
+                <w:color w:val="auto"/>
+              </w:rPr>
+              <w:t>2.5</w:t>
+            </w:r>
+          </w:p>
+          <w:p>
+            <w:pPr>
+              <w:pStyle w:val="Advice"/>
+              <w:pBdr>
+                <w:top w:val="none" w:sz="0" w:space="0" w:color="auto"/>
+                <w:left w:val="none" w:sz="0" w:space="0" w:color="auto"/>
+                <w:bottom w:val="none" w:sz="0" w:space="0" w:color="auto"/>
+                <w:right w:val="none" w:sz="0" w:space="0" w:color="auto"/>
+              </w:pBdr>
+              <w:rPr>
+                <w:color w:val="auto"/>
+              </w:rPr>
+            </w:pPr>
+            <w:r>
+              <w:rPr>
+                <w:color w:val="auto"/>
+              </w:rPr>
+              <w:t>2.6</w:t>
+            </w:r>
+          </w:p>
+        </w:tc>
+        <w:tc>
+          <w:tcPr>
+            <w:tcW w:w="4110" w:type="dxa"/>
+          </w:tcPr>
+          <w:p>
+            <w:pPr>
+              <w:pStyle w:val="Advice"/>
+              <w:pBdr>
+                <w:top w:val="none" w:sz="0" w:space="0" w:color="auto"/>
+                <w:left w:val="none" w:sz="0" w:space="0" w:color="auto"/>
+                <w:bottom w:val="none" w:sz="0" w:space="0" w:color="auto"/>
+                <w:right w:val="none" w:sz="0" w:space="0" w:color="auto"/>
+              </w:pBdr>
+              <w:rPr>
+                <w:color w:val="auto"/>
+              </w:rPr>
+            </w:pPr>
+            <w:r>
+              <w:rPr>
+                <w:color w:val="auto"/>
+              </w:rPr>
+              <w:t>Start In-depth Literature Review</w:t>
+            </w:r>
+          </w:p>
+          <w:p>
+            <w:pPr>
+              <w:pStyle w:val="Advice"/>
+              <w:pBdr>
+                <w:top w:val="none" w:sz="0" w:space="0" w:color="auto"/>
+                <w:left w:val="none" w:sz="0" w:space="0" w:color="auto"/>
+                <w:bottom w:val="none" w:sz="0" w:space="0" w:color="auto"/>
+                <w:right w:val="none" w:sz="0" w:space="0" w:color="auto"/>
+              </w:pBdr>
+              <w:rPr>
+                <w:color w:val="auto"/>
+              </w:rPr>
+            </w:pPr>
+            <w:r>
+              <w:rPr>
+                <w:color w:val="auto"/>
+              </w:rPr>
+              <w:t xml:space="preserve">Clean data and Implement Pre-Processing </w:t>
+            </w:r>
+          </w:p>
+          <w:p>
+            <w:pPr>
+              <w:pStyle w:val="Advice"/>
+              <w:pBdr>
+                <w:top w:val="none" w:sz="0" w:space="0" w:color="auto"/>
+                <w:left w:val="none" w:sz="0" w:space="0" w:color="auto"/>
+                <w:bottom w:val="none" w:sz="0" w:space="0" w:color="auto"/>
+                <w:right w:val="none" w:sz="0" w:space="0" w:color="auto"/>
+              </w:pBdr>
+              <w:rPr>
+                <w:color w:val="auto"/>
+              </w:rPr>
+            </w:pPr>
+            <w:r>
+              <w:rPr>
+                <w:color w:val="auto"/>
+              </w:rPr>
+              <w:t>Pipeline</w:t>
+            </w:r>
+          </w:p>
+          <w:p>
+            <w:pPr>
+              <w:pStyle w:val="Advice"/>
+              <w:pBdr>
+                <w:top w:val="none" w:sz="0" w:space="0" w:color="auto"/>
+                <w:left w:val="none" w:sz="0" w:space="0" w:color="auto"/>
+                <w:bottom w:val="none" w:sz="0" w:space="0" w:color="auto"/>
+                <w:right w:val="none" w:sz="0" w:space="0" w:color="auto"/>
+              </w:pBdr>
+              <w:rPr>
+                <w:color w:val="auto"/>
+              </w:rPr>
+            </w:pPr>
+            <w:r>
+              <w:rPr>
+                <w:color w:val="auto"/>
+              </w:rPr>
+              <w:t>Evaluate &amp; Choose Embedding Model</w:t>
+            </w:r>
+          </w:p>
+          <w:p>
+            <w:pPr>
+              <w:pStyle w:val="Advice"/>
+              <w:pBdr>
+                <w:top w:val="none" w:sz="0" w:space="0" w:color="auto"/>
+                <w:left w:val="none" w:sz="0" w:space="0" w:color="auto"/>
+                <w:bottom w:val="none" w:sz="0" w:space="0" w:color="auto"/>
+                <w:right w:val="none" w:sz="0" w:space="0" w:color="auto"/>
+              </w:pBdr>
+              <w:rPr>
+                <w:color w:val="auto"/>
+              </w:rPr>
+            </w:pPr>
+            <w:r>
+              <w:rPr>
+                <w:color w:val="auto"/>
+              </w:rPr>
+              <w:t>Generate Embeddings for Full Dataset</w:t>
+            </w:r>
+          </w:p>
+          <w:p>
+            <w:pPr>
+              <w:pStyle w:val="Advice"/>
+              <w:pBdr>
+                <w:top w:val="none" w:sz="0" w:space="0" w:color="auto"/>
+                <w:left w:val="none" w:sz="0" w:space="0" w:color="auto"/>
+                <w:bottom w:val="none" w:sz="0" w:space="0" w:color="auto"/>
+                <w:right w:val="none" w:sz="0" w:space="0" w:color="auto"/>
+              </w:pBdr>
+              <w:rPr>
+                <w:color w:val="auto"/>
+              </w:rPr>
+            </w:pPr>
+            <w:r>
+              <w:rPr>
+                <w:color w:val="auto"/>
+              </w:rPr>
+              <w:t>Compare Reduction Techniques</w:t>
+            </w:r>
+          </w:p>
+          <w:p>
+            <w:pPr>
+              <w:pStyle w:val="Advice"/>
+              <w:pBdr>
+                <w:top w:val="none" w:sz="0" w:space="0" w:color="auto"/>
+                <w:left w:val="none" w:sz="0" w:space="0" w:color="auto"/>
+                <w:bottom w:val="none" w:sz="0" w:space="0" w:color="auto"/>
+                <w:right w:val="none" w:sz="0" w:space="0" w:color="auto"/>
+              </w:pBdr>
+              <w:rPr>
+                <w:color w:val="auto"/>
+              </w:rPr>
+            </w:pPr>
+            <w:r>
+              <w:rPr>
+                <w:color w:val="auto"/>
+              </w:rPr>
+              <w:t>Develop First Interactive Visualisation Prototype</w:t>
+            </w:r>
+          </w:p>
+        </w:tc>
+        <w:tc>
+          <w:tcPr>
+            <w:tcW w:w="1226" w:type="dxa"/>
+          </w:tcPr>
+          <w:p>
+            <w:pPr>
+              <w:pStyle w:val="Advice"/>
+              <w:pBdr>
+                <w:top w:val="none" w:sz="0" w:space="0" w:color="auto"/>
+                <w:left w:val="none" w:sz="0" w:space="0" w:color="auto"/>
+                <w:bottom w:val="none" w:sz="0" w:space="0" w:color="auto"/>
+                <w:right w:val="none" w:sz="0" w:space="0" w:color="auto"/>
+              </w:pBdr>
+              <w:rPr>
+                <w:color w:val="auto"/>
+              </w:rPr>
+            </w:pPr>
+          </w:p>
+        </w:tc>
+      </w:tr>
+      <w:tr>
+        <w:tc>
+          <w:tcPr>
+            <w:tcW w:w="2689" w:type="dxa"/>
+          </w:tcPr>
+          <w:p>
+            <w:pPr>
+              <w:pStyle w:val="Advice"/>
+              <w:pBdr>
+                <w:top w:val="none" w:sz="0" w:space="0" w:color="auto"/>
+                <w:left w:val="none" w:sz="0" w:space="0" w:color="auto"/>
+                <w:bottom w:val="none" w:sz="0" w:space="0" w:color="auto"/>
+                <w:right w:val="none" w:sz="0" w:space="0" w:color="auto"/>
+              </w:pBdr>
+              <w:rPr>
+                <w:b/>
+                <w:bCs/>
+                <w:color w:val="auto"/>
+              </w:rPr>
+            </w:pPr>
+            <w:r>
+              <w:rPr>
+                <w:b/>
+                <w:bCs/>
+                <w:color w:val="auto"/>
+              </w:rPr>
+              <w:t>Interim Reporting</w:t>
+            </w:r>
+          </w:p>
+          <w:p>
+            <w:pPr>
+              <w:pStyle w:val="Advice"/>
+              <w:pBdr>
+                <w:top w:val="none" w:sz="0" w:space="0" w:color="auto"/>
+                <w:left w:val="none" w:sz="0" w:space="0" w:color="auto"/>
+                <w:bottom w:val="none" w:sz="0" w:space="0" w:color="auto"/>
+                <w:right w:val="none" w:sz="0" w:space="0" w:color="auto"/>
+              </w:pBdr>
+              <w:rPr>
+                <w:b/>
+                <w:bCs/>
+                <w:color w:val="auto"/>
+              </w:rPr>
+            </w:pPr>
+            <w:r>
+              <w:rPr>
+                <w:b/>
+                <w:bCs/>
+                <w:color w:val="auto"/>
+              </w:rPr>
+              <w:t>(January – February)</w:t>
+            </w:r>
+          </w:p>
+        </w:tc>
+        <w:tc>
+          <w:tcPr>
+            <w:tcW w:w="991" w:type="dxa"/>
+          </w:tcPr>
+          <w:p>
+            <w:pPr>
+              <w:pStyle w:val="Advice"/>
+              <w:pBdr>
+                <w:top w:val="none" w:sz="0" w:space="0" w:color="auto"/>
+                <w:left w:val="none" w:sz="0" w:space="0" w:color="auto"/>
+                <w:bottom w:val="none" w:sz="0" w:space="0" w:color="auto"/>
+                <w:right w:val="none" w:sz="0" w:space="0" w:color="auto"/>
+              </w:pBdr>
+              <w:rPr>
+                <w:color w:val="auto"/>
+              </w:rPr>
+            </w:pPr>
+            <w:r>
+              <w:rPr>
+                <w:color w:val="auto"/>
+              </w:rPr>
+              <w:t>3.1</w:t>
+            </w:r>
+          </w:p>
+          <w:p>
+            <w:pPr>
+              <w:pStyle w:val="Advice"/>
+              <w:pBdr>
+                <w:top w:val="none" w:sz="0" w:space="0" w:color="auto"/>
+                <w:left w:val="none" w:sz="0" w:space="0" w:color="auto"/>
+                <w:bottom w:val="none" w:sz="0" w:space="0" w:color="auto"/>
+                <w:right w:val="none" w:sz="0" w:space="0" w:color="auto"/>
+              </w:pBdr>
+              <w:rPr>
+                <w:color w:val="auto"/>
+              </w:rPr>
+            </w:pPr>
+            <w:r>
+              <w:rPr>
+                <w:color w:val="auto"/>
+              </w:rPr>
+              <w:t>3.2</w:t>
+            </w:r>
+          </w:p>
+        </w:tc>
+        <w:tc>
+          <w:tcPr>
+            <w:tcW w:w="4110" w:type="dxa"/>
+          </w:tcPr>
+          <w:p>
+            <w:pPr>
+              <w:pStyle w:val="Advice"/>
+              <w:pBdr>
+                <w:top w:val="none" w:sz="0" w:space="0" w:color="auto"/>
+                <w:left w:val="none" w:sz="0" w:space="0" w:color="auto"/>
+                <w:bottom w:val="none" w:sz="0" w:space="0" w:color="auto"/>
+                <w:right w:val="none" w:sz="0" w:space="0" w:color="auto"/>
+              </w:pBdr>
+              <w:rPr>
+                <w:color w:val="auto"/>
+              </w:rPr>
+            </w:pPr>
+            <w:r>
+              <w:rPr>
+                <w:color w:val="auto"/>
+              </w:rPr>
+              <w:t>Start writing Interim Report</w:t>
+            </w:r>
+          </w:p>
+          <w:p>
+            <w:pPr>
+              <w:pStyle w:val="Advice"/>
+              <w:pBdr>
+                <w:top w:val="none" w:sz="0" w:space="0" w:color="auto"/>
+                <w:left w:val="none" w:sz="0" w:space="0" w:color="auto"/>
+                <w:bottom w:val="none" w:sz="0" w:space="0" w:color="auto"/>
+                <w:right w:val="none" w:sz="0" w:space="0" w:color="auto"/>
+              </w:pBdr>
+              <w:rPr>
+                <w:color w:val="auto"/>
+              </w:rPr>
+            </w:pPr>
+            <w:r>
+              <w:rPr>
+                <w:color w:val="auto"/>
+              </w:rPr>
+              <w:t>Utilise Supervisor Feedback</w:t>
+            </w:r>
+          </w:p>
+        </w:tc>
+        <w:tc>
+          <w:tcPr>
+            <w:tcW w:w="1226" w:type="dxa"/>
+          </w:tcPr>
+          <w:p>
+            <w:pPr>
+              <w:pStyle w:val="Advice"/>
+              <w:pBdr>
+                <w:top w:val="none" w:sz="0" w:space="0" w:color="auto"/>
+                <w:left w:val="none" w:sz="0" w:space="0" w:color="auto"/>
+                <w:bottom w:val="none" w:sz="0" w:space="0" w:color="auto"/>
+                <w:right w:val="none" w:sz="0" w:space="0" w:color="auto"/>
+              </w:pBdr>
+              <w:rPr>
+                <w:color w:val="auto"/>
+              </w:rPr>
+            </w:pPr>
+            <w:r>
+              <w:rPr>
+                <w:color w:val="auto"/>
+              </w:rPr>
+              <w:t>Interim Report Submitted</w:t>
+            </w:r>
+          </w:p>
+        </w:tc>
+      </w:tr>
+      <w:tr>
+        <w:tc>
+          <w:tcPr>
+            <w:tcW w:w="2689" w:type="dxa"/>
+          </w:tcPr>
+          <w:p>
+            <w:pPr>
+              <w:pStyle w:val="Advice"/>
+              <w:pBdr>
+                <w:top w:val="none" w:sz="0" w:space="0" w:color="auto"/>
+                <w:left w:val="none" w:sz="0" w:space="0" w:color="auto"/>
+                <w:bottom w:val="none" w:sz="0" w:space="0" w:color="auto"/>
+                <w:right w:val="none" w:sz="0" w:space="0" w:color="auto"/>
+              </w:pBdr>
+              <w:rPr>
+                <w:b/>
+                <w:bCs/>
+                <w:color w:val="auto"/>
+              </w:rPr>
+            </w:pPr>
+            <w:r>
+              <w:rPr>
+                <w:b/>
+                <w:bCs/>
+                <w:color w:val="auto"/>
+              </w:rPr>
+              <w:t>Final Development &amp; Evaluation</w:t>
+            </w:r>
+          </w:p>
+          <w:p>
+            <w:pPr>
+              <w:pStyle w:val="Advice"/>
+              <w:pBdr>
+                <w:top w:val="none" w:sz="0" w:space="0" w:color="auto"/>
+                <w:left w:val="none" w:sz="0" w:space="0" w:color="auto"/>
+                <w:bottom w:val="none" w:sz="0" w:space="0" w:color="auto"/>
+                <w:right w:val="none" w:sz="0" w:space="0" w:color="auto"/>
+              </w:pBdr>
+              <w:rPr>
+                <w:b/>
+                <w:bCs/>
+                <w:color w:val="auto"/>
+              </w:rPr>
+            </w:pPr>
+            <w:r>
+              <w:rPr>
+                <w:b/>
+                <w:bCs/>
+                <w:color w:val="auto"/>
+              </w:rPr>
+              <w:t>(Trimester 2, Weeks 3-9)</w:t>
+            </w:r>
+          </w:p>
+        </w:tc>
+        <w:tc>
+          <w:tcPr>
+            <w:tcW w:w="991" w:type="dxa"/>
+          </w:tcPr>
+          <w:p>
+            <w:pPr>
+              <w:pStyle w:val="Advice"/>
+              <w:pBdr>
+                <w:top w:val="none" w:sz="0" w:space="0" w:color="auto"/>
+                <w:left w:val="none" w:sz="0" w:space="0" w:color="auto"/>
+                <w:bottom w:val="none" w:sz="0" w:space="0" w:color="auto"/>
+                <w:right w:val="none" w:sz="0" w:space="0" w:color="auto"/>
+              </w:pBdr>
+              <w:rPr>
+                <w:color w:val="auto"/>
+              </w:rPr>
+            </w:pPr>
+            <w:r>
+              <w:rPr>
+                <w:color w:val="auto"/>
+              </w:rPr>
+              <w:t>4.1</w:t>
+            </w:r>
+          </w:p>
+          <w:p>
+            <w:pPr>
+              <w:pStyle w:val="Advice"/>
+              <w:pBdr>
+                <w:top w:val="none" w:sz="0" w:space="0" w:color="auto"/>
+                <w:left w:val="none" w:sz="0" w:space="0" w:color="auto"/>
+                <w:bottom w:val="none" w:sz="0" w:space="0" w:color="auto"/>
+                <w:right w:val="none" w:sz="0" w:space="0" w:color="auto"/>
+              </w:pBdr>
+              <w:rPr>
+                <w:color w:val="auto"/>
+              </w:rPr>
+            </w:pPr>
+            <w:r>
+              <w:rPr>
+                <w:color w:val="auto"/>
+              </w:rPr>
+              <w:t>4.2</w:t>
+            </w:r>
+          </w:p>
+          <w:p>
+            <w:pPr>
+              <w:pStyle w:val="Advice"/>
+              <w:pBdr>
+                <w:top w:val="none" w:sz="0" w:space="0" w:color="auto"/>
+                <w:left w:val="none" w:sz="0" w:space="0" w:color="auto"/>
+                <w:bottom w:val="none" w:sz="0" w:space="0" w:color="auto"/>
+                <w:right w:val="none" w:sz="0" w:space="0" w:color="auto"/>
+              </w:pBdr>
+              <w:rPr>
+                <w:color w:val="auto"/>
+              </w:rPr>
+            </w:pPr>
+            <w:r>
+              <w:rPr>
+                <w:color w:val="auto"/>
+              </w:rPr>
+              <w:t>4.3</w:t>
+            </w:r>
+          </w:p>
+        </w:tc>
+        <w:tc>
+          <w:tcPr>
+            <w:tcW w:w="4110" w:type="dxa"/>
+          </w:tcPr>
+          <w:p>
+            <w:pPr>
+              <w:pStyle w:val="Advice"/>
+              <w:pBdr>
+                <w:top w:val="none" w:sz="0" w:space="0" w:color="auto"/>
+                <w:left w:val="none" w:sz="0" w:space="0" w:color="auto"/>
+                <w:bottom w:val="none" w:sz="0" w:space="0" w:color="auto"/>
+                <w:right w:val="none" w:sz="0" w:space="0" w:color="auto"/>
+              </w:pBdr>
+              <w:rPr>
+                <w:color w:val="auto"/>
+              </w:rPr>
+            </w:pPr>
+            <w:r>
+              <w:rPr>
+                <w:color w:val="auto"/>
+              </w:rPr>
+              <w:t>Refine Visualisation Application</w:t>
+            </w:r>
+          </w:p>
+          <w:p>
+            <w:pPr>
+              <w:pStyle w:val="Advice"/>
+              <w:pBdr>
+                <w:top w:val="none" w:sz="0" w:space="0" w:color="auto"/>
+                <w:left w:val="none" w:sz="0" w:space="0" w:color="auto"/>
+                <w:bottom w:val="none" w:sz="0" w:space="0" w:color="auto"/>
+                <w:right w:val="none" w:sz="0" w:space="0" w:color="auto"/>
+              </w:pBdr>
+              <w:rPr>
+                <w:color w:val="auto"/>
+              </w:rPr>
+            </w:pPr>
+            <w:r>
+              <w:rPr>
+                <w:color w:val="auto"/>
+              </w:rPr>
+              <w:t xml:space="preserve">Implement Secondary Objectives </w:t>
+            </w:r>
+          </w:p>
+          <w:p>
+            <w:pPr>
+              <w:pStyle w:val="Advice"/>
+              <w:pBdr>
+                <w:top w:val="none" w:sz="0" w:space="0" w:color="auto"/>
+                <w:left w:val="none" w:sz="0" w:space="0" w:color="auto"/>
+                <w:bottom w:val="none" w:sz="0" w:space="0" w:color="auto"/>
+                <w:right w:val="none" w:sz="0" w:space="0" w:color="auto"/>
+              </w:pBdr>
+              <w:rPr>
+                <w:color w:val="auto"/>
+              </w:rPr>
+            </w:pPr>
+            <w:r>
+              <w:rPr>
+                <w:color w:val="auto"/>
+              </w:rPr>
+              <w:t>Conduct Full Evaluation</w:t>
+            </w:r>
+          </w:p>
+        </w:tc>
+        <w:tc>
+          <w:tcPr>
+            <w:tcW w:w="1226" w:type="dxa"/>
+          </w:tcPr>
+          <w:p>
+            <w:pPr>
+              <w:pStyle w:val="Advice"/>
+              <w:pBdr>
+                <w:top w:val="none" w:sz="0" w:space="0" w:color="auto"/>
+                <w:left w:val="none" w:sz="0" w:space="0" w:color="auto"/>
+                <w:bottom w:val="none" w:sz="0" w:space="0" w:color="auto"/>
+                <w:right w:val="none" w:sz="0" w:space="0" w:color="auto"/>
+              </w:pBdr>
+              <w:rPr>
+                <w:color w:val="auto"/>
+              </w:rPr>
+            </w:pPr>
+          </w:p>
+        </w:tc>
+      </w:tr>
+      <w:tr>
+        <w:tc>
+          <w:tcPr>
+            <w:tcW w:w="2689" w:type="dxa"/>
+          </w:tcPr>
+          <w:p>
+            <w:pPr>
+              <w:pStyle w:val="Advice"/>
+              <w:pBdr>
+                <w:top w:val="none" w:sz="0" w:space="0" w:color="auto"/>
+                <w:left w:val="none" w:sz="0" w:space="0" w:color="auto"/>
+                <w:bottom w:val="none" w:sz="0" w:space="0" w:color="auto"/>
+                <w:right w:val="none" w:sz="0" w:space="0" w:color="auto"/>
+              </w:pBdr>
+              <w:rPr>
+                <w:b/>
+                <w:bCs/>
+                <w:color w:val="auto"/>
+              </w:rPr>
+            </w:pPr>
+            <w:r>
+              <w:rPr>
+                <w:b/>
+                <w:bCs/>
+                <w:color w:val="auto"/>
+              </w:rPr>
+              <w:t xml:space="preserve">Finalisation </w:t>
+            </w:r>
+          </w:p>
+          <w:p>
+            <w:pPr>
+              <w:pStyle w:val="Advice"/>
+              <w:pBdr>
+                <w:top w:val="none" w:sz="0" w:space="0" w:color="auto"/>
+                <w:left w:val="none" w:sz="0" w:space="0" w:color="auto"/>
+                <w:bottom w:val="none" w:sz="0" w:space="0" w:color="auto"/>
+                <w:right w:val="none" w:sz="0" w:space="0" w:color="auto"/>
+              </w:pBdr>
+              <w:rPr>
+                <w:b/>
+                <w:bCs/>
+                <w:color w:val="auto"/>
+              </w:rPr>
+            </w:pPr>
+            <w:r>
+              <w:rPr>
+                <w:b/>
+                <w:bCs/>
+                <w:color w:val="auto"/>
+              </w:rPr>
+              <w:t>(Trimester 2, Weeks 10-12)</w:t>
+            </w:r>
+          </w:p>
+        </w:tc>
+        <w:tc>
+          <w:tcPr>
+            <w:tcW w:w="991" w:type="dxa"/>
+          </w:tcPr>
+          <w:p>
+            <w:pPr>
+              <w:pStyle w:val="Advice"/>
+              <w:pBdr>
+                <w:top w:val="none" w:sz="0" w:space="0" w:color="auto"/>
+                <w:left w:val="none" w:sz="0" w:space="0" w:color="auto"/>
+                <w:bottom w:val="none" w:sz="0" w:space="0" w:color="auto"/>
+                <w:right w:val="none" w:sz="0" w:space="0" w:color="auto"/>
+              </w:pBdr>
+              <w:rPr>
+                <w:color w:val="auto"/>
+              </w:rPr>
+            </w:pPr>
+            <w:r>
+              <w:rPr>
+                <w:color w:val="auto"/>
+              </w:rPr>
+              <w:t>5.1</w:t>
+            </w:r>
+          </w:p>
+          <w:p>
+            <w:pPr>
+              <w:pStyle w:val="Advice"/>
+              <w:pBdr>
+                <w:top w:val="none" w:sz="0" w:space="0" w:color="auto"/>
+                <w:left w:val="none" w:sz="0" w:space="0" w:color="auto"/>
+                <w:bottom w:val="none" w:sz="0" w:space="0" w:color="auto"/>
+                <w:right w:val="none" w:sz="0" w:space="0" w:color="auto"/>
+              </w:pBdr>
+              <w:rPr>
+                <w:color w:val="auto"/>
+              </w:rPr>
+            </w:pPr>
+            <w:r>
+              <w:rPr>
+                <w:color w:val="auto"/>
+              </w:rPr>
+              <w:t>5.2</w:t>
+            </w:r>
+          </w:p>
+        </w:tc>
+        <w:tc>
+          <w:tcPr>
+            <w:tcW w:w="4110" w:type="dxa"/>
+          </w:tcPr>
+          <w:p>
+            <w:pPr>
+              <w:pStyle w:val="Advice"/>
+              <w:pBdr>
+                <w:top w:val="none" w:sz="0" w:space="0" w:color="auto"/>
+                <w:left w:val="none" w:sz="0" w:space="0" w:color="auto"/>
+                <w:bottom w:val="none" w:sz="0" w:space="0" w:color="auto"/>
+                <w:right w:val="none" w:sz="0" w:space="0" w:color="auto"/>
+              </w:pBdr>
+              <w:rPr>
+                <w:color w:val="auto"/>
+              </w:rPr>
+            </w:pPr>
+            <w:r>
+              <w:rPr>
+                <w:color w:val="auto"/>
+              </w:rPr>
+              <w:t xml:space="preserve">Write Final Dissertation Report </w:t>
+            </w:r>
+          </w:p>
+          <w:p>
+            <w:pPr>
+              <w:pStyle w:val="Advice"/>
+              <w:pBdr>
+                <w:top w:val="none" w:sz="0" w:space="0" w:color="auto"/>
+                <w:left w:val="none" w:sz="0" w:space="0" w:color="auto"/>
+                <w:bottom w:val="none" w:sz="0" w:space="0" w:color="auto"/>
+                <w:right w:val="none" w:sz="0" w:space="0" w:color="auto"/>
+              </w:pBdr>
+              <w:rPr>
+                <w:color w:val="auto"/>
+              </w:rPr>
+            </w:pPr>
+            <w:r>
+              <w:rPr>
+                <w:color w:val="auto"/>
+              </w:rPr>
+              <w:t>Prepare and Conduct Demo and Presentation</w:t>
+            </w:r>
+          </w:p>
+        </w:tc>
+        <w:tc>
+          <w:tcPr>
+            <w:tcW w:w="1226" w:type="dxa"/>
+          </w:tcPr>
+          <w:p>
+            <w:pPr>
+              <w:pStyle w:val="Advice"/>
+              <w:pBdr>
+                <w:top w:val="none" w:sz="0" w:space="0" w:color="auto"/>
+                <w:left w:val="none" w:sz="0" w:space="0" w:color="auto"/>
+                <w:bottom w:val="none" w:sz="0" w:space="0" w:color="auto"/>
+                <w:right w:val="none" w:sz="0" w:space="0" w:color="auto"/>
+              </w:pBdr>
+              <w:rPr>
+                <w:color w:val="auto"/>
+              </w:rPr>
+            </w:pPr>
+          </w:p>
+          <w:p>
+            <w:pPr>
+              <w:pStyle w:val="Advice"/>
+              <w:pBdr>
+                <w:top w:val="none" w:sz="0" w:space="0" w:color="auto"/>
+                <w:left w:val="none" w:sz="0" w:space="0" w:color="auto"/>
+                <w:bottom w:val="none" w:sz="0" w:space="0" w:color="auto"/>
+                <w:right w:val="none" w:sz="0" w:space="0" w:color="auto"/>
+              </w:pBdr>
+              <w:rPr>
+                <w:color w:val="auto"/>
+              </w:rPr>
+            </w:pPr>
+            <w:r>
+              <w:rPr>
+                <w:color w:val="auto"/>
+              </w:rPr>
+              <w:t>Final Submission</w:t>
+            </w:r>
+          </w:p>
+        </w:tc>
+      </w:tr>
+    </w:tbl>
+    <w:p>
+      <w:pPr>
+        <w:pStyle w:val="Advice"/>
+        <w:rPr>
+          <w:color w:val="auto"/>
+        </w:rPr>
+      </w:pPr>
+    </w:p>
+    <w:p/>
     <w:p>
       <w:pPr>
         <w:pStyle w:val="Heading2"/>
@@ -3908,69 +5313,15 @@
       <w:pPr>
         <w:pStyle w:val="Advice"/>
       </w:pPr>
-      <w:r>
-        <w:t xml:space="preserve">Present a Gantt chart </w:t>
-      </w:r>
-      <w:r>
-        <w:t xml:space="preserve">showing </w:t>
-      </w:r>
-      <w:r>
-        <w:t xml:space="preserve">a schedule for </w:t>
-      </w:r>
-      <w:r>
-        <w:t>all tasks, milestones and deliverables.</w:t>
-      </w:r>
-      <w:r>
-        <w:t xml:space="preserve">  Show dependencies amongst tasks.</w:t>
-      </w:r>
-      <w:r>
-        <w:t xml:space="preserve">  If you are intending to use SCRUM or other agile methods, be sure to go to the lecture</w:t>
-      </w:r>
-      <w:r>
-        <w:t>s</w:t>
-      </w:r>
-      <w:r>
-        <w:t xml:space="preserve"> involving project planning.</w:t>
-      </w:r>
-      <w:r>
-        <w:t xml:space="preserve">  </w:t>
-      </w:r>
-      <w:r>
-        <w:t>Your time plan should cover the entire period of your project (and will therefore include the PDD preparation as a task and the PDD itself as a deliverable).</w:t>
-      </w:r>
-      <w:r>
-        <w:t xml:space="preserve">  Gantt charts work better in landscape format</w:t>
-      </w:r>
-      <w:r>
-        <w:t xml:space="preserve">, so rotate yours or add a </w:t>
-      </w:r>
-      <w:r>
-        <w:t>landscape format section to the document</w:t>
-      </w:r>
-      <w:r>
-        <w:t>.</w:t>
-      </w:r>
-      <w:r>
-        <w:t xml:space="preserve">  Don’t be tempted </w:t>
-      </w:r>
-      <w:r>
-        <w:t>to simply paste a wide image into a page.  It needs to be readable</w:t>
-      </w:r>
-      <w:r>
-        <w:t xml:space="preserve"> if printed out at normal size.</w:t>
-      </w:r>
-    </w:p>
-    <w:p>
-      <w:r>
-        <w:t>Delete the red paragraphs and replace this one with your content (use the “Normal” paragraph style).</w:t>
-      </w:r>
-    </w:p>
+    </w:p>
+    <w:p/>
     <w:p>
       <w:pPr>
         <w:pStyle w:val="Heading2"/>
       </w:pPr>
       <w:bookmarkStart w:id="17" w:name="_Toc144892538"/>
       <w:r>
+        <w:lastRenderedPageBreak/>
         <w:t>Project control</w:t>
       </w:r>
       <w:bookmarkEnd w:id="17"/>
@@ -3978,28 +5329,24 @@
     <w:p>
       <w:pPr>
         <w:pStyle w:val="Advice"/>
-      </w:pPr>
-      <w:r>
-        <w:t>How will you manage the project</w:t>
-      </w:r>
-      <w:r>
-        <w:t xml:space="preserve"> day-to-day</w:t>
-      </w:r>
-      <w:r>
-        <w:t xml:space="preserve">?  How will its performance be monitored?  How </w:t>
-      </w:r>
-      <w:r>
-        <w:t>w</w:t>
-      </w:r>
-      <w:r>
-        <w:t>ill you judge if it has been successful?</w:t>
-      </w:r>
-    </w:p>
-    <w:p>
-      <w:r>
-        <w:t>Delete the red paragraphs and replace this one with your content (use the “Normal” paragraph style).</w:t>
-      </w:r>
-    </w:p>
+        <w:rPr>
+          <w:color w:val="auto"/>
+        </w:rPr>
+      </w:pPr>
+      <w:r>
+        <w:rPr>
+          <w:color w:val="auto"/>
+        </w:rPr>
+        <w:t xml:space="preserve">The project will be controlled and directed via a series of efficient practices. Progress tracking will primarily be achieved via the Gantt chart, which will be formally checked beginning of every week to make sure that the project stays on track. Supervisor meetings each week will be important for communicating progress, overcoming </w:t>
+      </w:r>
+      <w:r>
+        <w:rPr>
+          <w:color w:val="auto"/>
+        </w:rPr>
+        <w:t>stalemates. To maintain the progress of my work, a computer logbook will be kept to record important decisions and results of experiments. Source code will be stored and maintained via GitHub and will be committed to the repository often which will show the full history of the project’s evolution.</w:t>
+      </w:r>
+    </w:p>
+    <w:p/>
     <w:p>
       <w:pPr>
         <w:pStyle w:val="Heading2"/>
@@ -4013,28 +5360,124 @@
     <w:p>
       <w:pPr>
         <w:pStyle w:val="Advice"/>
-      </w:pPr>
-      <w:r>
-        <w:t>How will you evaluate the project’s artefacts and overall outcomes?  What user evaluation will you do?</w:t>
-      </w:r>
-      <w:r>
-        <w:t xml:space="preserve">  Do not underestimate the importance of this,</w:t>
-      </w:r>
-      <w:r>
-        <w:t xml:space="preserve"> and include clear details of how you will do the evaluation.</w:t>
-      </w:r>
-      <w:r>
-        <w:t xml:space="preserve">  Remember that if you intend to test your outputs on people, you must </w:t>
-      </w:r>
-      <w:r>
-        <w:t>declare this in your ethics review.</w:t>
-      </w:r>
-    </w:p>
-    <w:p>
-      <w:r>
-        <w:t>Delete the red paragraphs and replace this one with your content (use the “Normal” paragraph style).</w:t>
-      </w:r>
-    </w:p>
+        <w:rPr>
+          <w:color w:val="auto"/>
+        </w:rPr>
+      </w:pPr>
+      <w:r>
+        <w:rPr>
+          <w:color w:val="auto"/>
+        </w:rPr>
+        <w:t>To endure that I’ll have a means of proving the project successful, I</w:t>
+      </w:r>
+      <w:r>
+        <w:rPr>
+          <w:color w:val="auto"/>
+        </w:rPr>
+        <w:t xml:space="preserve"> have</w:t>
+      </w:r>
+      <w:r>
+        <w:rPr>
+          <w:color w:val="auto"/>
+        </w:rPr>
+        <w:t xml:space="preserve"> created a two part assessment approach. It will be an actual documentation that the project was successful and the end product </w:t>
+      </w:r>
+      <w:r>
+        <w:rPr>
+          <w:color w:val="auto"/>
+        </w:rPr>
+        <w:t>works</w:t>
+      </w:r>
+      <w:r>
+        <w:rPr>
+          <w:color w:val="auto"/>
+        </w:rPr>
+        <w:t xml:space="preserve">. I will make a quantitative assessment to establish hard metrics. I will be testing the major technical parts of the system. For example, I’ll know how long it takes to create embeddings for the images and how fast each of the dimension-reduction algorithm runs. This will provide me with a clear idea of efficiency and it’s a primary </w:t>
+      </w:r>
+      <w:r>
+        <w:rPr>
+          <w:color w:val="auto"/>
+        </w:rPr>
+        <w:t xml:space="preserve">challenge identified in the brief. If I succeed in the secondary project tasks of clustering, I will use a measure such as Silhouette score to arrive at </w:t>
+      </w:r>
+      <w:r>
+        <w:rPr>
+          <w:color w:val="auto"/>
+        </w:rPr>
+        <w:t>a</w:t>
+      </w:r>
+      <w:r>
+        <w:rPr>
+          <w:color w:val="auto"/>
+        </w:rPr>
+        <w:t xml:space="preserve"> quantification of how good clusters are.</w:t>
+      </w:r>
+    </w:p>
+    <w:p>
+      <w:pPr>
+        <w:pStyle w:val="Advice"/>
+        <w:rPr>
+          <w:color w:val="auto"/>
+        </w:rPr>
+      </w:pPr>
+    </w:p>
+    <w:p>
+      <w:pPr>
+        <w:pStyle w:val="Advice"/>
+        <w:rPr>
+          <w:color w:val="auto"/>
+        </w:rPr>
+      </w:pPr>
+      <w:r>
+        <w:rPr>
+          <w:color w:val="auto"/>
+        </w:rPr>
+        <w:t xml:space="preserve">The second and more important aspect will be a qualitative evaluation in which ill be utilising my own judgement to interpret my findings. My primary question </w:t>
+      </w:r>
+      <w:r>
+        <w:rPr>
+          <w:color w:val="auto"/>
+        </w:rPr>
+        <w:t>answers</w:t>
+      </w:r>
+      <w:r>
+        <w:rPr>
+          <w:color w:val="auto"/>
+        </w:rPr>
+        <w:t xml:space="preserve"> is: “Do the clusters work? Do they cluster images together to form real world patterns such as ‘flooded roads’”? This also includes comparing visual outputs from UMAP, PCA and t-SNE. This comparison will allow me to evaluate reasonable determination to which method was best suited to this task and dataset.</w:t>
+      </w:r>
+    </w:p>
+    <w:p>
+      <w:pPr>
+        <w:pStyle w:val="Advice"/>
+        <w:rPr>
+          <w:color w:val="auto"/>
+        </w:rPr>
+      </w:pPr>
+    </w:p>
+    <w:p>
+      <w:pPr>
+        <w:pStyle w:val="Advice"/>
+        <w:rPr>
+          <w:color w:val="auto"/>
+        </w:rPr>
+      </w:pPr>
+      <w:r>
+        <w:rPr>
+          <w:color w:val="auto"/>
+        </w:rPr>
+        <w:t>All of this combined will provide a detailed and robust measure of the success of this project.</w:t>
+      </w:r>
+    </w:p>
+    <w:p>
+      <w:pPr>
+        <w:pStyle w:val="Advice"/>
+        <w:rPr>
+          <w:color w:val="auto"/>
+        </w:rPr>
+      </w:pPr>
+    </w:p>
+    <w:p/>
     <w:p>
       <w:pPr>
         <w:pStyle w:val="Heading1"/>
@@ -4059,19 +5502,11 @@
         </w:rPr>
         <w:t xml:space="preserve">1. </w:t>
       </w:r>
-      <w:proofErr w:type="spellStart"/>
-      <w:r>
-        <w:rPr>
-          <w:color w:val="auto"/>
-        </w:rPr>
-        <w:t>GeeksforGeeks</w:t>
-      </w:r>
-      <w:proofErr w:type="spellEnd"/>
-      <w:r>
-        <w:rPr>
-          <w:color w:val="auto"/>
-        </w:rPr>
-        <w:t xml:space="preserve"> (2024). </w:t>
+      <w:r>
+        <w:rPr>
+          <w:color w:val="auto"/>
+        </w:rPr>
+        <w:t>GeeksforGeeks (2024). </w:t>
       </w:r>
       <w:r>
         <w:rPr>
@@ -4085,21 +5520,7 @@
         <w:rPr>
           <w:color w:val="auto"/>
         </w:rPr>
-        <w:t xml:space="preserve">. [online] </w:t>
-      </w:r>
-      <w:proofErr w:type="spellStart"/>
-      <w:r>
-        <w:rPr>
-          <w:color w:val="auto"/>
-        </w:rPr>
-        <w:t>GeeksforGeeks</w:t>
-      </w:r>
-      <w:proofErr w:type="spellEnd"/>
-      <w:r>
-        <w:rPr>
-          <w:color w:val="auto"/>
-        </w:rPr>
-        <w:t xml:space="preserve">. Available at: </w:t>
+        <w:t xml:space="preserve">. [online] GeeksforGeeks. Available at: </w:t>
       </w:r>
       <w:hyperlink r:id="rId7" w:history="1">
         <w:r>
@@ -4129,19 +5550,11 @@
         </w:rPr>
         <w:t xml:space="preserve">2. </w:t>
       </w:r>
-      <w:proofErr w:type="spellStart"/>
-      <w:r>
-        <w:rPr>
-          <w:color w:val="auto"/>
-        </w:rPr>
-        <w:t>GeeksforGeeks</w:t>
-      </w:r>
-      <w:proofErr w:type="spellEnd"/>
-      <w:r>
-        <w:rPr>
-          <w:color w:val="auto"/>
-        </w:rPr>
-        <w:t xml:space="preserve"> (2024). </w:t>
+      <w:r>
+        <w:rPr>
+          <w:color w:val="auto"/>
+        </w:rPr>
+        <w:t>GeeksforGeeks (2024). </w:t>
       </w:r>
       <w:r>
         <w:rPr>
@@ -4149,45 +5562,13 @@
           <w:iCs/>
           <w:color w:val="auto"/>
         </w:rPr>
-        <w:t xml:space="preserve">Hierarchical </w:t>
-      </w:r>
-      <w:proofErr w:type="spellStart"/>
-      <w:r>
-        <w:rPr>
-          <w:i/>
-          <w:iCs/>
-          <w:color w:val="auto"/>
-        </w:rPr>
-        <w:t>DensityBased</w:t>
-      </w:r>
-      <w:proofErr w:type="spellEnd"/>
-      <w:r>
-        <w:rPr>
-          <w:i/>
-          <w:iCs/>
-          <w:color w:val="auto"/>
-        </w:rPr>
-        <w:t xml:space="preserve"> Spatial Clustering of Applications with Noise (HDBSCAN)</w:t>
-      </w:r>
-      <w:r>
-        <w:rPr>
-          <w:color w:val="auto"/>
-        </w:rPr>
-        <w:t xml:space="preserve">. [online] </w:t>
-      </w:r>
-      <w:proofErr w:type="spellStart"/>
-      <w:r>
-        <w:rPr>
-          <w:color w:val="auto"/>
-        </w:rPr>
-        <w:t>GeeksforGeeks</w:t>
-      </w:r>
-      <w:proofErr w:type="spellEnd"/>
-      <w:r>
-        <w:rPr>
-          <w:color w:val="auto"/>
-        </w:rPr>
-        <w:t>. Available at: https://www.geeksforgeeks.org/machine-learning/hdbscan/.</w:t>
+        <w:t>Hierarchical DensityBased Spatial Clustering of Applications with Noise (HDBSCAN)</w:t>
+      </w:r>
+      <w:r>
+        <w:rPr>
+          <w:color w:val="auto"/>
+        </w:rPr>
+        <w:t>. [online] GeeksforGeeks. Available at: https://www.geeksforgeeks.org/machine-learning/hdbscan/.</w:t>
       </w:r>
     </w:p>
     <w:p>

</xml_diff>

<commit_message>
I have added more references to back my evidence
References are included to back my evidence with sources. I have also double-checked my document to see if it required any more improvements. I have added improevments using the feedback i was given form my Supervisor, Xinhui Ma. I think its ready for submission on Canvas.
</commit_message>
<xml_diff>
--- a/PDD/PDD_2025-26.docx
+++ b/PDD/PDD_2025-26.docx
@@ -8,19 +8,31 @@
         <w:jc w:val="center"/>
       </w:pPr>
       <w:r>
-        <w:t xml:space="preserve">The </w:t>
-      </w:r>
-      <w:r>
-        <w:t>T</w:t>
-      </w:r>
-      <w:r>
-        <w:t xml:space="preserve">itle Of </w:t>
-      </w:r>
-      <w:r>
-        <w:t>Y</w:t>
-      </w:r>
-      <w:r>
-        <w:t>our Project</w:t>
+        <w:t xml:space="preserve">Visualising </w:t>
+      </w:r>
+      <w:r>
+        <w:t>N</w:t>
+      </w:r>
+      <w:r>
+        <w:t xml:space="preserve">atural </w:t>
+      </w:r>
+      <w:r>
+        <w:t>D</w:t>
+      </w:r>
+      <w:r>
+        <w:t xml:space="preserve">isaster </w:t>
+      </w:r>
+      <w:r>
+        <w:t>I</w:t>
+      </w:r>
+      <w:r>
+        <w:t xml:space="preserve">mage </w:t>
+      </w:r>
+      <w:r>
+        <w:t>E</w:t>
+      </w:r>
+      <w:r>
+        <w:t xml:space="preserve">mbeddings </w:t>
       </w:r>
     </w:p>
     <w:p/>
@@ -99,7 +111,7 @@
           <w:sz w:val="24"/>
           <w:szCs w:val="24"/>
         </w:rPr>
-        <w:t>Your Full Name Here</w:t>
+        <w:t>Rashid Ahmed Pandor</w:t>
       </w:r>
     </w:p>
     <w:p>
@@ -117,251 +129,80 @@
           <w:sz w:val="24"/>
           <w:szCs w:val="24"/>
         </w:rPr>
-        <w:t>Student number 20</w:t>
-      </w:r>
-      <w:r>
+        <w:t xml:space="preserve">Student number </w:t>
+      </w:r>
+      <w:r>
+        <w:rPr>
+          <w:b/>
+          <w:bCs/>
+          <w:sz w:val="24"/>
+          <w:szCs w:val="24"/>
+        </w:rPr>
+        <w:t>202302628</w:t>
+      </w:r>
+    </w:p>
+    <w:p>
+      <w:pPr>
+        <w:jc w:val="center"/>
         <w:rPr>
           <w:rStyle w:val="Strong"/>
           <w:sz w:val="24"/>
           <w:szCs w:val="24"/>
         </w:rPr>
-        <w:t>2</w:t>
-      </w:r>
-      <w:r>
+      </w:pPr>
+    </w:p>
+    <w:p>
+      <w:pPr>
+        <w:jc w:val="center"/>
         <w:rPr>
           <w:rStyle w:val="Strong"/>
           <w:sz w:val="24"/>
           <w:szCs w:val="24"/>
         </w:rPr>
-        <w:t>XXXXXX</w:t>
-      </w:r>
-    </w:p>
-    <w:p>
-      <w:pPr>
-        <w:jc w:val="center"/>
+      </w:pPr>
+      <w:r>
         <w:rPr>
           <w:rStyle w:val="Strong"/>
           <w:sz w:val="24"/>
           <w:szCs w:val="24"/>
         </w:rPr>
-      </w:pPr>
-    </w:p>
-    <w:p>
-      <w:pPr>
-        <w:jc w:val="center"/>
+        <w:t xml:space="preserve">Word count: </w:t>
+      </w:r>
+      <w:r>
         <w:rPr>
           <w:rStyle w:val="Strong"/>
           <w:sz w:val="24"/>
           <w:szCs w:val="24"/>
         </w:rPr>
-      </w:pPr>
-      <w:r>
+        <w:t>2494</w:t>
+      </w:r>
+    </w:p>
+    <w:p>
+      <w:pPr>
+        <w:jc w:val="center"/>
         <w:rPr>
           <w:rStyle w:val="Strong"/>
           <w:sz w:val="24"/>
           <w:szCs w:val="24"/>
         </w:rPr>
-        <w:t xml:space="preserve">Word count: </w:t>
-      </w:r>
-      <w:r>
+      </w:pPr>
+    </w:p>
+    <w:p>
+      <w:pPr>
+        <w:jc w:val="center"/>
         <w:rPr>
           <w:rStyle w:val="Strong"/>
           <w:sz w:val="24"/>
           <w:szCs w:val="24"/>
         </w:rPr>
-        <w:t>XXXX</w:t>
-      </w:r>
+      </w:pPr>
     </w:p>
     <w:p>
       <w:pPr>
         <w:jc w:val="center"/>
-        <w:rPr>
-          <w:rStyle w:val="Strong"/>
-          <w:sz w:val="24"/>
-          <w:szCs w:val="24"/>
-        </w:rPr>
-      </w:pPr>
-    </w:p>
-    <w:p>
-      <w:pPr>
-        <w:pStyle w:val="Advice"/>
-      </w:pPr>
-      <w:r>
-        <w:t xml:space="preserve">This document is a </w:t>
-      </w:r>
-      <w:r>
-        <w:t xml:space="preserve">suggested </w:t>
-      </w:r>
-      <w:r>
-        <w:t xml:space="preserve">template for your guidance.  You don’t have to stick to it precisely.  It may not suit your particular project.  Modify it if you need to – but please discuss with your supervisor before making </w:t>
-      </w:r>
-      <w:r>
-        <w:t>substantial</w:t>
-      </w:r>
-      <w:r>
-        <w:t xml:space="preserve"> changes to the organisation and content.</w:t>
-      </w:r>
-      <w:r>
-        <w:t xml:space="preserve">  Make sure you write about the </w:t>
-      </w:r>
-      <w:r>
-        <w:t xml:space="preserve">all the </w:t>
-      </w:r>
-      <w:r>
-        <w:t>required</w:t>
-      </w:r>
-      <w:r>
-        <w:t xml:space="preserve"> elements mentioned in the assignment specification.</w:t>
-      </w:r>
-    </w:p>
-    <w:p>
-      <w:pPr>
-        <w:pStyle w:val="Advice"/>
-      </w:pPr>
-      <w:r>
-        <w:t xml:space="preserve">Paragraphs in red, like this one, are instructions and extra information.  You </w:t>
-      </w:r>
-      <w:r>
-        <w:rPr>
-          <w:u w:val="single"/>
-        </w:rPr>
-        <w:t>must</w:t>
-      </w:r>
-      <w:r>
-        <w:t xml:space="preserve"> delete them before submitting your report</w:t>
-      </w:r>
-      <w:r>
-        <w:t>.</w:t>
-      </w:r>
-    </w:p>
-    <w:p>
-      <w:pPr>
-        <w:pStyle w:val="Advice"/>
-      </w:pPr>
-      <w:r>
-        <w:t>This template document has a number of paragraph styles predefined.  If you use them (‘Heading 1’, ‘Heading 2’ and ‘Heading 3’) and don’t alter them, then your report will automatically have properly numbered paragraphs and your table of contents will be automatically generated with the right page numbers.  Use ‘Normal’ as the style for general text paragraphs in your document.</w:t>
-      </w:r>
-      <w:r>
-        <w:t xml:space="preserve">  If you don’t know how to use paragraph styles in Word, now is a good time to learn.</w:t>
-      </w:r>
-    </w:p>
-    <w:p>
-      <w:pPr>
-        <w:pStyle w:val="Advice"/>
-      </w:pPr>
-      <w:r>
-        <w:t xml:space="preserve">On this page (and I </w:t>
-      </w:r>
-      <w:r>
-        <w:rPr>
-          <w:i/>
-          <w:iCs/>
-        </w:rPr>
-        <w:t>really</w:t>
-      </w:r>
-      <w:r>
-        <w:t xml:space="preserve"> </w:t>
-      </w:r>
-      <w:r>
-        <w:t>hope this is obvious) you must replace the words “The Title Of Your Project”,</w:t>
-      </w:r>
-      <w:r>
-        <w:t xml:space="preserve"> </w:t>
-      </w:r>
-      <w:r>
-        <w:t>“Your Full Name Here”</w:t>
-      </w:r>
-      <w:r>
-        <w:t xml:space="preserve"> and “</w:t>
-      </w:r>
-      <w:r>
-        <w:t>20</w:t>
-      </w:r>
-      <w:r>
-        <w:t>2</w:t>
-      </w:r>
-      <w:r>
-        <w:t>XXXXXX</w:t>
-      </w:r>
-      <w:r>
-        <w:t>”</w:t>
-      </w:r>
-      <w:r>
-        <w:t xml:space="preserve"> with the correct information.  You’d be surprised how often people forget to do this.</w:t>
-      </w:r>
-      <w:r>
-        <w:t xml:space="preserve">  Don’t be one of them.</w:t>
-      </w:r>
-    </w:p>
-    <w:p>
-      <w:pPr>
-        <w:pStyle w:val="Advice"/>
-      </w:pPr>
-      <w:r>
-        <w:t xml:space="preserve">You </w:t>
-      </w:r>
-      <w:r>
-        <w:rPr>
-          <w:u w:val="single"/>
-        </w:rPr>
-        <w:t>must</w:t>
-      </w:r>
-      <w:r>
-        <w:t xml:space="preserve"> also replace “XXXX” with the actual word count (excluding acknowledgements, abstract, table of contents, references and appendices) of your document</w:t>
-      </w:r>
-      <w:r>
-        <w:t xml:space="preserve"> after you have deleted all the red bits</w:t>
-      </w:r>
-      <w:r>
-        <w:t>.</w:t>
-      </w:r>
-    </w:p>
-    <w:p>
-      <w:pPr>
-        <w:jc w:val="center"/>
-        <w:rPr>
-          <w:rStyle w:val="Strong"/>
-          <w:sz w:val="24"/>
-          <w:szCs w:val="24"/>
-        </w:rPr>
-      </w:pPr>
-    </w:p>
-    <w:p>
-      <w:pPr>
-        <w:jc w:val="center"/>
       </w:pPr>
       <w:r>
         <w:br w:type="column"/>
-      </w:r>
-    </w:p>
-    <w:p>
-      <w:pPr>
-        <w:pStyle w:val="Advice"/>
-      </w:pPr>
-      <w:r>
-        <w:t xml:space="preserve">This table of contents (TOC) is automatically generated by Word, based on paragraphs with styles of ‘Heading 1’, ‘Heading 2’, ‘Heading 3’ and ‘Unnumbered Heading’.  It </w:t>
-      </w:r>
-      <w:r>
-        <w:t>will</w:t>
-      </w:r>
-      <w:r>
-        <w:t xml:space="preserve"> automatically update with the correct page numbers when you load the document, but you can force it to do so at any time by right-clicking on it (the whole TOC will turn grey) and selecting “Update Field” or pressing F9.</w:t>
-      </w:r>
-    </w:p>
-    <w:p>
-      <w:pPr>
-        <w:pStyle w:val="Advice"/>
-      </w:pPr>
-      <w:r>
-        <w:t>If you manually edit the table of contents, you may find that either your changes will get overwritten or it will no longer update automatically.  It’s a pain to keep a table of contents up to date manually, so you are advised not to edit it!</w:t>
-      </w:r>
-    </w:p>
-    <w:p>
-      <w:pPr>
-        <w:pStyle w:val="Advice"/>
-      </w:pPr>
-      <w:r>
-        <w:t>Delete these red paragraphs!</w:t>
       </w:r>
     </w:p>
     <w:p>
@@ -2257,32 +2098,125 @@
         <w:pStyle w:val="Advice"/>
         <w:rPr>
           <w:color w:val="auto"/>
-        </w:rPr>
-      </w:pPr>
+          <w:vertAlign w:val="superscript"/>
+        </w:rPr>
+      </w:pPr>
+      <w:r>
+        <w:rPr>
+          <w:color w:val="auto"/>
+        </w:rPr>
+        <w:t xml:space="preserve">The title of this project is called “Visualising natural disaster image embeddings” and it will use AI techniques to process large image data from an incident. This work will use a pre-trained Neural Network to use high-dimensional features that are called embeddings. </w:t>
+      </w:r>
     </w:p>
     <w:p>
       <w:pPr>
         <w:pStyle w:val="Advice"/>
         <w:rPr>
           <w:color w:val="auto"/>
-          <w:vertAlign w:val="superscript"/>
-        </w:rPr>
-      </w:pPr>
-      <w:r>
-        <w:rPr>
-          <w:color w:val="auto"/>
-        </w:rPr>
-        <w:t xml:space="preserve">The title of this project is called “Visualising natural disaster image embeddings” and it will use AI techniques to process large image data from an incident. This work will use a pre-trained Neural Network to use high-dimensional features that are called embeddings. </w:t>
-      </w:r>
+        </w:rPr>
+      </w:pPr>
+      <w:r>
+        <w:rPr>
+          <w:color w:val="auto"/>
+        </w:rPr>
+        <w:t xml:space="preserve">The results will be an interactive visualisation software with </w:t>
+      </w:r>
+      <w:r>
+        <w:rPr>
+          <w:color w:val="auto"/>
+        </w:rPr>
+        <w:t>images</w:t>
+      </w:r>
+      <w:r>
+        <w:rPr>
+          <w:color w:val="auto"/>
+        </w:rPr>
+        <w:t xml:space="preserve"> visualised in a 2D map. This will help user</w:t>
+      </w:r>
+      <w:r>
+        <w:rPr>
+          <w:color w:val="auto"/>
+        </w:rPr>
+        <w:t>s</w:t>
+      </w:r>
+      <w:r>
+        <w:rPr>
+          <w:color w:val="auto"/>
+        </w:rPr>
+        <w:t xml:space="preserve"> do </w:t>
+      </w:r>
+      <w:r>
+        <w:rPr>
+          <w:color w:val="auto"/>
+        </w:rPr>
+        <w:t>quick exploratory analysis, identifying thematic patterns and clusters</w:t>
+      </w:r>
+      <w:r>
+        <w:rPr>
+          <w:color w:val="auto"/>
+        </w:rPr>
+        <w:t xml:space="preserve"> </w:t>
+      </w:r>
+      <w:r>
+        <w:rPr>
+          <w:color w:val="auto"/>
+        </w:rPr>
+        <w:t xml:space="preserve">that might be impossible to discover through human inspection and evaluation. </w:t>
+      </w:r>
+      <w:r>
+        <w:rPr>
+          <w:color w:val="auto"/>
+        </w:rPr>
+        <w:t>The Project Definition Document provides the background, rationale, motivation including the objectives and aims for a successful result.</w:t>
+      </w:r>
+    </w:p>
+    <w:p>
+      <w:pPr>
+        <w:pStyle w:val="Heading2"/>
+      </w:pPr>
+      <w:bookmarkStart w:id="2" w:name="_Toc144892523"/>
+      <w:r>
+        <w:t>Objectives</w:t>
+      </w:r>
+      <w:bookmarkEnd w:id="2"/>
     </w:p>
     <w:p>
       <w:pPr>
         <w:pStyle w:val="Advice"/>
         <w:rPr>
           <w:color w:val="auto"/>
-          <w:vertAlign w:val="superscript"/>
-        </w:rPr>
-      </w:pPr>
+        </w:rPr>
+      </w:pPr>
+      <w:r>
+        <w:rPr>
+          <w:color w:val="auto"/>
+        </w:rPr>
+        <w:t xml:space="preserve">The </w:t>
+      </w:r>
+      <w:r>
+        <w:rPr>
+          <w:color w:val="auto"/>
+        </w:rPr>
+        <w:t>aim</w:t>
+      </w:r>
+      <w:r>
+        <w:rPr>
+          <w:color w:val="auto"/>
+        </w:rPr>
+        <w:t xml:space="preserve"> of this project is finding an efficient and better solution </w:t>
+      </w:r>
+      <w:r>
+        <w:rPr>
+          <w:color w:val="auto"/>
+        </w:rPr>
+        <w:t>than the one</w:t>
+      </w:r>
+      <w:r>
+        <w:rPr>
+          <w:color w:val="auto"/>
+        </w:rPr>
+        <w:t xml:space="preserve"> used right now. My solution will contain a visualisation using AI techniques to utilise large sets of high-quality images and plot them in a 2D map. This is also an exploration of how Artificial Intelligence could be used to help analyse and evaluate a crisis. Success will be decided on clear goals that have deadlines.</w:t>
+      </w:r>
     </w:p>
     <w:p>
       <w:pPr>
@@ -2295,37 +2229,137 @@
         <w:rPr>
           <w:color w:val="auto"/>
         </w:rPr>
-        <w:t xml:space="preserve">The results will be an interactive visualisation software with </w:t>
-      </w:r>
-      <w:r>
-        <w:rPr>
-          <w:color w:val="auto"/>
-        </w:rPr>
-        <w:t>images</w:t>
-      </w:r>
-      <w:r>
-        <w:rPr>
-          <w:color w:val="auto"/>
-        </w:rPr>
-        <w:t xml:space="preserve"> visualised in a 2D map. This will help user</w:t>
-      </w:r>
-      <w:r>
-        <w:rPr>
-          <w:color w:val="auto"/>
-        </w:rPr>
-        <w:t>s</w:t>
-      </w:r>
-      <w:r>
-        <w:rPr>
-          <w:color w:val="auto"/>
-        </w:rPr>
-        <w:t xml:space="preserve"> do </w:t>
-      </w:r>
-      <w:r>
-        <w:rPr>
-          <w:color w:val="auto"/>
-        </w:rPr>
-        <w:t>quick exploratory analysis, identifying thematic patterns and clusters</w:t>
+        <w:t>This</w:t>
+      </w:r>
+      <w:r>
+        <w:rPr>
+          <w:color w:val="auto"/>
+        </w:rPr>
+        <w:t xml:space="preserve"> first</w:t>
+      </w:r>
+      <w:r>
+        <w:rPr>
+          <w:color w:val="auto"/>
+        </w:rPr>
+        <w:t xml:space="preserve"> objective</w:t>
+      </w:r>
+      <w:r>
+        <w:rPr>
+          <w:color w:val="auto"/>
+        </w:rPr>
+        <w:t xml:space="preserve"> is to research and gather appropriate quality images through exploring the internet or finding open-source data to use as datasets. This will probably require a minimum of 5000 disaster-related images by the end of week 4 but the </w:t>
+      </w:r>
+      <w:r>
+        <w:rPr>
+          <w:color w:val="auto"/>
+        </w:rPr>
+        <w:t>quantity</w:t>
+      </w:r>
+      <w:r>
+        <w:rPr>
+          <w:color w:val="auto"/>
+        </w:rPr>
+        <w:t xml:space="preserve"> might change depending on the strength of the current hardware. </w:t>
+      </w:r>
+    </w:p>
+    <w:p>
+      <w:pPr>
+        <w:pStyle w:val="Advice"/>
+        <w:rPr>
+          <w:color w:val="auto"/>
+        </w:rPr>
+      </w:pPr>
+      <w:r>
+        <w:rPr>
+          <w:color w:val="auto"/>
+        </w:rPr>
+        <w:t>The second objective is to</w:t>
+      </w:r>
+      <w:r>
+        <w:rPr>
+          <w:color w:val="auto"/>
+        </w:rPr>
+        <w:t xml:space="preserve"> creat</w:t>
+      </w:r>
+      <w:r>
+        <w:rPr>
+          <w:color w:val="auto"/>
+        </w:rPr>
+        <w:t>e</w:t>
+      </w:r>
+      <w:r>
+        <w:rPr>
+          <w:color w:val="auto"/>
+        </w:rPr>
+        <w:t xml:space="preserve"> an effective data processing pipeline to use for the datasets. The next goal is to develop a facility to pre-process all the images in that dataset to produce a set of embeddings using a pre-trained neural network deep learning model by the end of week 7. </w:t>
+      </w:r>
+    </w:p>
+    <w:p>
+      <w:pPr>
+        <w:pStyle w:val="Advice"/>
+        <w:rPr>
+          <w:color w:val="auto"/>
+        </w:rPr>
+      </w:pPr>
+      <w:r>
+        <w:rPr>
+          <w:color w:val="auto"/>
+        </w:rPr>
+        <w:t xml:space="preserve">The </w:t>
+      </w:r>
+      <w:r>
+        <w:rPr>
+          <w:color w:val="auto"/>
+        </w:rPr>
+        <w:t xml:space="preserve">third </w:t>
+      </w:r>
+      <w:r>
+        <w:rPr>
+          <w:color w:val="auto"/>
+        </w:rPr>
+        <w:t>objective</w:t>
+      </w:r>
+      <w:r>
+        <w:rPr>
+          <w:color w:val="auto"/>
+        </w:rPr>
+        <w:t xml:space="preserve"> consists of creating a functional, interactive prototype of a visualisation built using the Streamlit framework. The prototype will contain the core of project’s delivery that presents the 2D UMAP view of the image embeddings and showing useful insights for the user by the end of week 13. </w:t>
+      </w:r>
+      <w:r>
+        <w:rPr>
+          <w:color w:val="auto"/>
+        </w:rPr>
+        <w:t>W</w:t>
+      </w:r>
+      <w:r>
+        <w:rPr>
+          <w:color w:val="auto"/>
+        </w:rPr>
+        <w:t xml:space="preserve">e </w:t>
+      </w:r>
+      <w:r>
+        <w:rPr>
+          <w:color w:val="auto"/>
+        </w:rPr>
+        <w:t xml:space="preserve">also </w:t>
+      </w:r>
+      <w:r>
+        <w:rPr>
+          <w:color w:val="auto"/>
+        </w:rPr>
+        <w:t>need to implement a series of secondary goals by exploring clustering algorithms like HDBSCAN to search and assign thematic groups to the data</w:t>
+      </w:r>
+      <w:r>
+        <w:rPr>
+          <w:color w:val="auto"/>
+        </w:rPr>
+        <w:t xml:space="preserve"> (GeeksForGeeks, 2024)</w:t>
+      </w:r>
+      <w:r>
+        <w:rPr>
+          <w:color w:val="auto"/>
+        </w:rPr>
+        <w:t>.</w:t>
       </w:r>
       <w:r>
         <w:rPr>
@@ -2333,28 +2367,16 @@
         </w:rPr>
         <w:t xml:space="preserve"> </w:t>
       </w:r>
-      <w:r>
-        <w:rPr>
-          <w:color w:val="auto"/>
-        </w:rPr>
-        <w:t xml:space="preserve">that might be impossible to discover through human inspection and evaluation. </w:t>
-      </w:r>
-      <w:r>
-        <w:rPr>
-          <w:color w:val="auto"/>
-        </w:rPr>
-        <w:t>The Project Definition Document provides the background, rationale, motivation including the objectives and aims for a successful result.</w:t>
-      </w:r>
     </w:p>
     <w:p>
       <w:pPr>
         <w:pStyle w:val="Heading2"/>
       </w:pPr>
-      <w:bookmarkStart w:id="2" w:name="_Toc144892523"/>
-      <w:r>
-        <w:t>Objectives</w:t>
-      </w:r>
-      <w:bookmarkEnd w:id="2"/>
+      <w:bookmarkStart w:id="3" w:name="_Toc144892524"/>
+      <w:r>
+        <w:t>Scope</w:t>
+      </w:r>
+      <w:bookmarkEnd w:id="3"/>
     </w:p>
     <w:p>
       <w:pPr>
@@ -2367,7 +2389,25 @@
         <w:rPr>
           <w:color w:val="auto"/>
         </w:rPr>
-        <w:t>The main focus of this project is finding an efficient and better solution to not just the problem but also the current solution used right now. My solution will contain a visualisation using AI techniques to utilise large sets of high-quality images and plot them in a 2D map. This is also an exploration of how Artificial Intelligence could be used to help analyse and evaluate a crisis. Success will be decided on clear goals that have deadlines.</w:t>
+        <w:t xml:space="preserve">The project is centred around the </w:t>
+      </w:r>
+      <w:r>
+        <w:rPr>
+          <w:color w:val="auto"/>
+        </w:rPr>
+        <w:t>of software by</w:t>
+      </w:r>
+      <w:r>
+        <w:rPr>
+          <w:color w:val="auto"/>
+        </w:rPr>
+        <w:t xml:space="preserve"> converting a set of disaster-related images into an interactive, functional visualisation. The scope of the project is acquiring a bunch of quality images that can be used to be implemented in a data pipeline to get embeddings and to apply dimension reduction to achieve a 2D interactive projection</w:t>
+      </w:r>
+      <w:r>
+        <w:rPr>
+          <w:color w:val="auto"/>
+        </w:rPr>
+        <w:t>. Not just that but also develop an operational prototype that is suitable for data exploration. The final aspect of this project includes an overall analysis and conclusion of the effectiveness of the prototype as well as the comprehensive report.</w:t>
       </w:r>
     </w:p>
     <w:p>
@@ -2377,102 +2417,38 @@
           <w:color w:val="auto"/>
         </w:rPr>
       </w:pPr>
-      <w:r>
-        <w:rPr>
-          <w:color w:val="auto"/>
-        </w:rPr>
-        <w:t>This</w:t>
-      </w:r>
-      <w:r>
-        <w:rPr>
-          <w:color w:val="auto"/>
-        </w:rPr>
-        <w:t xml:space="preserve"> first</w:t>
-      </w:r>
-      <w:r>
-        <w:rPr>
-          <w:color w:val="auto"/>
-        </w:rPr>
-        <w:t xml:space="preserve"> part is to research and gather appropriate quality images through exploring the internet or finding open-source data to use as datasets. This will probably require a minimum of 5000 disaster-related images by the end of week 4 but the </w:t>
-      </w:r>
-      <w:r>
-        <w:rPr>
-          <w:color w:val="auto"/>
-        </w:rPr>
-        <w:t>quantity</w:t>
-      </w:r>
-      <w:r>
-        <w:rPr>
-          <w:color w:val="auto"/>
-        </w:rPr>
-        <w:t xml:space="preserve"> might change depending on the strength of the current hardware. </w:t>
-      </w:r>
-      <w:r>
-        <w:rPr>
-          <w:color w:val="auto"/>
-        </w:rPr>
-        <w:t>W</w:t>
-      </w:r>
-      <w:r>
-        <w:rPr>
-          <w:color w:val="auto"/>
-        </w:rPr>
-        <w:t xml:space="preserve">e can now escalate this project more technically </w:t>
-      </w:r>
-      <w:r>
-        <w:rPr>
-          <w:color w:val="auto"/>
-        </w:rPr>
-        <w:t xml:space="preserve">by creating an effective data processing pipeline to use for the datasets. The next goal is to develop a facility to pre-process all the images in that dataset to produce a set of embeddings using a pre-trained neural network deep learning model by the end of week 7. </w:t>
-      </w:r>
-      <w:r>
-        <w:rPr>
-          <w:color w:val="auto"/>
-        </w:rPr>
-        <w:t xml:space="preserve">The </w:t>
-      </w:r>
-      <w:r>
-        <w:rPr>
-          <w:color w:val="auto"/>
-        </w:rPr>
-        <w:t xml:space="preserve">third goal consists of creating a functional, interactive prototype of a visualisation built using the Streamlit framework. The prototype will contain the core of project’s delivery that presents the 2D UMAP view of the image embeddings and showing useful insights for the user by the end of week 13. </w:t>
-      </w:r>
-      <w:r>
-        <w:rPr>
-          <w:color w:val="auto"/>
-        </w:rPr>
-        <w:t>W</w:t>
-      </w:r>
-      <w:r>
-        <w:rPr>
-          <w:color w:val="auto"/>
-        </w:rPr>
-        <w:t xml:space="preserve">e </w:t>
-      </w:r>
-      <w:r>
-        <w:rPr>
-          <w:color w:val="auto"/>
-        </w:rPr>
-        <w:t xml:space="preserve">also </w:t>
-      </w:r>
-      <w:r>
-        <w:rPr>
-          <w:color w:val="auto"/>
-        </w:rPr>
-        <w:t xml:space="preserve">need to implement a series of secondary goals by exploring clustering algorithms like HDBSCAN to search and assign thematic groups to the data </w:t>
-      </w:r>
-      <w:r>
-        <w:rPr>
-          <w:color w:val="auto"/>
-          <w:vertAlign w:val="superscript"/>
-        </w:rPr>
-        <w:t>[2]</w:t>
-      </w:r>
-      <w:r>
-        <w:rPr>
-          <w:color w:val="auto"/>
-        </w:rPr>
-        <w:t>.</w:t>
+    </w:p>
+    <w:p>
+      <w:pPr>
+        <w:pStyle w:val="Advice"/>
+        <w:rPr>
+          <w:color w:val="auto"/>
+        </w:rPr>
+      </w:pPr>
+      <w:r>
+        <w:rPr>
+          <w:color w:val="auto"/>
+        </w:rPr>
+        <w:lastRenderedPageBreak/>
+        <w:t xml:space="preserve">The project doesn’t </w:t>
+      </w:r>
+      <w:r>
+        <w:rPr>
+          <w:color w:val="auto"/>
+        </w:rPr>
+        <w:t>use real time data</w:t>
+      </w:r>
+      <w:r>
+        <w:rPr>
+          <w:color w:val="auto"/>
+        </w:rPr>
+        <w:t xml:space="preserve"> from the internet but actually uses existing open sourced datasets of images only. Furthermore, the visualisation does retain the abstract 2D similarity of the images. It also does not contain the locations </w:t>
+      </w:r>
+      <w:r>
+        <w:rPr>
+          <w:color w:val="auto"/>
+        </w:rPr>
+        <w:t>in the world. At the end, the output is a prototype to be tested and proved and should not be assumed that it is industry-ready global scalable software package.</w:t>
       </w:r>
       <w:r>
         <w:rPr>
@@ -2485,11 +2461,11 @@
       <w:pPr>
         <w:pStyle w:val="Heading2"/>
       </w:pPr>
-      <w:bookmarkStart w:id="3" w:name="_Toc144892524"/>
-      <w:r>
-        <w:t>Scope</w:t>
-      </w:r>
-      <w:bookmarkEnd w:id="3"/>
+      <w:bookmarkStart w:id="4" w:name="_Toc144892525"/>
+      <w:r>
+        <w:t>Deliverables</w:t>
+      </w:r>
+      <w:bookmarkEnd w:id="4"/>
     </w:p>
     <w:p>
       <w:pPr>
@@ -2502,13 +2478,25 @@
         <w:rPr>
           <w:color w:val="auto"/>
         </w:rPr>
-        <w:t>The project is centred around the workflow of converting a set of disaster-related images into an interactive, functional visualisation. The scope of the project is acquiring a bunch of quality images that can be used to be implemented in a data pipeline to get embeddings and to apply dimension reduction to achieve a 2D interactive projection</w:t>
-      </w:r>
-      <w:r>
-        <w:rPr>
-          <w:color w:val="auto"/>
-        </w:rPr>
-        <w:t>. Not just that but also develop an operational prototype that is suitable for data exploration. The final aspect of this project includes an overall analysis and conclusion of the effectiveness of the prototype as well as the comprehensive report.</w:t>
+        <w:t>The deliverables of this project will also be evidenced by the presentation of the portfolio and its major results. They mark the quality of this research project not just the development phase but also the evaluation and understanding of the activity that were carried out in this project. The significant deliverables are an interactive visualisation program written in a Python based web prototype with streamlit and plotly libraries. The system will showcase a 2D projection of the image data set which allows the user to interact and explore with it</w:t>
+      </w:r>
+      <w:r>
+        <w:rPr>
+          <w:color w:val="auto"/>
+        </w:rPr>
+        <w:t xml:space="preserve"> on a web software</w:t>
+      </w:r>
+      <w:r>
+        <w:rPr>
+          <w:color w:val="auto"/>
+        </w:rPr>
+        <w:t xml:space="preserve">. </w:t>
+      </w:r>
+      <w:r>
+        <w:rPr>
+          <w:color w:val="auto"/>
+        </w:rPr>
+        <w:t xml:space="preserve"> GitHub is used to store and maintain Source code and documentation including the entire history of the project.</w:t>
       </w:r>
     </w:p>
     <w:p>
@@ -2518,6 +2506,28 @@
           <w:color w:val="auto"/>
         </w:rPr>
       </w:pPr>
+      <w:r>
+        <w:rPr>
+          <w:color w:val="auto"/>
+        </w:rPr>
+        <w:t>The final report is another significant deliverable that contains a detailed and professional report that has the rationale, planning and delivery, methodology, analysis and evaluation as well as a reflective critique</w:t>
+      </w:r>
+      <w:r>
+        <w:rPr>
+          <w:color w:val="auto"/>
+        </w:rPr>
+        <w:t xml:space="preserve"> and at the end the entire project will be presented.</w:t>
+      </w:r>
+    </w:p>
+    <w:p>
+      <w:pPr>
+        <w:pStyle w:val="Heading2"/>
+      </w:pPr>
+      <w:bookmarkStart w:id="5" w:name="_Toc144892526"/>
+      <w:r>
+        <w:t>Constraints</w:t>
+      </w:r>
+      <w:bookmarkEnd w:id="5"/>
     </w:p>
     <w:p>
       <w:pPr>
@@ -2530,42 +2540,31 @@
         <w:rPr>
           <w:color w:val="auto"/>
         </w:rPr>
-        <w:t xml:space="preserve">The project doesn’t </w:t>
-      </w:r>
-      <w:r>
-        <w:rPr>
-          <w:color w:val="auto"/>
-        </w:rPr>
-        <w:t>use real time data</w:t>
-      </w:r>
-      <w:r>
-        <w:rPr>
-          <w:color w:val="auto"/>
-        </w:rPr>
-        <w:t xml:space="preserve"> from the internet but actually uses existing open sourced datasets of images only. Furthermore, the visualisation does retain the abstract 2D similarity of the images. It also does not contain the locations </w:t>
-      </w:r>
-      <w:r>
-        <w:rPr>
-          <w:color w:val="auto"/>
-        </w:rPr>
-        <w:t>in the world. At the end, the output is a prototype to be tested and proved and should not be assumed that it is industry-ready global scalable software package.</w:t>
-      </w:r>
-      <w:r>
-        <w:rPr>
-          <w:color w:val="auto"/>
-        </w:rPr>
-        <w:t xml:space="preserve"> </w:t>
-      </w:r>
-    </w:p>
+        <w:t>This project gives lots of freedom of technical use but there are some significant externally imposed constraints. The strongest constraint here is the final project deadline which is in Trimester 2 which defines the project’s overall timescale and progression. The project will need to strictly stay within the academic rules of the honours Stage project module and guidelines as well as the Computer Science AI programme competency that necessitates the application of innovative AI techniques to address a real problem. All of the development will also need to be in the bounds of the computing resources that will be available and will need to observe the data protection (GDPR) and copyright law of any data sets that will be used here</w:t>
+      </w:r>
+      <w:r>
+        <w:rPr>
+          <w:color w:val="auto"/>
+        </w:rPr>
+        <w:t xml:space="preserve"> (UK Government, 2025)</w:t>
+      </w:r>
+      <w:r>
+        <w:rPr>
+          <w:color w:val="auto"/>
+        </w:rPr>
+        <w:t>. Technology selection is not considered to be an external constraint but a personal choice.</w:t>
+      </w:r>
+    </w:p>
+    <w:p/>
     <w:p>
       <w:pPr>
         <w:pStyle w:val="Heading2"/>
       </w:pPr>
-      <w:bookmarkStart w:id="4" w:name="_Toc144892525"/>
-      <w:r>
-        <w:t>Deliverables</w:t>
-      </w:r>
-      <w:bookmarkEnd w:id="4"/>
+      <w:bookmarkStart w:id="6" w:name="_Toc144892527"/>
+      <w:r>
+        <w:t>Assumptions</w:t>
+      </w:r>
+      <w:bookmarkEnd w:id="6"/>
     </w:p>
     <w:p>
       <w:pPr>
@@ -2578,88 +2577,25 @@
         <w:rPr>
           <w:color w:val="auto"/>
         </w:rPr>
-        <w:t xml:space="preserve">The deliverables of this project will also be evidenced by the presentation of the portfolio and its major results. They mark the quality of this research project not just the development phase but also the evaluation and understanding of the activity that were carried out in this project. The significant deliverables are an interactive visualisation program written in a Python based web prototype with streamlit and plotly libraries. The system will showcase a 2D projection of the image data set which allows the user to interact and explore with it. </w:t>
-      </w:r>
-      <w:r>
-        <w:rPr>
-          <w:color w:val="auto"/>
-        </w:rPr>
-        <w:t xml:space="preserve"> GitHub is used to store and maintain Source code and documentation including the entire history of the project.</w:t>
-      </w:r>
-    </w:p>
-    <w:p>
-      <w:pPr>
-        <w:pStyle w:val="Advice"/>
-        <w:rPr>
-          <w:color w:val="auto"/>
-        </w:rPr>
-      </w:pPr>
-      <w:r>
-        <w:rPr>
-          <w:color w:val="auto"/>
-        </w:rPr>
-        <w:t>The final report is another significant deliverable that contains a detailed and professional report that has the rationale, planning and delivery, methodology, analysis and evaluation as well as a reflective critique</w:t>
-      </w:r>
-      <w:r>
-        <w:rPr>
-          <w:color w:val="auto"/>
-        </w:rPr>
-        <w:t xml:space="preserve"> and at the end the entire project will be presented.</w:t>
-      </w:r>
-    </w:p>
-    <w:p>
-      <w:pPr>
-        <w:pStyle w:val="Heading2"/>
-      </w:pPr>
-      <w:bookmarkStart w:id="5" w:name="_Toc144892526"/>
-      <w:r>
-        <w:t>Constraints</w:t>
-      </w:r>
-      <w:bookmarkEnd w:id="5"/>
-    </w:p>
-    <w:p>
-      <w:pPr>
-        <w:pStyle w:val="Advice"/>
-        <w:rPr>
-          <w:color w:val="auto"/>
-        </w:rPr>
-      </w:pPr>
-      <w:r>
-        <w:rPr>
-          <w:color w:val="auto"/>
-        </w:rPr>
-        <w:t>This project gives lots of freedom of technical use but there are some significant externally imposed constraints. The strongest constraint here is the final project deadline which is in Trimester 2 which defines the project’s overall timescale and progression. The project will need to strictly stay within the academic rules of the honours Stage project module and guidelines as well as the Computer Science AI programme competency that necessitates the application of innovative AI techniques to address a real problem. All of the development will also need to be in the bounds of the computing resources that will be available and will need to observe the data protection (GDPR) and copyright law of any data sets that will be used here. Technology selection is not considered to be an external constraint but a personal choice.</w:t>
-      </w:r>
-    </w:p>
-    <w:p/>
-    <w:p>
-      <w:pPr>
-        <w:pStyle w:val="Heading2"/>
-      </w:pPr>
-      <w:bookmarkStart w:id="6" w:name="_Toc144892527"/>
-      <w:r>
-        <w:t>Assumptions</w:t>
-      </w:r>
-      <w:bookmarkEnd w:id="6"/>
-    </w:p>
-    <w:p>
-      <w:pPr>
-        <w:pStyle w:val="Advice"/>
-        <w:rPr>
-          <w:color w:val="auto"/>
-        </w:rPr>
-      </w:pPr>
-      <w:r>
-        <w:rPr>
-          <w:color w:val="auto"/>
-        </w:rPr>
         <w:t>M</w:t>
       </w:r>
       <w:r>
         <w:rPr>
           <w:color w:val="auto"/>
         </w:rPr>
-        <w:t xml:space="preserve">y project has a series of real assumptions. I suppose that I can identify and gather a good quality of open source set of a minimum thousand images related to disaster that can be licensed with permission to be used for research purposes. We can defend this assumption via preliminary research of literature that appears to hold out the promise of their existence. </w:t>
+        <w:t>y project has a series of real assumptions. I suppose that I can identify and gather a good quality of open source set of a minimum thousand images related to disaster that can be licensed with permission to be used for research purposes. We can defend this assumption via preliminary research of literature that appears to hold out the promise of their existence</w:t>
+      </w:r>
+      <w:r>
+        <w:rPr>
+          <w:color w:val="auto"/>
+        </w:rPr>
+        <w:t xml:space="preserve"> (De Abreu, 2023)</w:t>
+      </w:r>
+      <w:r>
+        <w:rPr>
+          <w:color w:val="auto"/>
+        </w:rPr>
+        <w:t xml:space="preserve">. </w:t>
       </w:r>
       <w:r>
         <w:rPr>
@@ -2759,7 +2695,19 @@
         <w:rPr>
           <w:color w:val="auto"/>
         </w:rPr>
-        <w:t xml:space="preserve"> map, the system will facilitate an automatic analysis which would be easier for humans. This will help people make better and earlier decisions. The second benefit would be the researcher and academic institutions, this project will bring a useful case study on using current AI technologies in the area of crisis and emergency informatics and a useful comparison of suitability of various visualisation protocols.</w:t>
+        <w:t xml:space="preserve"> map, the system will facilitate an automatic analysis which would be easier for humans. This will help people make better and earlier decisions. The second benefit would be the researcher and academic institutions</w:t>
+      </w:r>
+      <w:r>
+        <w:rPr>
+          <w:color w:val="auto"/>
+        </w:rPr>
+        <w:t xml:space="preserve"> including Computer Science communties</w:t>
+      </w:r>
+      <w:r>
+        <w:rPr>
+          <w:color w:val="auto"/>
+        </w:rPr>
+        <w:t>, this project will bring a useful case study on using current AI technologies in the area of crisis and emergency informatics and a useful comparison of suitability of various visualisation protocols.</w:t>
       </w:r>
     </w:p>
     <w:p/>
@@ -2867,13 +2815,61 @@
         <w:rPr>
           <w:color w:val="auto"/>
         </w:rPr>
-        <w:t>The roadmap of this project is supported through of continuous assessments of some core technologies to make sure that each part is appropriate to the task. The initial decision as to use a deep learning model for the embedding of images with two competent tools. The first is the multi-modal CLIP model and the second is ResNet-50 design. The choice will be mad based on quality aesthetic coherency of the final visual clusters supported by quantitative measurements. After, we ill compare three dimensionality reduction methods: UMAP, t-SNE and PCA. The assessment will be on the final visual functionality, as well as the performance using a sizeable dataset. Lastly, the visual functionality will be implemented either Streamlit, through its capability for rapid prototyping</w:t>
-      </w:r>
-      <w:r>
-        <w:rPr>
-          <w:color w:val="auto"/>
-        </w:rPr>
-        <w:t xml:space="preserve"> or using Dash for deeper customisation. This will be dependent on the individual features needed to achieve the project goals. This process ensures that the final decisions is not just workable but consciously an defensibly made through a selection from multiple possibilities.</w:t>
+        <w:t xml:space="preserve">The roadmap of this project is supported through of continuous assessments of some core technologies to make sure that each part is appropriate to the task. The initial decision as to use a deep learning model for the embedding of images with two competent tools. The first is the multi-modal CLIP model </w:t>
+      </w:r>
+      <w:r>
+        <w:rPr>
+          <w:color w:val="auto"/>
+        </w:rPr>
+        <w:t xml:space="preserve">(Radford et al., 2021) </w:t>
+      </w:r>
+      <w:r>
+        <w:rPr>
+          <w:color w:val="auto"/>
+        </w:rPr>
+        <w:t>and the second is ResNet-50 design</w:t>
+      </w:r>
+      <w:r>
+        <w:rPr>
+          <w:color w:val="auto"/>
+        </w:rPr>
+        <w:t xml:space="preserve"> (He et al., 2015)</w:t>
+      </w:r>
+      <w:r>
+        <w:rPr>
+          <w:color w:val="auto"/>
+        </w:rPr>
+        <w:t xml:space="preserve">. The choice will be mad based on quality aesthetic coherency of the final visual clusters supported by quantitative measurements. After, we </w:t>
+      </w:r>
+      <w:r>
+        <w:rPr>
+          <w:color w:val="auto"/>
+        </w:rPr>
+        <w:t>w</w:t>
+      </w:r>
+      <w:r>
+        <w:rPr>
+          <w:color w:val="auto"/>
+        </w:rPr>
+        <w:t>ill compare three dimensionality reduction methods: UMAP, t-SNE and PCA. The assessment will be on the final visual functionality, as well as the performance using a sizeable dataset. Lastly, the visual functionality will be implemented either Streamlit, through its capability for rapid prototyping</w:t>
+      </w:r>
+      <w:r>
+        <w:rPr>
+          <w:color w:val="auto"/>
+        </w:rPr>
+        <w:t xml:space="preserve"> or using Dash for deeper customisation. This will be dependent on the individual features needed to achieve the project goals. This process ensures that the final decisions is not just workable but consciously </w:t>
+      </w:r>
+      <w:r>
+        <w:rPr>
+          <w:color w:val="auto"/>
+        </w:rPr>
+        <w:t>and</w:t>
+      </w:r>
+      <w:r>
+        <w:rPr>
+          <w:color w:val="auto"/>
+        </w:rPr>
+        <w:t xml:space="preserve"> defensibly made through a selection from multiple possibilities.</w:t>
       </w:r>
     </w:p>
     <w:p>
@@ -3464,7 +3460,19 @@
               <w:rPr>
                 <w:color w:val="auto"/>
               </w:rPr>
-              <w:t>Use Google Colab’s GPU/TPU or use PC’s in DAIM.</w:t>
+              <w:t xml:space="preserve">Use Google Colab’s GPU/TPU or use </w:t>
+            </w:r>
+            <w:r>
+              <w:rPr>
+                <w:color w:val="auto"/>
+              </w:rPr>
+              <w:t>PCs</w:t>
+            </w:r>
+            <w:r>
+              <w:rPr>
+                <w:color w:val="auto"/>
+              </w:rPr>
+              <w:t xml:space="preserve"> in DAIM.</w:t>
             </w:r>
           </w:p>
         </w:tc>
@@ -3608,6 +3616,133 @@
           </w:p>
         </w:tc>
       </w:tr>
+      <w:tr>
+        <w:tc>
+          <w:tcPr>
+            <w:tcW w:w="846" w:type="dxa"/>
+          </w:tcPr>
+          <w:p>
+            <w:pPr>
+              <w:pStyle w:val="Advice"/>
+              <w:pBdr>
+                <w:top w:val="none" w:sz="0" w:space="0" w:color="auto"/>
+                <w:left w:val="none" w:sz="0" w:space="0" w:color="auto"/>
+                <w:bottom w:val="none" w:sz="0" w:space="0" w:color="auto"/>
+                <w:right w:val="none" w:sz="0" w:space="0" w:color="auto"/>
+              </w:pBdr>
+              <w:rPr>
+                <w:color w:val="auto"/>
+              </w:rPr>
+            </w:pPr>
+            <w:r>
+              <w:rPr>
+                <w:color w:val="auto"/>
+              </w:rPr>
+              <w:t>R05</w:t>
+            </w:r>
+          </w:p>
+        </w:tc>
+        <w:tc>
+          <w:tcPr>
+            <w:tcW w:w="2760" w:type="dxa"/>
+          </w:tcPr>
+          <w:p>
+            <w:pPr>
+              <w:pStyle w:val="Advice"/>
+              <w:pBdr>
+                <w:top w:val="none" w:sz="0" w:space="0" w:color="auto"/>
+                <w:left w:val="none" w:sz="0" w:space="0" w:color="auto"/>
+                <w:bottom w:val="none" w:sz="0" w:space="0" w:color="auto"/>
+                <w:right w:val="none" w:sz="0" w:space="0" w:color="auto"/>
+              </w:pBdr>
+              <w:rPr>
+                <w:color w:val="auto"/>
+              </w:rPr>
+            </w:pPr>
+            <w:r>
+              <w:rPr>
+                <w:color w:val="auto"/>
+              </w:rPr>
+              <w:t>Users – Disturbed, upsetting Images</w:t>
+            </w:r>
+          </w:p>
+        </w:tc>
+        <w:tc>
+          <w:tcPr>
+            <w:tcW w:w="1634" w:type="dxa"/>
+          </w:tcPr>
+          <w:p>
+            <w:pPr>
+              <w:pStyle w:val="Advice"/>
+              <w:pBdr>
+                <w:top w:val="none" w:sz="0" w:space="0" w:color="auto"/>
+                <w:left w:val="none" w:sz="0" w:space="0" w:color="auto"/>
+                <w:bottom w:val="none" w:sz="0" w:space="0" w:color="auto"/>
+                <w:right w:val="none" w:sz="0" w:space="0" w:color="auto"/>
+              </w:pBdr>
+              <w:rPr>
+                <w:color w:val="auto"/>
+              </w:rPr>
+            </w:pPr>
+            <w:r>
+              <w:rPr>
+                <w:color w:val="auto"/>
+              </w:rPr>
+              <w:t>High</w:t>
+            </w:r>
+          </w:p>
+        </w:tc>
+        <w:tc>
+          <w:tcPr>
+            <w:tcW w:w="1418" w:type="dxa"/>
+          </w:tcPr>
+          <w:p>
+            <w:pPr>
+              <w:pStyle w:val="Advice"/>
+              <w:pBdr>
+                <w:top w:val="none" w:sz="0" w:space="0" w:color="auto"/>
+                <w:left w:val="none" w:sz="0" w:space="0" w:color="auto"/>
+                <w:bottom w:val="none" w:sz="0" w:space="0" w:color="auto"/>
+                <w:right w:val="none" w:sz="0" w:space="0" w:color="auto"/>
+              </w:pBdr>
+              <w:rPr>
+                <w:color w:val="auto"/>
+              </w:rPr>
+            </w:pPr>
+            <w:r>
+              <w:rPr>
+                <w:color w:val="auto"/>
+              </w:rPr>
+              <w:t>Medium</w:t>
+            </w:r>
+          </w:p>
+        </w:tc>
+        <w:tc>
+          <w:tcPr>
+            <w:tcW w:w="2358" w:type="dxa"/>
+          </w:tcPr>
+          <w:p>
+            <w:pPr>
+              <w:pStyle w:val="Advice"/>
+              <w:pBdr>
+                <w:top w:val="none" w:sz="0" w:space="0" w:color="auto"/>
+                <w:left w:val="none" w:sz="0" w:space="0" w:color="auto"/>
+                <w:bottom w:val="none" w:sz="0" w:space="0" w:color="auto"/>
+                <w:right w:val="none" w:sz="0" w:space="0" w:color="auto"/>
+              </w:pBdr>
+              <w:rPr>
+                <w:color w:val="auto"/>
+              </w:rPr>
+            </w:pPr>
+            <w:r>
+              <w:rPr>
+                <w:color w:val="auto"/>
+              </w:rPr>
+              <w:t>Give out warnings to users beforehand.</w:t>
+            </w:r>
+          </w:p>
+        </w:tc>
+      </w:tr>
     </w:tbl>
     <w:p>
       <w:pPr>
@@ -3657,7 +3792,31 @@
         <w:rPr>
           <w:color w:val="auto"/>
         </w:rPr>
-        <w:t>Cloud Computing may be needed if current hardware isn’t sufficient.</w:t>
+        <w:t>Cloud Computing m</w:t>
+      </w:r>
+      <w:r>
+        <w:rPr>
+          <w:color w:val="auto"/>
+        </w:rPr>
+        <w:t>ight</w:t>
+      </w:r>
+      <w:r>
+        <w:rPr>
+          <w:color w:val="auto"/>
+        </w:rPr>
+        <w:t xml:space="preserve"> be needed if current hardware is</w:t>
+      </w:r>
+      <w:r>
+        <w:rPr>
+          <w:color w:val="auto"/>
+        </w:rPr>
+        <w:t xml:space="preserve"> not</w:t>
+      </w:r>
+      <w:r>
+        <w:rPr>
+          <w:color w:val="auto"/>
+        </w:rPr>
+        <w:t xml:space="preserve"> sufficient.</w:t>
       </w:r>
       <w:r>
         <w:rPr>
@@ -3686,7 +3845,31 @@
         <w:rPr>
           <w:color w:val="auto"/>
         </w:rPr>
-        <w:t xml:space="preserve">Ethical and legal considerations are very important and for our project. A full assessment is to be finished through the individual university checklist, but here we will recognise the main considerations. The main concern is data protection, to meet the standards of GDPR, the project will be using open source datasets that doesn’t have identifiable data being processed. On the Ethics </w:t>
+        <w:t>Ethical and legal considerations are very important and for our project. A full assessment is to be finished through the individual university checklist, but here we will recognise the main considerations. The main concern is data protection</w:t>
+      </w:r>
+      <w:r>
+        <w:rPr>
+          <w:color w:val="auto"/>
+        </w:rPr>
+        <w:t xml:space="preserve"> </w:t>
+      </w:r>
+      <w:r>
+        <w:rPr>
+          <w:color w:val="auto"/>
+        </w:rPr>
+        <w:t>to meet the standards of GDPR</w:t>
+      </w:r>
+      <w:r>
+        <w:rPr>
+          <w:color w:val="auto"/>
+        </w:rPr>
+        <w:t xml:space="preserve"> (UK Government, 2025). T</w:t>
+      </w:r>
+      <w:r>
+        <w:rPr>
+          <w:color w:val="auto"/>
+        </w:rPr>
+        <w:t xml:space="preserve">he project will be using open source datasets that doesn’t have identifiable data being processed. On the Ethics </w:t>
       </w:r>
       <w:r>
         <w:rPr>
@@ -3719,7 +3902,6 @@
         <w:pStyle w:val="Heading2"/>
       </w:pPr>
       <w:r>
-        <w:lastRenderedPageBreak/>
         <w:t>Commercial considerations</w:t>
       </w:r>
     </w:p>
@@ -3758,7 +3940,19 @@
         <w:rPr>
           <w:color w:val="auto"/>
         </w:rPr>
-        <w:t xml:space="preserve">evelopment cost other than my own time is negligible, this project will be made using open source software including a small fund set aside in case I need access to cloud computing environments. Potential markets for this project would be the government, emergency services and humanitarian organisations to try and make their decisions and response more quickly and effectively. This project could be used as a Software as a Service application for monitoring social media. The unique selling point of this product will be it’s in-depth semantic analysis of photographic and video data and not just keyword tracking. </w:t>
+        <w:t xml:space="preserve">evelopment cost other than my own time is negligible, this project will be made using open source software including a small fund set aside in case I need access to cloud computing environments. Potential markets for this project would be the government, emergency services and humanitarian organisations to try and make their decisions and response more quickly and effectively. This project could be used as a Software as a Service application for monitoring social media. The unique selling point of this product will be </w:t>
+      </w:r>
+      <w:r>
+        <w:rPr>
+          <w:color w:val="auto"/>
+        </w:rPr>
+        <w:t>its</w:t>
+      </w:r>
+      <w:r>
+        <w:rPr>
+          <w:color w:val="auto"/>
+        </w:rPr>
+        <w:t xml:space="preserve"> in-depth semantic analysis of photographic and video data and not just keyword tracking. </w:t>
       </w:r>
     </w:p>
     <w:p/>
@@ -4140,6 +4334,8 @@
                 <w:right w:val="none" w:sz="0" w:space="0" w:color="auto"/>
               </w:pBdr>
               <w:rPr>
+                <w:b/>
+                <w:bCs/>
                 <w:color w:val="auto"/>
               </w:rPr>
             </w:pPr>
@@ -4149,6 +4345,20 @@
               </w:rPr>
               <w:t>First Supervisor meeting &amp; project planning</w:t>
             </w:r>
+            <w:r>
+              <w:rPr>
+                <w:color w:val="auto"/>
+              </w:rPr>
+              <w:t xml:space="preserve"> - </w:t>
+            </w:r>
+            <w:r>
+              <w:rPr>
+                <w:b/>
+                <w:bCs/>
+                <w:color w:val="auto"/>
+              </w:rPr>
+              <w:t>Done</w:t>
+            </w:r>
           </w:p>
           <w:p>
             <w:pPr>
@@ -4180,26 +4390,50 @@
                 <w:right w:val="none" w:sz="0" w:space="0" w:color="auto"/>
               </w:pBdr>
               <w:rPr>
-                <w:color w:val="auto"/>
-              </w:rPr>
-            </w:pPr>
-            <w:r>
-              <w:rPr>
-                <w:color w:val="auto"/>
-              </w:rPr>
-              <w:t>environment</w:t>
-            </w:r>
-          </w:p>
-          <w:p>
-            <w:pPr>
-              <w:pStyle w:val="Advice"/>
-              <w:pBdr>
-                <w:top w:val="none" w:sz="0" w:space="0" w:color="auto"/>
-                <w:left w:val="none" w:sz="0" w:space="0" w:color="auto"/>
-                <w:bottom w:val="none" w:sz="0" w:space="0" w:color="auto"/>
-                <w:right w:val="none" w:sz="0" w:space="0" w:color="auto"/>
-              </w:pBdr>
-              <w:rPr>
+                <w:b/>
+                <w:bCs/>
+                <w:color w:val="auto"/>
+              </w:rPr>
+            </w:pPr>
+            <w:r>
+              <w:rPr>
+                <w:color w:val="auto"/>
+              </w:rPr>
+              <w:t>E</w:t>
+            </w:r>
+            <w:r>
+              <w:rPr>
+                <w:color w:val="auto"/>
+              </w:rPr>
+              <w:t>nvironment</w:t>
+            </w:r>
+            <w:r>
+              <w:rPr>
+                <w:color w:val="auto"/>
+              </w:rPr>
+              <w:t xml:space="preserve"> - </w:t>
+            </w:r>
+            <w:r>
+              <w:rPr>
+                <w:b/>
+                <w:bCs/>
+                <w:color w:val="auto"/>
+              </w:rPr>
+              <w:t>Done</w:t>
+            </w:r>
+          </w:p>
+          <w:p>
+            <w:pPr>
+              <w:pStyle w:val="Advice"/>
+              <w:pBdr>
+                <w:top w:val="none" w:sz="0" w:space="0" w:color="auto"/>
+                <w:left w:val="none" w:sz="0" w:space="0" w:color="auto"/>
+                <w:bottom w:val="none" w:sz="0" w:space="0" w:color="auto"/>
+                <w:right w:val="none" w:sz="0" w:space="0" w:color="auto"/>
+              </w:pBdr>
+              <w:rPr>
+                <w:b/>
+                <w:bCs/>
                 <w:color w:val="auto"/>
               </w:rPr>
             </w:pPr>
@@ -4209,17 +4443,33 @@
               </w:rPr>
               <w:t>Research and get Suitable Image Dataset</w:t>
             </w:r>
-          </w:p>
-          <w:p>
-            <w:pPr>
-              <w:pStyle w:val="Advice"/>
-              <w:pBdr>
-                <w:top w:val="none" w:sz="0" w:space="0" w:color="auto"/>
-                <w:left w:val="none" w:sz="0" w:space="0" w:color="auto"/>
-                <w:bottom w:val="none" w:sz="0" w:space="0" w:color="auto"/>
-                <w:right w:val="none" w:sz="0" w:space="0" w:color="auto"/>
-              </w:pBdr>
-              <w:rPr>
+            <w:r>
+              <w:rPr>
+                <w:color w:val="auto"/>
+              </w:rPr>
+              <w:t xml:space="preserve"> - </w:t>
+            </w:r>
+            <w:r>
+              <w:rPr>
+                <w:b/>
+                <w:bCs/>
+                <w:color w:val="auto"/>
+              </w:rPr>
+              <w:t>Done</w:t>
+            </w:r>
+          </w:p>
+          <w:p>
+            <w:pPr>
+              <w:pStyle w:val="Advice"/>
+              <w:pBdr>
+                <w:top w:val="none" w:sz="0" w:space="0" w:color="auto"/>
+                <w:left w:val="none" w:sz="0" w:space="0" w:color="auto"/>
+                <w:bottom w:val="none" w:sz="0" w:space="0" w:color="auto"/>
+                <w:right w:val="none" w:sz="0" w:space="0" w:color="auto"/>
+              </w:pBdr>
+              <w:rPr>
+                <w:b/>
+                <w:bCs/>
                 <w:color w:val="auto"/>
               </w:rPr>
             </w:pPr>
@@ -4228,6 +4478,20 @@
                 <w:color w:val="auto"/>
               </w:rPr>
               <w:t>Complete Project Definition Document</w:t>
+            </w:r>
+            <w:r>
+              <w:rPr>
+                <w:color w:val="auto"/>
+              </w:rPr>
+              <w:t xml:space="preserve"> - </w:t>
+            </w:r>
+            <w:r>
+              <w:rPr>
+                <w:b/>
+                <w:bCs/>
+                <w:color w:val="auto"/>
+              </w:rPr>
+              <w:t>Done</w:t>
             </w:r>
           </w:p>
         </w:tc>
@@ -4276,6 +4540,12 @@
                 <w:color w:val="auto"/>
               </w:rPr>
             </w:pPr>
+            <w:r>
+              <w:rPr>
+                <w:color w:val="auto"/>
+              </w:rPr>
+              <w:t>Find Suitable Datasets</w:t>
+            </w:r>
           </w:p>
           <w:p>
             <w:pPr>
@@ -4722,6 +4992,102 @@
               </w:rPr>
             </w:pPr>
           </w:p>
+          <w:p>
+            <w:pPr>
+              <w:pStyle w:val="Advice"/>
+              <w:pBdr>
+                <w:top w:val="none" w:sz="0" w:space="0" w:color="auto"/>
+                <w:left w:val="none" w:sz="0" w:space="0" w:color="auto"/>
+                <w:bottom w:val="none" w:sz="0" w:space="0" w:color="auto"/>
+                <w:right w:val="none" w:sz="0" w:space="0" w:color="auto"/>
+              </w:pBdr>
+              <w:rPr>
+                <w:color w:val="auto"/>
+              </w:rPr>
+            </w:pPr>
+          </w:p>
+          <w:p>
+            <w:pPr>
+              <w:pStyle w:val="Advice"/>
+              <w:pBdr>
+                <w:top w:val="none" w:sz="0" w:space="0" w:color="auto"/>
+                <w:left w:val="none" w:sz="0" w:space="0" w:color="auto"/>
+                <w:bottom w:val="none" w:sz="0" w:space="0" w:color="auto"/>
+                <w:right w:val="none" w:sz="0" w:space="0" w:color="auto"/>
+              </w:pBdr>
+              <w:rPr>
+                <w:color w:val="auto"/>
+              </w:rPr>
+            </w:pPr>
+          </w:p>
+          <w:p>
+            <w:pPr>
+              <w:pStyle w:val="Advice"/>
+              <w:pBdr>
+                <w:top w:val="none" w:sz="0" w:space="0" w:color="auto"/>
+                <w:left w:val="none" w:sz="0" w:space="0" w:color="auto"/>
+                <w:bottom w:val="none" w:sz="0" w:space="0" w:color="auto"/>
+                <w:right w:val="none" w:sz="0" w:space="0" w:color="auto"/>
+              </w:pBdr>
+              <w:rPr>
+                <w:color w:val="auto"/>
+              </w:rPr>
+            </w:pPr>
+            <w:r>
+              <w:rPr>
+                <w:color w:val="auto"/>
+              </w:rPr>
+              <w:t>Models Evaluated</w:t>
+            </w:r>
+          </w:p>
+          <w:p>
+            <w:pPr>
+              <w:pStyle w:val="Advice"/>
+              <w:pBdr>
+                <w:top w:val="none" w:sz="0" w:space="0" w:color="auto"/>
+                <w:left w:val="none" w:sz="0" w:space="0" w:color="auto"/>
+                <w:bottom w:val="none" w:sz="0" w:space="0" w:color="auto"/>
+                <w:right w:val="none" w:sz="0" w:space="0" w:color="auto"/>
+              </w:pBdr>
+              <w:rPr>
+                <w:color w:val="auto"/>
+              </w:rPr>
+            </w:pPr>
+          </w:p>
+          <w:p>
+            <w:pPr>
+              <w:pStyle w:val="Advice"/>
+              <w:pBdr>
+                <w:top w:val="none" w:sz="0" w:space="0" w:color="auto"/>
+                <w:left w:val="none" w:sz="0" w:space="0" w:color="auto"/>
+                <w:bottom w:val="none" w:sz="0" w:space="0" w:color="auto"/>
+                <w:right w:val="none" w:sz="0" w:space="0" w:color="auto"/>
+              </w:pBdr>
+              <w:rPr>
+                <w:color w:val="auto"/>
+              </w:rPr>
+            </w:pPr>
+          </w:p>
+          <w:p>
+            <w:pPr>
+              <w:pStyle w:val="Advice"/>
+              <w:pBdr>
+                <w:top w:val="none" w:sz="0" w:space="0" w:color="auto"/>
+                <w:left w:val="none" w:sz="0" w:space="0" w:color="auto"/>
+                <w:bottom w:val="none" w:sz="0" w:space="0" w:color="auto"/>
+                <w:right w:val="none" w:sz="0" w:space="0" w:color="auto"/>
+              </w:pBdr>
+              <w:rPr>
+                <w:color w:val="auto"/>
+              </w:rPr>
+            </w:pPr>
+            <w:r>
+              <w:rPr>
+                <w:color w:val="auto"/>
+              </w:rPr>
+              <w:t>First version of software</w:t>
+            </w:r>
+          </w:p>
         </w:tc>
       </w:tr>
       <w:tr>
@@ -5302,6 +5668,7 @@
       </w:pPr>
       <w:bookmarkStart w:id="16" w:name="_Toc144892537"/>
       <w:r>
+        <w:lastRenderedPageBreak/>
         <w:t xml:space="preserve">Schedule </w:t>
       </w:r>
       <w:r>
@@ -5313,6 +5680,86 @@
       <w:pPr>
         <w:pStyle w:val="Advice"/>
       </w:pPr>
+      <w:r>
+        <w:rPr>
+          <w:noProof/>
+        </w:rPr>
+        <w:drawing>
+          <wp:inline distT="0" distB="0" distL="0" distR="0" wp14:anchorId="08D7C201" wp14:editId="1EBC8F80">
+            <wp:extent cx="5731510" cy="4361815"/>
+            <wp:effectExtent l="0" t="0" r="2540" b="635"/>
+            <wp:docPr id="730942150" name="Picture 1" descr="A white sheet with black lines and numbers&#10;&#10;AI-generated content may be incorrect."/>
+            <wp:cNvGraphicFramePr>
+              <a:graphicFrameLocks xmlns:a="http://schemas.openxmlformats.org/drawingml/2006/main" noChangeAspect="1"/>
+            </wp:cNvGraphicFramePr>
+            <a:graphic xmlns:a="http://schemas.openxmlformats.org/drawingml/2006/main">
+              <a:graphicData uri="http://schemas.openxmlformats.org/drawingml/2006/picture">
+                <pic:pic xmlns:pic="http://schemas.openxmlformats.org/drawingml/2006/picture">
+                  <pic:nvPicPr>
+                    <pic:cNvPr id="730942150" name="Picture 1" descr="A white sheet with black lines and numbers&#10;&#10;AI-generated content may be incorrect."/>
+                    <pic:cNvPicPr/>
+                  </pic:nvPicPr>
+                  <pic:blipFill>
+                    <a:blip r:embed="rId8"/>
+                    <a:stretch>
+                      <a:fillRect/>
+                    </a:stretch>
+                  </pic:blipFill>
+                  <pic:spPr>
+                    <a:xfrm>
+                      <a:off x="0" y="0"/>
+                      <a:ext cx="5731510" cy="4361815"/>
+                    </a:xfrm>
+                    <a:prstGeom prst="rect">
+                      <a:avLst/>
+                    </a:prstGeom>
+                  </pic:spPr>
+                </pic:pic>
+              </a:graphicData>
+            </a:graphic>
+          </wp:inline>
+        </w:drawing>
+      </w:r>
+      <w:r>
+        <w:rPr>
+          <w:noProof/>
+        </w:rPr>
+        <w:drawing>
+          <wp:inline distT="0" distB="0" distL="0" distR="0" wp14:anchorId="15269680" wp14:editId="4831390E">
+            <wp:extent cx="5731510" cy="4048125"/>
+            <wp:effectExtent l="0" t="0" r="2540" b="9525"/>
+            <wp:docPr id="1345775131" name="Picture 1" descr="A screenshot of a computer screen&#10;&#10;AI-generated content may be incorrect."/>
+            <wp:cNvGraphicFramePr>
+              <a:graphicFrameLocks xmlns:a="http://schemas.openxmlformats.org/drawingml/2006/main" noChangeAspect="1"/>
+            </wp:cNvGraphicFramePr>
+            <a:graphic xmlns:a="http://schemas.openxmlformats.org/drawingml/2006/main">
+              <a:graphicData uri="http://schemas.openxmlformats.org/drawingml/2006/picture">
+                <pic:pic xmlns:pic="http://schemas.openxmlformats.org/drawingml/2006/picture">
+                  <pic:nvPicPr>
+                    <pic:cNvPr id="1345775131" name="Picture 1" descr="A screenshot of a computer screen&#10;&#10;AI-generated content may be incorrect."/>
+                    <pic:cNvPicPr/>
+                  </pic:nvPicPr>
+                  <pic:blipFill>
+                    <a:blip r:embed="rId9"/>
+                    <a:stretch>
+                      <a:fillRect/>
+                    </a:stretch>
+                  </pic:blipFill>
+                  <pic:spPr>
+                    <a:xfrm>
+                      <a:off x="0" y="0"/>
+                      <a:ext cx="5731510" cy="4048125"/>
+                    </a:xfrm>
+                    <a:prstGeom prst="rect">
+                      <a:avLst/>
+                    </a:prstGeom>
+                  </pic:spPr>
+                </pic:pic>
+              </a:graphicData>
+            </a:graphic>
+          </wp:inline>
+        </w:drawing>
+      </w:r>
     </w:p>
     <w:p/>
     <w:p>
@@ -5321,7 +5768,6 @@
       </w:pPr>
       <w:bookmarkStart w:id="17" w:name="_Toc144892538"/>
       <w:r>
-        <w:lastRenderedPageBreak/>
         <w:t>Project control</w:t>
       </w:r>
       <w:bookmarkEnd w:id="17"/>
@@ -5368,7 +5814,19 @@
         <w:rPr>
           <w:color w:val="auto"/>
         </w:rPr>
-        <w:t>To endure that I’ll have a means of proving the project successful, I</w:t>
+        <w:t>To en</w:t>
+      </w:r>
+      <w:r>
+        <w:rPr>
+          <w:color w:val="auto"/>
+        </w:rPr>
+        <w:t>s</w:t>
+      </w:r>
+      <w:r>
+        <w:rPr>
+          <w:color w:val="auto"/>
+        </w:rPr>
+        <w:t>ure that I’ll have a means of proving the project successful, I</w:t>
       </w:r>
       <w:r>
         <w:rPr>
@@ -5454,6 +5912,12 @@
           <w:color w:val="auto"/>
         </w:rPr>
       </w:pPr>
+      <w:r>
+        <w:rPr>
+          <w:color w:val="auto"/>
+        </w:rPr>
+        <w:t>We will also have users testing this project at the end for feedback and improvements which will be documented.</w:t>
+      </w:r>
     </w:p>
     <w:p>
       <w:pPr>
@@ -5468,14 +5932,6 @@
         </w:rPr>
         <w:t>All of this combined will provide a detailed and robust measure of the success of this project.</w:t>
       </w:r>
-    </w:p>
-    <w:p>
-      <w:pPr>
-        <w:pStyle w:val="Advice"/>
-        <w:rPr>
-          <w:color w:val="auto"/>
-        </w:rPr>
-      </w:pPr>
     </w:p>
     <w:p/>
     <w:p>
@@ -5522,7 +5978,7 @@
         </w:rPr>
         <w:t xml:space="preserve">. [online] GeeksforGeeks. Available at: </w:t>
       </w:r>
-      <w:hyperlink r:id="rId7" w:history="1">
+      <w:hyperlink r:id="rId10" w:history="1">
         <w:r>
           <w:rPr>
             <w:rStyle w:val="Hyperlink"/>
@@ -5568,7 +6024,27 @@
         <w:rPr>
           <w:color w:val="auto"/>
         </w:rPr>
-        <w:t>. [online] GeeksforGeeks. Available at: https://www.geeksforgeeks.org/machine-learning/hdbscan/.</w:t>
+        <w:t xml:space="preserve">. [online] GeeksforGeeks. Available at: </w:t>
+      </w:r>
+      <w:hyperlink r:id="rId11" w:history="1">
+        <w:r>
+          <w:rPr>
+            <w:rStyle w:val="Hyperlink"/>
+          </w:rPr>
+          <w:t>https://www.geeksforgeeks.org/machine-learning/hdbscan/</w:t>
+        </w:r>
+      </w:hyperlink>
+      <w:r>
+        <w:rPr>
+          <w:color w:val="auto"/>
+        </w:rPr>
+        <w:t>.</w:t>
+      </w:r>
+      <w:r>
+        <w:rPr>
+          <w:color w:val="auto"/>
+        </w:rPr>
+        <w:t xml:space="preserve"> (Accessed: 7 October 2025)</w:t>
       </w:r>
     </w:p>
     <w:p>
@@ -5576,6 +6052,261 @@
         <w:pStyle w:val="Advice"/>
       </w:pPr>
       <w:r>
+        <w:rPr>
+          <w:color w:val="auto"/>
+        </w:rPr>
+        <w:t xml:space="preserve">3. </w:t>
+      </w:r>
+      <w:r>
+        <w:rPr>
+          <w:color w:val="auto"/>
+        </w:rPr>
+        <w:t xml:space="preserve">UK Government (2025). </w:t>
+      </w:r>
+      <w:r>
+        <w:rPr>
+          <w:i/>
+          <w:iCs/>
+          <w:color w:val="auto"/>
+        </w:rPr>
+        <w:t>Data Protection Act</w:t>
+      </w:r>
+      <w:r>
+        <w:rPr>
+          <w:color w:val="auto"/>
+        </w:rPr>
+        <w:t xml:space="preserve">. [online] Gov.uk. Available at: </w:t>
+      </w:r>
+      <w:hyperlink r:id="rId12" w:history="1">
+        <w:r>
+          <w:rPr>
+            <w:rStyle w:val="Hyperlink"/>
+          </w:rPr>
+          <w:t>https://www.gov.uk/data-protection</w:t>
+        </w:r>
+      </w:hyperlink>
+      <w:r>
+        <w:rPr>
+          <w:color w:val="auto"/>
+        </w:rPr>
+        <w:t>.</w:t>
+      </w:r>
+      <w:r>
+        <w:rPr>
+          <w:color w:val="auto"/>
+        </w:rPr>
+        <w:t xml:space="preserve"> (Accessed : 12 October 2025)</w:t>
+      </w:r>
+    </w:p>
+    <w:p>
+      <w:pPr>
+        <w:pStyle w:val="Advice"/>
+        <w:rPr>
+          <w:color w:val="auto"/>
+        </w:rPr>
+      </w:pPr>
+      <w:r>
+        <w:rPr>
+          <w:color w:val="auto"/>
+        </w:rPr>
+        <w:t xml:space="preserve">4. </w:t>
+      </w:r>
+      <w:r>
+        <w:rPr>
+          <w:color w:val="auto"/>
+        </w:rPr>
+        <w:t xml:space="preserve">de Abreu, G. (2023). </w:t>
+      </w:r>
+      <w:r>
+        <w:rPr>
+          <w:i/>
+          <w:iCs/>
+          <w:color w:val="auto"/>
+        </w:rPr>
+        <w:t>Preliminary Literature Review: A Guide for Effective Research</w:t>
+      </w:r>
+      <w:r>
+        <w:rPr>
+          <w:color w:val="auto"/>
+        </w:rPr>
+        <w:t xml:space="preserve">. [online] Mind the Graph Blog. Available at: </w:t>
+      </w:r>
+      <w:hyperlink r:id="rId13" w:history="1">
+        <w:r>
+          <w:rPr>
+            <w:rStyle w:val="Hyperlink"/>
+          </w:rPr>
+          <w:t>https://mindthegraph.com/blog/preliminary-literature-review/</w:t>
+        </w:r>
+      </w:hyperlink>
+      <w:r>
+        <w:rPr>
+          <w:color w:val="auto"/>
+        </w:rPr>
+        <w:t xml:space="preserve">. </w:t>
+      </w:r>
+      <w:r>
+        <w:rPr>
+          <w:color w:val="auto"/>
+        </w:rPr>
+        <w:t>(</w:t>
+      </w:r>
+      <w:r>
+        <w:rPr>
+          <w:color w:val="auto"/>
+        </w:rPr>
+        <w:t>Accessed</w:t>
+      </w:r>
+      <w:r>
+        <w:rPr>
+          <w:color w:val="auto"/>
+        </w:rPr>
+        <w:t>:</w:t>
+      </w:r>
+      <w:r>
+        <w:rPr>
+          <w:color w:val="auto"/>
+        </w:rPr>
+        <w:t xml:space="preserve"> 12 Oct. 2025</w:t>
+      </w:r>
+      <w:r>
+        <w:rPr>
+          <w:color w:val="auto"/>
+        </w:rPr>
+        <w:t>)</w:t>
+      </w:r>
+      <w:r>
+        <w:rPr>
+          <w:color w:val="auto"/>
+        </w:rPr>
+        <w:t>.</w:t>
+      </w:r>
+    </w:p>
+    <w:p>
+      <w:pPr>
+        <w:pStyle w:val="Advice"/>
+        <w:rPr>
+          <w:color w:val="auto"/>
+        </w:rPr>
+      </w:pPr>
+      <w:r>
+        <w:rPr>
+          <w:color w:val="auto"/>
+        </w:rPr>
+        <w:t xml:space="preserve">5. </w:t>
+      </w:r>
+      <w:r>
+        <w:rPr>
+          <w:color w:val="auto"/>
+        </w:rPr>
+        <w:t xml:space="preserve">Radford, A., Kim, J.W., Hallacy, C., Ramesh, A., Goh, G., Agarwal, S., Sastry, G., Askell, A., Mishkin, P., Clark, J., Krueger, G. and Sutskever, I. (2021). Learning Transferable Visual Models From Natural Language Supervision. </w:t>
+      </w:r>
+      <w:r>
+        <w:rPr>
+          <w:i/>
+          <w:iCs/>
+          <w:color w:val="auto"/>
+        </w:rPr>
+        <w:t>arXiv:2103.00020 [cs]</w:t>
+      </w:r>
+      <w:r>
+        <w:rPr>
+          <w:color w:val="auto"/>
+        </w:rPr>
+        <w:t xml:space="preserve">. [online] Available at: </w:t>
+      </w:r>
+      <w:hyperlink r:id="rId14" w:history="1">
+        <w:r>
+          <w:rPr>
+            <w:rStyle w:val="Hyperlink"/>
+          </w:rPr>
+          <w:t>https://arxiv.org/abs/2103.00020</w:t>
+        </w:r>
+      </w:hyperlink>
+      <w:r>
+        <w:rPr>
+          <w:color w:val="auto"/>
+        </w:rPr>
+        <w:t>.</w:t>
+      </w:r>
+      <w:r>
+        <w:rPr>
+          <w:color w:val="auto"/>
+        </w:rPr>
+        <w:t xml:space="preserve"> (Accessed: 15 October 2025)</w:t>
+      </w:r>
+    </w:p>
+    <w:p>
+      <w:pPr>
+        <w:pStyle w:val="Advice"/>
+      </w:pPr>
+      <w:r>
+        <w:rPr>
+          <w:color w:val="auto"/>
+        </w:rPr>
+        <w:t xml:space="preserve">6. </w:t>
+      </w:r>
+      <w:r>
+        <w:rPr>
+          <w:color w:val="auto"/>
+        </w:rPr>
+        <w:t xml:space="preserve">He, K., Zhang, X., Ren, S. and Sun, J. (2015). </w:t>
+      </w:r>
+      <w:r>
+        <w:rPr>
+          <w:i/>
+          <w:iCs/>
+          <w:color w:val="auto"/>
+        </w:rPr>
+        <w:t>Deep Residual Learning for Image Recognition</w:t>
+      </w:r>
+      <w:r>
+        <w:rPr>
+          <w:color w:val="auto"/>
+        </w:rPr>
+        <w:t xml:space="preserve">. [online] </w:t>
+      </w:r>
+      <w:r>
+        <w:rPr>
+          <w:i/>
+          <w:iCs/>
+          <w:color w:val="auto"/>
+        </w:rPr>
+        <w:t>arxiv.org</w:t>
+      </w:r>
+      <w:r>
+        <w:rPr>
+          <w:color w:val="auto"/>
+        </w:rPr>
+        <w:t>. Available at: https://arxiv.org/pdf/1512.03385 [Accessed 15 Oct. 2025].</w:t>
+      </w:r>
+    </w:p>
+    <w:p>
+      <w:pPr>
+        <w:pStyle w:val="Advice"/>
+      </w:pPr>
+    </w:p>
+    <w:p>
+      <w:pPr>
+        <w:pStyle w:val="Advice"/>
+        <w:rPr>
+          <w:color w:val="auto"/>
+        </w:rPr>
+      </w:pPr>
+    </w:p>
+    <w:p>
+      <w:pPr>
+        <w:pStyle w:val="Advice"/>
+        <w:rPr>
+          <w:color w:val="auto"/>
+        </w:rPr>
+      </w:pPr>
+    </w:p>
+    <w:p>
+      <w:pPr>
+        <w:pStyle w:val="Advice"/>
+      </w:pPr>
+      <w:r>
         <w:t>‌</w:t>
       </w:r>
     </w:p>
@@ -5600,11 +6331,7 @@
         <w:pStyle w:val="Advice"/>
       </w:pPr>
     </w:p>
-    <w:p>
-      <w:r>
-        <w:t>Delete the red paragraphs and replace this one with your content (use the “Normal” paragraph style).</w:t>
-      </w:r>
-    </w:p>
+    <w:p/>
     <w:p/>
     <w:p>
       <w:pPr>
@@ -5621,65 +6348,15 @@
       <w:pPr>
         <w:pStyle w:val="Advice"/>
       </w:pPr>
-      <w:r>
-        <w:t xml:space="preserve">You may </w:t>
-      </w:r>
-      <w:r>
-        <w:t>use</w:t>
-      </w:r>
-      <w:r>
-        <w:t xml:space="preserve"> one or more appendices </w:t>
-      </w:r>
-      <w:r>
-        <w:t>(label them “Appendix a” “</w:t>
-      </w:r>
-      <w:r>
-        <w:t>A</w:t>
-      </w:r>
-      <w:r>
-        <w:t xml:space="preserve">ppendix b” and so on), </w:t>
-      </w:r>
-      <w:r>
-        <w:t xml:space="preserve">to add useful </w:t>
-      </w:r>
-      <w:r>
-        <w:t xml:space="preserve">reference </w:t>
-      </w:r>
-      <w:r>
-        <w:t>information</w:t>
-      </w:r>
-      <w:r>
-        <w:t xml:space="preserve"> which may be relevant to other sections of the report</w:t>
-      </w:r>
-      <w:r>
-        <w:t xml:space="preserve">.  Do not use appendices </w:t>
-      </w:r>
-      <w:r>
-        <w:t xml:space="preserve">simply </w:t>
-      </w:r>
-      <w:r>
-        <w:t>as a way</w:t>
-      </w:r>
-      <w:r>
-        <w:t xml:space="preserve"> of writing more than will fit into the main document word count.</w:t>
-      </w:r>
-      <w:r>
-        <w:t xml:space="preserve">  If you don't need any appendices, then delete this whole section</w:t>
-      </w:r>
-    </w:p>
-    <w:p>
-      <w:r>
-        <w:t>Delete the red paragraphs and replace this one with your content (use the “Normal” paragraph style).</w:t>
-      </w:r>
     </w:p>
     <w:p/>
     <w:sectPr>
-      <w:headerReference w:type="even" r:id="rId8"/>
-      <w:headerReference w:type="default" r:id="rId9"/>
-      <w:footerReference w:type="even" r:id="rId10"/>
-      <w:footerReference w:type="default" r:id="rId11"/>
-      <w:headerReference w:type="first" r:id="rId12"/>
-      <w:footerReference w:type="first" r:id="rId13"/>
+      <w:headerReference w:type="even" r:id="rId15"/>
+      <w:headerReference w:type="default" r:id="rId16"/>
+      <w:footerReference w:type="even" r:id="rId17"/>
+      <w:footerReference w:type="default" r:id="rId18"/>
+      <w:headerReference w:type="first" r:id="rId19"/>
+      <w:footerReference w:type="first" r:id="rId20"/>
       <w:pgSz w:w="11906" w:h="16838"/>
       <w:pgMar w:top="1440" w:right="1440" w:bottom="1440" w:left="1440" w:header="708" w:footer="708" w:gutter="0"/>
       <w:cols w:space="708"/>
@@ -6598,7 +7275,6 @@
   <w:style w:type="character" w:default="1" w:styleId="DefaultParagraphFont">
     <w:name w:val="Default Paragraph Font"/>
     <w:uiPriority w:val="1"/>
-    <w:semiHidden/>
     <w:unhideWhenUsed/>
   </w:style>
   <w:style w:type="table" w:default="1" w:styleId="TableNormal">
@@ -7144,4 +7820,16 @@
     </a:ext>
   </a:extLst>
 </a:theme>
+</file>
+
+<file path=customXml/item1.xml><?xml version="1.0" encoding="utf-8"?>
+<b:Sources xmlns:b="http://schemas.openxmlformats.org/officeDocument/2006/bibliography" xmlns="http://schemas.openxmlformats.org/officeDocument/2006/bibliography" SelectedStyle="\APASixthEditionOfficeOnline.xsl" StyleName="APA" Version="6"/>
+</file>
+
+<file path=customXml/itemProps1.xml><?xml version="1.0" encoding="utf-8"?>
+<ds:datastoreItem xmlns:ds="http://schemas.openxmlformats.org/officeDocument/2006/customXml" ds:itemID="{3490B9A5-0D54-40AF-809D-4FE4BB374895}">
+  <ds:schemaRefs>
+    <ds:schemaRef ds:uri="http://schemas.openxmlformats.org/officeDocument/2006/bibliography"/>
+  </ds:schemaRefs>
+</ds:datastoreItem>
 </file>
</xml_diff>